<commit_message>
Adding the part in HR management plan for staff acquisition
</commit_message>
<xml_diff>
--- a/documentation/projman/After midterm deliverables/09 HR MANAGEMENT PLAN - DEVELOPMENTALITY.docx
+++ b/documentation/projman/After midterm deliverables/09 HR MANAGEMENT PLAN - DEVELOPMENTALITY.docx
@@ -921,7 +921,7 @@
         <w:drawing>
           <wp:inline distT="0" distB="0" distL="0" distR="0" wp14:anchorId="589EF353" wp14:editId="02DBF1A4">
             <wp:extent cx="6457950" cy="3448050"/>
-            <wp:effectExtent l="0" t="0" r="0" b="0"/>
+            <wp:effectExtent l="0" t="0" r="19050" b="0"/>
             <wp:docPr id="1596753381" name="Diagram 1"/>
             <wp:cNvGraphicFramePr/>
             <a:graphic xmlns:a="http://schemas.openxmlformats.org/drawingml/2006/main">
@@ -980,53 +980,42 @@
       </w:r>
     </w:p>
     <w:p>
-      <w:pPr>
-        <w:rPr>
-          <w:color w:val="008000"/>
-        </w:rPr>
-      </w:pPr>
       <w:r>
-        <w:rPr>
-          <w:color w:val="008000"/>
-        </w:rPr>
-        <w:t xml:space="preserve">This section contains information on several areas including: when and how human resource requirements will be acquired, the timeline for when resources are needed and may be released, training for any resources with identified gaps in skills required, how performance reviews will be performed, and the rewards and recognition system to be used.  It is important to note that depending on the scope of the project there may be other items included in staffing management (government and/or regulatory compliance, organizational </w:t>
+        <w:t>Staff Acquisition</w:t>
+      </w:r>
+    </w:p>
+    <w:p/>
+    <w:p>
+      <w:r>
+        <w:t xml:space="preserve">For the Barangay South Signal Village Web Application, the project staff will be made up solely of internal resources. The project sponsor will </w:t>
       </w:r>
       <w:proofErr w:type="gramStart"/>
       <w:r>
-        <w:rPr>
-          <w:color w:val="008000"/>
-        </w:rPr>
-        <w:t>health</w:t>
+        <w:t>be in charge of</w:t>
       </w:r>
       <w:proofErr w:type="gramEnd"/>
       <w:r>
-        <w:rPr>
-          <w:color w:val="008000"/>
-        </w:rPr>
-        <w:t xml:space="preserve"> and safety, </w:t>
-      </w:r>
-      <w:proofErr w:type="spellStart"/>
-      <w:r>
-        <w:rPr>
-          <w:color w:val="008000"/>
-        </w:rPr>
-        <w:t>etc</w:t>
-      </w:r>
-      <w:proofErr w:type="spellEnd"/>
-      <w:r>
-        <w:rPr>
-          <w:color w:val="008000"/>
-        </w:rPr>
-        <w:t xml:space="preserve">).  </w:t>
+        <w:t xml:space="preserve"> selecting and allocating staff members to specific roles within the barangay in accordance with their qualifications and experience.</w:t>
       </w:r>
     </w:p>
+    <w:p/>
+    <w:p/>
+    <w:p/>
+    <w:p/>
+    <w:p/>
     <w:p>
-      <w:pPr>
-        <w:rPr>
-          <w:color w:val="008000"/>
-        </w:rPr>
-      </w:pPr>
+      <w:r>
+        <w:lastRenderedPageBreak/>
+        <w:t>Training</w:t>
+      </w:r>
     </w:p>
+    <w:p/>
+    <w:p>
+      <w:r>
+        <w:t xml:space="preserve">The training schedule will be finalized with the project sponsor after the project handover. Basic to intermediate guidance will be provided to ensure that the web application will be fully utilized, and all the functions will be properly used. </w:t>
+      </w:r>
+    </w:p>
+    <w:p/>
     <w:p>
       <w:pPr>
         <w:rPr>
@@ -1057,7 +1046,6 @@
     <w:p/>
     <w:p>
       <w:r>
-        <w:lastRenderedPageBreak/>
         <w:t>Approved by the Project Sponsor:</w:t>
       </w:r>
     </w:p>
@@ -4165,8 +4153,8 @@
       </dsp:nvSpPr>
       <dsp:spPr>
         <a:xfrm>
-          <a:off x="4588852" y="2384698"/>
-          <a:ext cx="260800" cy="503778"/>
+          <a:off x="4607882" y="2389350"/>
+          <a:ext cx="261882" cy="505867"/>
         </a:xfrm>
         <a:custGeom>
           <a:avLst/>
@@ -4180,10 +4168,10 @@
                 <a:pt x="0" y="0"/>
               </a:moveTo>
               <a:lnTo>
-                <a:pt x="0" y="503778"/>
+                <a:pt x="0" y="505867"/>
               </a:lnTo>
               <a:lnTo>
-                <a:pt x="260800" y="503778"/>
+                <a:pt x="261882" y="505867"/>
               </a:lnTo>
             </a:path>
           </a:pathLst>
@@ -4224,8 +4212,8 @@
       </dsp:nvSpPr>
       <dsp:spPr>
         <a:xfrm>
-          <a:off x="3077859" y="1607127"/>
-          <a:ext cx="2206461" cy="229985"/>
+          <a:off x="3090622" y="1608555"/>
+          <a:ext cx="2215611" cy="230939"/>
         </a:xfrm>
         <a:custGeom>
           <a:avLst/>
@@ -4239,13 +4227,13 @@
                 <a:pt x="0" y="0"/>
               </a:moveTo>
               <a:lnTo>
-                <a:pt x="0" y="114992"/>
+                <a:pt x="0" y="115469"/>
               </a:lnTo>
               <a:lnTo>
-                <a:pt x="2206461" y="114992"/>
+                <a:pt x="2215611" y="115469"/>
               </a:lnTo>
               <a:lnTo>
-                <a:pt x="2206461" y="229985"/>
+                <a:pt x="2215611" y="230939"/>
               </a:lnTo>
             </a:path>
           </a:pathLst>
@@ -4286,8 +4274,8 @@
       </dsp:nvSpPr>
       <dsp:spPr>
         <a:xfrm>
-          <a:off x="3032139" y="1607127"/>
-          <a:ext cx="91440" cy="229985"/>
+          <a:off x="3044902" y="1608555"/>
+          <a:ext cx="91440" cy="230939"/>
         </a:xfrm>
         <a:custGeom>
           <a:avLst/>
@@ -4301,13 +4289,13 @@
                 <a:pt x="45720" y="0"/>
               </a:moveTo>
               <a:lnTo>
-                <a:pt x="45720" y="114992"/>
+                <a:pt x="45720" y="115469"/>
               </a:lnTo>
               <a:lnTo>
-                <a:pt x="46114" y="114992"/>
+                <a:pt x="46115" y="115469"/>
               </a:lnTo>
               <a:lnTo>
-                <a:pt x="46114" y="229985"/>
+                <a:pt x="46115" y="230939"/>
               </a:lnTo>
             </a:path>
           </a:pathLst>
@@ -4348,8 +4336,8 @@
       </dsp:nvSpPr>
       <dsp:spPr>
         <a:xfrm>
-          <a:off x="842123" y="1607127"/>
-          <a:ext cx="2235735" cy="229985"/>
+          <a:off x="845616" y="1608555"/>
+          <a:ext cx="2245006" cy="230939"/>
         </a:xfrm>
         <a:custGeom>
           <a:avLst/>
@@ -4360,16 +4348,16 @@
           <a:pathLst>
             <a:path>
               <a:moveTo>
-                <a:pt x="2235735" y="0"/>
+                <a:pt x="2245006" y="0"/>
               </a:moveTo>
               <a:lnTo>
-                <a:pt x="2235735" y="114992"/>
+                <a:pt x="2245006" y="115469"/>
               </a:lnTo>
               <a:lnTo>
-                <a:pt x="0" y="114992"/>
+                <a:pt x="0" y="115469"/>
               </a:lnTo>
               <a:lnTo>
-                <a:pt x="0" y="229985"/>
+                <a:pt x="0" y="230939"/>
               </a:lnTo>
             </a:path>
           </a:pathLst>
@@ -4410,8 +4398,8 @@
       </dsp:nvSpPr>
       <dsp:spPr>
         <a:xfrm>
-          <a:off x="3032139" y="829556"/>
-          <a:ext cx="91440" cy="229985"/>
+          <a:off x="3044902" y="827759"/>
+          <a:ext cx="91440" cy="230939"/>
         </a:xfrm>
         <a:custGeom>
           <a:avLst/>
@@ -4425,7 +4413,7 @@
                 <a:pt x="45720" y="0"/>
               </a:moveTo>
               <a:lnTo>
-                <a:pt x="45720" y="229985"/>
+                <a:pt x="45720" y="230939"/>
               </a:lnTo>
             </a:path>
           </a:pathLst>
@@ -4466,8 +4454,8 @@
       </dsp:nvSpPr>
       <dsp:spPr>
         <a:xfrm>
-          <a:off x="1698333" y="281970"/>
-          <a:ext cx="2759051" cy="547585"/>
+          <a:off x="1705376" y="277903"/>
+          <a:ext cx="2770493" cy="549855"/>
         </a:xfrm>
         <a:prstGeom prst="rect">
           <a:avLst/>
@@ -4553,8 +4541,8 @@
         </a:p>
       </dsp:txBody>
       <dsp:txXfrm>
-        <a:off x="1698333" y="281970"/>
-        <a:ext cx="2759051" cy="547585"/>
+        <a:off x="1705376" y="277903"/>
+        <a:ext cx="2770493" cy="549855"/>
       </dsp:txXfrm>
     </dsp:sp>
     <dsp:sp modelId="{CA4E90A7-FC54-49E4-9CF9-CD2991EAEF07}">
@@ -4564,8 +4552,8 @@
       </dsp:nvSpPr>
       <dsp:spPr>
         <a:xfrm>
-          <a:off x="2007275" y="1059541"/>
-          <a:ext cx="2141167" cy="547585"/>
+          <a:off x="2015599" y="1058699"/>
+          <a:ext cx="2150046" cy="549855"/>
         </a:xfrm>
         <a:prstGeom prst="rect">
           <a:avLst/>
@@ -4650,8 +4638,8 @@
         </a:p>
       </dsp:txBody>
       <dsp:txXfrm>
-        <a:off x="2007275" y="1059541"/>
-        <a:ext cx="2141167" cy="547585"/>
+        <a:off x="2015599" y="1058699"/>
+        <a:ext cx="2150046" cy="549855"/>
       </dsp:txXfrm>
     </dsp:sp>
     <dsp:sp modelId="{E1FD836A-B35A-4736-8B01-6C1311466CB8}">
@@ -4661,8 +4649,8 @@
       </dsp:nvSpPr>
       <dsp:spPr>
         <a:xfrm flipH="1">
-          <a:off x="2062" y="1837112"/>
-          <a:ext cx="1680122" cy="547585"/>
+          <a:off x="2070" y="1839494"/>
+          <a:ext cx="1687090" cy="549855"/>
         </a:xfrm>
         <a:prstGeom prst="rect">
           <a:avLst/>
@@ -4747,8 +4735,8 @@
         </a:p>
       </dsp:txBody>
       <dsp:txXfrm>
-        <a:off x="2062" y="1837112"/>
-        <a:ext cx="1680122" cy="547585"/>
+        <a:off x="2070" y="1839494"/>
+        <a:ext cx="1687090" cy="549855"/>
       </dsp:txXfrm>
     </dsp:sp>
     <dsp:sp modelId="{569DC726-51E1-41F0-99B5-E30B01892453}">
@@ -4758,8 +4746,8 @@
       </dsp:nvSpPr>
       <dsp:spPr>
         <a:xfrm>
-          <a:off x="1941839" y="1837112"/>
-          <a:ext cx="2272828" cy="547585"/>
+          <a:off x="1949891" y="1839494"/>
+          <a:ext cx="2282254" cy="549855"/>
         </a:xfrm>
         <a:prstGeom prst="rect">
           <a:avLst/>
@@ -4844,8 +4832,8 @@
         </a:p>
       </dsp:txBody>
       <dsp:txXfrm>
-        <a:off x="1941839" y="1837112"/>
-        <a:ext cx="2272828" cy="547585"/>
+        <a:off x="1949891" y="1839494"/>
+        <a:ext cx="2282254" cy="549855"/>
       </dsp:txXfrm>
     </dsp:sp>
     <dsp:sp modelId="{9351243E-7B7B-49A8-8A9F-858B137CCB5A}">
@@ -4855,8 +4843,8 @@
       </dsp:nvSpPr>
       <dsp:spPr>
         <a:xfrm>
-          <a:off x="4414985" y="1837112"/>
-          <a:ext cx="1738670" cy="547585"/>
+          <a:off x="4433294" y="1839494"/>
+          <a:ext cx="1745880" cy="549855"/>
         </a:xfrm>
         <a:prstGeom prst="rect">
           <a:avLst/>
@@ -4941,8 +4929,8 @@
         </a:p>
       </dsp:txBody>
       <dsp:txXfrm>
-        <a:off x="4414985" y="1837112"/>
-        <a:ext cx="1738670" cy="547585"/>
+        <a:off x="4433294" y="1839494"/>
+        <a:ext cx="1745880" cy="549855"/>
       </dsp:txXfrm>
     </dsp:sp>
     <dsp:sp modelId="{D158B07F-3BED-4B0E-83C8-C356D259E3B5}">
@@ -4952,8 +4940,8 @@
       </dsp:nvSpPr>
       <dsp:spPr>
         <a:xfrm>
-          <a:off x="4849653" y="2614683"/>
-          <a:ext cx="1579564" cy="547585"/>
+          <a:off x="4869764" y="2620290"/>
+          <a:ext cx="1586114" cy="549855"/>
         </a:xfrm>
         <a:prstGeom prst="rect">
           <a:avLst/>
@@ -5056,8 +5044,8 @@
         </a:p>
       </dsp:txBody>
       <dsp:txXfrm>
-        <a:off x="4849653" y="2614683"/>
-        <a:ext cx="1579564" cy="547585"/>
+        <a:off x="4869764" y="2620290"/>
+        <a:ext cx="1586114" cy="549855"/>
       </dsp:txXfrm>
     </dsp:sp>
   </dsp:spTree>
@@ -7506,15 +7494,6 @@
 </file>
 
 <file path=customXml/item1.xml><?xml version="1.0" encoding="utf-8"?>
-<?mso-contentType ?>
-<FormTemplates xmlns="http://schemas.microsoft.com/sharepoint/v3/contenttype/forms">
-  <Display>DocumentLibraryForm</Display>
-  <Edit>DocumentLibraryForm</Edit>
-  <New>DocumentLibraryForm</New>
-</FormTemplates>
-</file>
-
-<file path=customXml/item2.xml><?xml version="1.0" encoding="utf-8"?>
 <ct:contentTypeSchema xmlns:ct="http://schemas.microsoft.com/office/2006/metadata/contentType" xmlns:ma="http://schemas.microsoft.com/office/2006/metadata/properties/metaAttributes" ct:_="" ma:_="" ma:contentTypeName="Document" ma:contentTypeID="0x01010078E5C03F786D684AB79627F2BAF5AB3A" ma:contentTypeVersion="12" ma:contentTypeDescription="Create a new document." ma:contentTypeScope="" ma:versionID="6753d19c26ced2570449d2cfe2fd38cd">
   <xsd:schema xmlns:xsd="http://www.w3.org/2001/XMLSchema" xmlns:xs="http://www.w3.org/2001/XMLSchema" xmlns:p="http://schemas.microsoft.com/office/2006/metadata/properties" xmlns:ns2="31aac78f-6ed8-4134-ac7e-47c186d487c3" xmlns:ns3="0d803109-e11b-45d4-a4e8-5bf0740163af" targetNamespace="http://schemas.microsoft.com/office/2006/metadata/properties" ma:root="true" ma:fieldsID="59531f12ec9f3761682ad3919ac9365f" ns2:_="" ns3:_="">
     <xsd:import namespace="31aac78f-6ed8-4134-ac7e-47c186d487c3"/>
@@ -7731,6 +7710,15 @@
 </ct:contentTypeSchema>
 </file>
 
+<file path=customXml/item2.xml><?xml version="1.0" encoding="utf-8"?>
+<?mso-contentType ?>
+<FormTemplates xmlns="http://schemas.microsoft.com/sharepoint/v3/contenttype/forms">
+  <Display>DocumentLibraryForm</Display>
+  <Edit>DocumentLibraryForm</Edit>
+  <New>DocumentLibraryForm</New>
+</FormTemplates>
+</file>
+
 <file path=customXml/item3.xml><?xml version="1.0" encoding="utf-8"?>
 <p:properties xmlns:p="http://schemas.microsoft.com/office/2006/metadata/properties" xmlns:xsi="http://www.w3.org/2001/XMLSchema-instance" xmlns:pc="http://schemas.microsoft.com/office/infopath/2007/PartnerControls">
   <documentManagement>
@@ -7743,14 +7731,6 @@
 </file>
 
 <file path=customXml/itemProps1.xml><?xml version="1.0" encoding="utf-8"?>
-<ds:datastoreItem xmlns:ds="http://schemas.openxmlformats.org/officeDocument/2006/customXml" ds:itemID="{788CB3F3-D520-45F9-A45C-EFEDC320DAA8}">
-  <ds:schemaRefs>
-    <ds:schemaRef ds:uri="http://schemas.microsoft.com/sharepoint/v3/contenttype/forms"/>
-  </ds:schemaRefs>
-</ds:datastoreItem>
-</file>
-
-<file path=customXml/itemProps2.xml><?xml version="1.0" encoding="utf-8"?>
 <ds:datastoreItem xmlns:ds="http://schemas.openxmlformats.org/officeDocument/2006/customXml" ds:itemID="{73A96FA7-53CF-4343-AA14-A1B0CB613ECA}">
   <ds:schemaRefs>
     <ds:schemaRef ds:uri="http://schemas.microsoft.com/office/2006/metadata/contentType"/>
@@ -7769,6 +7749,14 @@
 </ds:datastoreItem>
 </file>
 
+<file path=customXml/itemProps2.xml><?xml version="1.0" encoding="utf-8"?>
+<ds:datastoreItem xmlns:ds="http://schemas.openxmlformats.org/officeDocument/2006/customXml" ds:itemID="{788CB3F3-D520-45F9-A45C-EFEDC320DAA8}">
+  <ds:schemaRefs>
+    <ds:schemaRef ds:uri="http://schemas.microsoft.com/sharepoint/v3/contenttype/forms"/>
+  </ds:schemaRefs>
+</ds:datastoreItem>
+</file>
+
 <file path=customXml/itemProps3.xml><?xml version="1.0" encoding="utf-8"?>
 <ds:datastoreItem xmlns:ds="http://schemas.openxmlformats.org/officeDocument/2006/customXml" ds:itemID="{6EF60449-3C03-47C4-B66D-731FE34993BD}">
   <ds:schemaRefs>

</xml_diff>

<commit_message>
Added Roles and Responsibilities Part
</commit_message>
<xml_diff>
--- a/documentation/projman/After midterm deliverables/09 HR MANAGEMENT PLAN - DEVELOPMENTALITY.docx
+++ b/documentation/projman/After midterm deliverables/09 HR MANAGEMENT PLAN - DEVELOPMENTALITY.docx
@@ -690,183 +690,832 @@
           <w:sz w:val="28"/>
           <w:szCs w:val="28"/>
         </w:rPr>
-        <w:t xml:space="preserve"> (</w:t>
-      </w:r>
-      <w:proofErr w:type="spellStart"/>
-      <w:r>
-        <w:rPr>
-          <w:rFonts w:asciiTheme="minorHAnsi" w:hAnsiTheme="minorHAnsi" w:cstheme="minorHAnsi"/>
-          <w:smallCaps/>
-          <w:sz w:val="28"/>
-          <w:szCs w:val="28"/>
-        </w:rPr>
-        <w:t>Cess</w:t>
-      </w:r>
-      <w:proofErr w:type="spellEnd"/>
-      <w:r>
-        <w:rPr>
-          <w:rFonts w:asciiTheme="minorHAnsi" w:hAnsiTheme="minorHAnsi" w:cstheme="minorHAnsi"/>
-          <w:smallCaps/>
-          <w:sz w:val="28"/>
-          <w:szCs w:val="28"/>
-        </w:rPr>
-        <w:t>)</w:t>
-      </w:r>
-    </w:p>
-    <w:p>
-      <w:pPr>
-        <w:rPr>
-          <w:color w:val="008000"/>
-        </w:rPr>
-      </w:pPr>
-      <w:r>
-        <w:rPr>
-          <w:color w:val="008000"/>
-        </w:rPr>
-        <w:t>Roles and responsibilities of team members and stakeholders must be clearly defined in any project.  Depending on the organizational structure, project team members may represent many different groups/departments and act in the interest of different functional managers.  Additionally, team members may have varying degrees of authority and responsibility. When listing roles and responsibilities the following should be included:</w:t>
-      </w:r>
-    </w:p>
-    <w:p>
-      <w:pPr>
-        <w:numPr>
-          <w:ilvl w:val="0"/>
-          <w:numId w:val="5"/>
-        </w:numPr>
-        <w:rPr>
-          <w:color w:val="008000"/>
-        </w:rPr>
-      </w:pPr>
-      <w:r>
-        <w:rPr>
-          <w:color w:val="008000"/>
-        </w:rPr>
-        <w:t xml:space="preserve">Role – description of the portion of the project for which the member is </w:t>
-      </w:r>
-      <w:proofErr w:type="gramStart"/>
-      <w:r>
-        <w:rPr>
-          <w:color w:val="008000"/>
-        </w:rPr>
-        <w:t>accountable</w:t>
-      </w:r>
-      <w:proofErr w:type="gramEnd"/>
-    </w:p>
-    <w:p>
-      <w:pPr>
-        <w:numPr>
-          <w:ilvl w:val="0"/>
-          <w:numId w:val="5"/>
-        </w:numPr>
-        <w:rPr>
-          <w:color w:val="008000"/>
-        </w:rPr>
-      </w:pPr>
-      <w:r>
-        <w:rPr>
-          <w:color w:val="008000"/>
-        </w:rPr>
-        <w:t xml:space="preserve">Authority – the level at which the member may make decisions, apply project resources, or make </w:t>
-      </w:r>
-      <w:proofErr w:type="gramStart"/>
-      <w:r>
-        <w:rPr>
-          <w:color w:val="008000"/>
-        </w:rPr>
-        <w:t>approvals</w:t>
-      </w:r>
-      <w:proofErr w:type="gramEnd"/>
-    </w:p>
-    <w:p>
-      <w:pPr>
-        <w:numPr>
-          <w:ilvl w:val="0"/>
-          <w:numId w:val="5"/>
-        </w:numPr>
-        <w:rPr>
-          <w:color w:val="008000"/>
-        </w:rPr>
-      </w:pPr>
-      <w:r>
-        <w:rPr>
-          <w:color w:val="008000"/>
-        </w:rPr>
-        <w:t xml:space="preserve">Responsibility – the work a team member must perform to complete assigned work </w:t>
-      </w:r>
-      <w:proofErr w:type="gramStart"/>
-      <w:r>
-        <w:rPr>
-          <w:color w:val="008000"/>
-        </w:rPr>
-        <w:t>activities</w:t>
-      </w:r>
-      <w:proofErr w:type="gramEnd"/>
-    </w:p>
-    <w:p>
-      <w:pPr>
-        <w:numPr>
-          <w:ilvl w:val="0"/>
-          <w:numId w:val="5"/>
-        </w:numPr>
-        <w:rPr>
-          <w:color w:val="008000"/>
-        </w:rPr>
-      </w:pPr>
-      <w:r>
-        <w:rPr>
-          <w:color w:val="008000"/>
-        </w:rPr>
-        <w:t xml:space="preserve">Competency – the skill(s) required to complete assigned project </w:t>
-      </w:r>
-      <w:proofErr w:type="gramStart"/>
-      <w:r>
-        <w:rPr>
-          <w:color w:val="008000"/>
-        </w:rPr>
-        <w:t>activities</w:t>
-      </w:r>
-      <w:proofErr w:type="gramEnd"/>
-    </w:p>
-    <w:p/>
-    <w:p>
-      <w:pPr>
-        <w:keepNext/>
-      </w:pPr>
-    </w:p>
-    <w:p>
-      <w:pPr>
-        <w:pStyle w:val="Heading1"/>
-        <w:jc w:val="left"/>
-        <w:rPr>
-          <w:rFonts w:asciiTheme="minorHAnsi" w:hAnsiTheme="minorHAnsi" w:cstheme="minorHAnsi"/>
-          <w:smallCaps/>
-          <w:sz w:val="28"/>
-          <w:szCs w:val="28"/>
-        </w:rPr>
-      </w:pPr>
-      <w:bookmarkStart w:id="2" w:name="_Toc332206934"/>
-      <w:r>
-        <w:rPr>
-          <w:rFonts w:asciiTheme="minorHAnsi" w:hAnsiTheme="minorHAnsi" w:cstheme="minorHAnsi"/>
-          <w:smallCaps/>
-          <w:sz w:val="28"/>
-          <w:szCs w:val="28"/>
-        </w:rPr>
-        <w:t>Project Organizational Charts</w:t>
-      </w:r>
-      <w:bookmarkEnd w:id="2"/>
-      <w:r>
-        <w:rPr>
-          <w:rFonts w:asciiTheme="minorHAnsi" w:hAnsiTheme="minorHAnsi" w:cstheme="minorHAnsi"/>
-          <w:smallCaps/>
-          <w:sz w:val="28"/>
-          <w:szCs w:val="28"/>
-        </w:rPr>
         <w:t xml:space="preserve"> </w:t>
       </w:r>
     </w:p>
     <w:p/>
     <w:p>
       <w:pPr>
+        <w:pStyle w:val="paragraph"/>
+        <w:numPr>
+          <w:ilvl w:val="0"/>
+          <w:numId w:val="7"/>
+        </w:numPr>
+        <w:spacing w:before="0" w:beforeAutospacing="0" w:after="0" w:afterAutospacing="0"/>
+        <w:ind w:left="0" w:firstLine="360"/>
+        <w:textAlignment w:val="baseline"/>
+        <w:rPr>
+          <w:rFonts w:ascii="Calibri" w:hAnsi="Calibri" w:cs="Calibri"/>
+        </w:rPr>
+      </w:pPr>
+      <w:r>
+        <w:rPr>
+          <w:rStyle w:val="normaltextrun"/>
+          <w:rFonts w:ascii="Calibri" w:hAnsi="Calibri" w:cs="Calibri"/>
+          <w:b/>
+          <w:bCs/>
+          <w:lang w:val="en-US"/>
+        </w:rPr>
+        <w:t>Project Manager</w:t>
+      </w:r>
+      <w:r>
+        <w:rPr>
+          <w:rStyle w:val="normaltextrun"/>
+          <w:rFonts w:ascii="Calibri" w:hAnsi="Calibri" w:cs="Calibri"/>
+        </w:rPr>
+        <w:t> </w:t>
+      </w:r>
+    </w:p>
+    <w:p>
+      <w:pPr>
+        <w:pStyle w:val="paragraph"/>
+        <w:spacing w:before="0" w:beforeAutospacing="0" w:after="0" w:afterAutospacing="0"/>
+        <w:ind w:left="720"/>
+        <w:textAlignment w:val="baseline"/>
+        <w:rPr>
+          <w:rFonts w:ascii="Segoe UI" w:hAnsi="Segoe UI" w:cs="Segoe UI"/>
+          <w:sz w:val="18"/>
+          <w:szCs w:val="18"/>
+        </w:rPr>
+      </w:pPr>
+      <w:r>
+        <w:rPr>
+          <w:rStyle w:val="normaltextrun"/>
+          <w:rFonts w:ascii="Calibri" w:hAnsi="Calibri" w:cs="Calibri"/>
+        </w:rPr>
+        <w:t> </w:t>
+      </w:r>
+    </w:p>
+    <w:p>
+      <w:pPr>
+        <w:pStyle w:val="paragraph"/>
+        <w:spacing w:before="0" w:beforeAutospacing="0" w:after="0" w:afterAutospacing="0"/>
+        <w:ind w:left="720"/>
+        <w:textAlignment w:val="baseline"/>
+        <w:rPr>
+          <w:rFonts w:ascii="Segoe UI" w:hAnsi="Segoe UI" w:cs="Segoe UI"/>
+          <w:sz w:val="18"/>
+          <w:szCs w:val="18"/>
+        </w:rPr>
+      </w:pPr>
+      <w:r>
+        <w:rPr>
+          <w:rStyle w:val="normaltextrun"/>
+          <w:rFonts w:ascii="Calibri" w:hAnsi="Calibri" w:cs="Calibri"/>
+          <w:lang w:val="en-US"/>
+        </w:rPr>
+        <w:t>The Project Manager is responsible for managing the project's scope and ensuring that it remains within the defined boundaries. This includes identifying and managing any changes to the scope, communicating scope changes to the team and stakeholders, and ensuring that the project's deliverables align with the scope. The Project Manager is also responsible for ensuring that the project is completed on time and meets the specified quality standards.</w:t>
+      </w:r>
+      <w:r>
+        <w:rPr>
+          <w:rStyle w:val="normaltextrun"/>
+          <w:rFonts w:ascii="Calibri" w:hAnsi="Calibri" w:cs="Calibri"/>
+        </w:rPr>
+        <w:t> </w:t>
+      </w:r>
+    </w:p>
+    <w:p>
+      <w:pPr>
+        <w:pStyle w:val="paragraph"/>
+        <w:spacing w:before="0" w:beforeAutospacing="0" w:after="0" w:afterAutospacing="0"/>
+        <w:ind w:left="720"/>
+        <w:textAlignment w:val="baseline"/>
+        <w:rPr>
+          <w:rFonts w:ascii="Segoe UI" w:hAnsi="Segoe UI" w:cs="Segoe UI"/>
+          <w:sz w:val="18"/>
+          <w:szCs w:val="18"/>
+        </w:rPr>
+      </w:pPr>
+      <w:r>
+        <w:rPr>
+          <w:rStyle w:val="normaltextrun"/>
+          <w:rFonts w:ascii="Calibri" w:hAnsi="Calibri" w:cs="Calibri"/>
+        </w:rPr>
+        <w:t> </w:t>
+      </w:r>
+    </w:p>
+    <w:p>
+      <w:pPr>
+        <w:pStyle w:val="paragraph"/>
+        <w:numPr>
+          <w:ilvl w:val="0"/>
+          <w:numId w:val="8"/>
+        </w:numPr>
+        <w:spacing w:before="0" w:beforeAutospacing="0" w:after="0" w:afterAutospacing="0"/>
+        <w:ind w:left="0" w:firstLine="360"/>
+        <w:textAlignment w:val="baseline"/>
+        <w:rPr>
+          <w:rFonts w:ascii="Calibri" w:hAnsi="Calibri" w:cs="Calibri"/>
+        </w:rPr>
+      </w:pPr>
+      <w:r>
+        <w:rPr>
+          <w:rStyle w:val="normaltextrun"/>
+          <w:rFonts w:ascii="Calibri" w:hAnsi="Calibri" w:cs="Calibri"/>
+          <w:b/>
+          <w:bCs/>
+          <w:lang w:val="en-US"/>
+        </w:rPr>
+        <w:t>Product Owner</w:t>
+      </w:r>
+      <w:r>
+        <w:rPr>
+          <w:rStyle w:val="normaltextrun"/>
+          <w:rFonts w:ascii="Calibri" w:hAnsi="Calibri" w:cs="Calibri"/>
+        </w:rPr>
+        <w:t> </w:t>
+      </w:r>
+    </w:p>
+    <w:p>
+      <w:pPr>
+        <w:pStyle w:val="paragraph"/>
+        <w:spacing w:before="0" w:beforeAutospacing="0" w:after="0" w:afterAutospacing="0"/>
+        <w:ind w:left="720"/>
+        <w:textAlignment w:val="baseline"/>
+        <w:rPr>
+          <w:rFonts w:ascii="Segoe UI" w:hAnsi="Segoe UI" w:cs="Segoe UI"/>
+          <w:sz w:val="18"/>
+          <w:szCs w:val="18"/>
+        </w:rPr>
+      </w:pPr>
+      <w:r>
+        <w:rPr>
+          <w:rStyle w:val="normaltextrun"/>
+          <w:rFonts w:ascii="Calibri" w:hAnsi="Calibri" w:cs="Calibri"/>
+        </w:rPr>
+        <w:t> </w:t>
+      </w:r>
+    </w:p>
+    <w:p>
+      <w:pPr>
+        <w:pStyle w:val="paragraph"/>
+        <w:spacing w:before="0" w:beforeAutospacing="0" w:after="0" w:afterAutospacing="0"/>
+        <w:ind w:left="720"/>
+        <w:textAlignment w:val="baseline"/>
+        <w:rPr>
+          <w:rFonts w:ascii="Segoe UI" w:hAnsi="Segoe UI" w:cs="Segoe UI"/>
+          <w:sz w:val="18"/>
+          <w:szCs w:val="18"/>
+        </w:rPr>
+      </w:pPr>
+      <w:r>
+        <w:rPr>
+          <w:rStyle w:val="normaltextrun"/>
+          <w:rFonts w:ascii="Calibri" w:hAnsi="Calibri" w:cs="Calibri"/>
+          <w:lang w:val="en-US"/>
+        </w:rPr>
+        <w:t>The Product Owner is responsible for defining and prioritizing the project requirements and ensuring that the final product meets the needs of the stakeholders. They work closely with the Project Manager and Scrum Team to ensure that the project deliverables align with the scope.</w:t>
+      </w:r>
+      <w:r>
+        <w:rPr>
+          <w:rStyle w:val="normaltextrun"/>
+          <w:rFonts w:ascii="Calibri" w:hAnsi="Calibri" w:cs="Calibri"/>
+        </w:rPr>
+        <w:t> </w:t>
+      </w:r>
+    </w:p>
+    <w:p>
+      <w:pPr>
+        <w:pStyle w:val="paragraph"/>
+        <w:spacing w:before="0" w:beforeAutospacing="0" w:after="0" w:afterAutospacing="0"/>
+        <w:ind w:left="720"/>
+        <w:textAlignment w:val="baseline"/>
+        <w:rPr>
+          <w:rFonts w:ascii="Segoe UI" w:hAnsi="Segoe UI" w:cs="Segoe UI"/>
+          <w:sz w:val="18"/>
+          <w:szCs w:val="18"/>
+        </w:rPr>
+      </w:pPr>
+      <w:r>
+        <w:rPr>
+          <w:rStyle w:val="normaltextrun"/>
+          <w:rFonts w:ascii="Calibri" w:hAnsi="Calibri" w:cs="Calibri"/>
+        </w:rPr>
+        <w:t> </w:t>
+      </w:r>
+    </w:p>
+    <w:p>
+      <w:pPr>
+        <w:pStyle w:val="paragraph"/>
+        <w:numPr>
+          <w:ilvl w:val="0"/>
+          <w:numId w:val="9"/>
+        </w:numPr>
+        <w:spacing w:before="0" w:beforeAutospacing="0" w:after="0" w:afterAutospacing="0"/>
+        <w:ind w:left="0" w:firstLine="360"/>
+        <w:textAlignment w:val="baseline"/>
+        <w:rPr>
+          <w:rFonts w:ascii="Calibri" w:hAnsi="Calibri" w:cs="Calibri"/>
+        </w:rPr>
+      </w:pPr>
+      <w:r>
+        <w:rPr>
+          <w:rStyle w:val="normaltextrun"/>
+          <w:rFonts w:ascii="Calibri" w:hAnsi="Calibri" w:cs="Calibri"/>
+          <w:b/>
+          <w:bCs/>
+          <w:lang w:val="en-US"/>
+        </w:rPr>
+        <w:t>Scrum Master</w:t>
+      </w:r>
+      <w:r>
+        <w:rPr>
+          <w:rStyle w:val="normaltextrun"/>
+          <w:rFonts w:ascii="Calibri" w:hAnsi="Calibri" w:cs="Calibri"/>
+        </w:rPr>
+        <w:t> </w:t>
+      </w:r>
+    </w:p>
+    <w:p>
+      <w:pPr>
+        <w:pStyle w:val="paragraph"/>
+        <w:spacing w:before="0" w:beforeAutospacing="0" w:after="0" w:afterAutospacing="0"/>
+        <w:ind w:left="720"/>
+        <w:textAlignment w:val="baseline"/>
+        <w:rPr>
+          <w:rFonts w:ascii="Segoe UI" w:hAnsi="Segoe UI" w:cs="Segoe UI"/>
+          <w:sz w:val="18"/>
+          <w:szCs w:val="18"/>
+        </w:rPr>
+      </w:pPr>
+      <w:r>
+        <w:rPr>
+          <w:rStyle w:val="normaltextrun"/>
+          <w:rFonts w:ascii="Calibri" w:hAnsi="Calibri" w:cs="Calibri"/>
+        </w:rPr>
+        <w:t> </w:t>
+      </w:r>
+    </w:p>
+    <w:p>
+      <w:pPr>
+        <w:pStyle w:val="paragraph"/>
+        <w:spacing w:before="0" w:beforeAutospacing="0" w:after="0" w:afterAutospacing="0"/>
+        <w:ind w:left="720"/>
+        <w:textAlignment w:val="baseline"/>
+        <w:rPr>
+          <w:rFonts w:ascii="Segoe UI" w:hAnsi="Segoe UI" w:cs="Segoe UI"/>
+          <w:sz w:val="18"/>
+          <w:szCs w:val="18"/>
+        </w:rPr>
+      </w:pPr>
+      <w:r>
+        <w:rPr>
+          <w:rStyle w:val="normaltextrun"/>
+          <w:rFonts w:ascii="Calibri" w:hAnsi="Calibri" w:cs="Calibri"/>
+          <w:lang w:val="en-US"/>
+        </w:rPr>
+        <w:t>The Scrum Master is responsible for facilitating the agile development process and ensuring that the team is following the Scrum framework. They work closely with the Project Manager and Product Owner to ensure that the project is progressing according to the defined scope. The Scrum Master is also responsible for identifying and managing any scope-related risks or issues.</w:t>
+      </w:r>
+      <w:r>
+        <w:rPr>
+          <w:rStyle w:val="normaltextrun"/>
+          <w:rFonts w:ascii="Calibri" w:hAnsi="Calibri" w:cs="Calibri"/>
+        </w:rPr>
+        <w:t> </w:t>
+      </w:r>
+    </w:p>
+    <w:p>
+      <w:pPr>
+        <w:pStyle w:val="paragraph"/>
+        <w:spacing w:before="0" w:beforeAutospacing="0" w:after="0" w:afterAutospacing="0"/>
+        <w:ind w:left="720"/>
+        <w:textAlignment w:val="baseline"/>
+        <w:rPr>
+          <w:rFonts w:ascii="Segoe UI" w:hAnsi="Segoe UI" w:cs="Segoe UI"/>
+          <w:sz w:val="18"/>
+          <w:szCs w:val="18"/>
+        </w:rPr>
+      </w:pPr>
+      <w:r>
+        <w:rPr>
+          <w:rStyle w:val="normaltextrun"/>
+          <w:rFonts w:ascii="Calibri" w:hAnsi="Calibri" w:cs="Calibri"/>
+        </w:rPr>
+        <w:t> </w:t>
+      </w:r>
+    </w:p>
+    <w:p>
+      <w:pPr>
+        <w:pStyle w:val="paragraph"/>
+        <w:numPr>
+          <w:ilvl w:val="0"/>
+          <w:numId w:val="10"/>
+        </w:numPr>
+        <w:spacing w:before="0" w:beforeAutospacing="0" w:after="0" w:afterAutospacing="0"/>
+        <w:ind w:left="0" w:firstLine="360"/>
+        <w:textAlignment w:val="baseline"/>
+        <w:rPr>
+          <w:rFonts w:ascii="Calibri" w:hAnsi="Calibri" w:cs="Calibri"/>
+        </w:rPr>
+      </w:pPr>
+      <w:r>
+        <w:rPr>
+          <w:rStyle w:val="normaltextrun"/>
+          <w:rFonts w:ascii="Calibri" w:hAnsi="Calibri" w:cs="Calibri"/>
+          <w:b/>
+          <w:bCs/>
+          <w:lang w:val="en-US"/>
+        </w:rPr>
+        <w:lastRenderedPageBreak/>
+        <w:t>Scrum Team</w:t>
+      </w:r>
+      <w:r>
+        <w:rPr>
+          <w:rStyle w:val="normaltextrun"/>
+          <w:rFonts w:ascii="Calibri" w:hAnsi="Calibri" w:cs="Calibri"/>
+        </w:rPr>
+        <w:t> </w:t>
+      </w:r>
+    </w:p>
+    <w:p>
+      <w:pPr>
+        <w:pStyle w:val="paragraph"/>
+        <w:spacing w:before="0" w:beforeAutospacing="0" w:after="0" w:afterAutospacing="0"/>
+        <w:ind w:left="720"/>
+        <w:textAlignment w:val="baseline"/>
+        <w:rPr>
+          <w:rFonts w:ascii="Segoe UI" w:hAnsi="Segoe UI" w:cs="Segoe UI"/>
+          <w:sz w:val="18"/>
+          <w:szCs w:val="18"/>
+        </w:rPr>
+      </w:pPr>
+      <w:r>
+        <w:rPr>
+          <w:rStyle w:val="normaltextrun"/>
+          <w:rFonts w:ascii="Calibri" w:hAnsi="Calibri" w:cs="Calibri"/>
+        </w:rPr>
+        <w:t> </w:t>
+      </w:r>
+    </w:p>
+    <w:p>
+      <w:pPr>
+        <w:pStyle w:val="paragraph"/>
+        <w:spacing w:before="0" w:beforeAutospacing="0" w:after="0" w:afterAutospacing="0"/>
+        <w:ind w:left="720"/>
+        <w:textAlignment w:val="baseline"/>
+        <w:rPr>
+          <w:rFonts w:ascii="Segoe UI" w:hAnsi="Segoe UI" w:cs="Segoe UI"/>
+          <w:sz w:val="18"/>
+          <w:szCs w:val="18"/>
+        </w:rPr>
+      </w:pPr>
+      <w:r>
+        <w:rPr>
+          <w:rStyle w:val="normaltextrun"/>
+          <w:rFonts w:ascii="Calibri" w:hAnsi="Calibri" w:cs="Calibri"/>
+          <w:lang w:val="en-US"/>
+        </w:rPr>
+        <w:t>The Scrum Team is responsible for developing the project deliverables and working together with the rest of the team to ensure the success of the project. This includes understanding and adhering to the project's scope, identifying any scope-related risks or issues, and communicating these to the Project Manager and Scrum Master.</w:t>
+      </w:r>
+      <w:r>
+        <w:rPr>
+          <w:rStyle w:val="normaltextrun"/>
+          <w:rFonts w:ascii="Calibri" w:hAnsi="Calibri" w:cs="Calibri"/>
+        </w:rPr>
+        <w:t> </w:t>
+      </w:r>
+    </w:p>
+    <w:p>
+      <w:pPr>
+        <w:pStyle w:val="paragraph"/>
+        <w:spacing w:before="0" w:beforeAutospacing="0" w:after="0" w:afterAutospacing="0"/>
+        <w:ind w:left="720"/>
+        <w:textAlignment w:val="baseline"/>
+        <w:rPr>
+          <w:rFonts w:ascii="Segoe UI" w:hAnsi="Segoe UI" w:cs="Segoe UI"/>
+          <w:sz w:val="18"/>
+          <w:szCs w:val="18"/>
+        </w:rPr>
+      </w:pPr>
+      <w:r>
+        <w:rPr>
+          <w:rStyle w:val="normaltextrun"/>
+          <w:rFonts w:ascii="Calibri" w:hAnsi="Calibri" w:cs="Calibri"/>
+        </w:rPr>
+        <w:t> </w:t>
+      </w:r>
+    </w:p>
+    <w:p>
+      <w:pPr>
+        <w:pStyle w:val="paragraph"/>
+        <w:numPr>
+          <w:ilvl w:val="0"/>
+          <w:numId w:val="11"/>
+        </w:numPr>
+        <w:spacing w:before="0" w:beforeAutospacing="0" w:after="0" w:afterAutospacing="0"/>
+        <w:ind w:left="0" w:firstLine="360"/>
+        <w:textAlignment w:val="baseline"/>
+        <w:rPr>
+          <w:rFonts w:ascii="Calibri" w:hAnsi="Calibri" w:cs="Calibri"/>
+        </w:rPr>
+      </w:pPr>
+      <w:r>
+        <w:rPr>
+          <w:rStyle w:val="normaltextrun"/>
+          <w:rFonts w:ascii="Calibri" w:hAnsi="Calibri" w:cs="Calibri"/>
+          <w:b/>
+          <w:bCs/>
+          <w:lang w:val="en-US"/>
+        </w:rPr>
+        <w:t>Documentation Manager</w:t>
+      </w:r>
+      <w:r>
+        <w:rPr>
+          <w:rStyle w:val="normaltextrun"/>
+          <w:rFonts w:ascii="Calibri" w:hAnsi="Calibri" w:cs="Calibri"/>
+        </w:rPr>
+        <w:t> </w:t>
+      </w:r>
+    </w:p>
+    <w:p>
+      <w:pPr>
+        <w:pStyle w:val="paragraph"/>
+        <w:spacing w:before="0" w:beforeAutospacing="0" w:after="0" w:afterAutospacing="0"/>
+        <w:ind w:left="720"/>
+        <w:textAlignment w:val="baseline"/>
+        <w:rPr>
+          <w:rFonts w:ascii="Segoe UI" w:hAnsi="Segoe UI" w:cs="Segoe UI"/>
+          <w:sz w:val="18"/>
+          <w:szCs w:val="18"/>
+        </w:rPr>
+      </w:pPr>
+      <w:r>
+        <w:rPr>
+          <w:rStyle w:val="normaltextrun"/>
+          <w:rFonts w:ascii="Calibri" w:hAnsi="Calibri" w:cs="Calibri"/>
+        </w:rPr>
+        <w:t> </w:t>
+      </w:r>
+    </w:p>
+    <w:p>
+      <w:pPr>
+        <w:pStyle w:val="paragraph"/>
+        <w:spacing w:before="0" w:beforeAutospacing="0" w:after="0" w:afterAutospacing="0"/>
+        <w:ind w:left="720"/>
+        <w:textAlignment w:val="baseline"/>
+        <w:rPr>
+          <w:rFonts w:ascii="Segoe UI" w:hAnsi="Segoe UI" w:cs="Segoe UI"/>
+          <w:sz w:val="18"/>
+          <w:szCs w:val="18"/>
+        </w:rPr>
+      </w:pPr>
+      <w:r>
+        <w:rPr>
+          <w:rStyle w:val="normaltextrun"/>
+          <w:rFonts w:ascii="Calibri" w:hAnsi="Calibri" w:cs="Calibri"/>
+          <w:lang w:val="en-US"/>
+        </w:rPr>
+        <w:t>The Documentation Manager is responsible for managing the project documentation and ensuring that it is complete and accurate. They work closely with the Project Manager and team to ensure that all project documentation aligns with the scope.</w:t>
+      </w:r>
+      <w:r>
+        <w:rPr>
+          <w:rStyle w:val="normaltextrun"/>
+          <w:rFonts w:ascii="Calibri" w:hAnsi="Calibri" w:cs="Calibri"/>
+        </w:rPr>
+        <w:t> </w:t>
+      </w:r>
+    </w:p>
+    <w:p>
+      <w:pPr>
+        <w:pStyle w:val="paragraph"/>
+        <w:spacing w:before="0" w:beforeAutospacing="0" w:after="0" w:afterAutospacing="0"/>
+        <w:ind w:left="720"/>
+        <w:textAlignment w:val="baseline"/>
+        <w:rPr>
+          <w:rFonts w:ascii="Segoe UI" w:hAnsi="Segoe UI" w:cs="Segoe UI"/>
+          <w:sz w:val="18"/>
+          <w:szCs w:val="18"/>
+        </w:rPr>
+      </w:pPr>
+      <w:r>
+        <w:rPr>
+          <w:rStyle w:val="normaltextrun"/>
+          <w:rFonts w:ascii="Calibri" w:hAnsi="Calibri" w:cs="Calibri"/>
+        </w:rPr>
+        <w:t> </w:t>
+      </w:r>
+    </w:p>
+    <w:p>
+      <w:pPr>
+        <w:pStyle w:val="paragraph"/>
+        <w:numPr>
+          <w:ilvl w:val="0"/>
+          <w:numId w:val="12"/>
+        </w:numPr>
+        <w:spacing w:before="0" w:beforeAutospacing="0" w:after="0" w:afterAutospacing="0"/>
+        <w:ind w:left="0" w:firstLine="360"/>
+        <w:textAlignment w:val="baseline"/>
+        <w:rPr>
+          <w:rFonts w:ascii="Calibri" w:hAnsi="Calibri" w:cs="Calibri"/>
+        </w:rPr>
+      </w:pPr>
+      <w:r>
+        <w:rPr>
+          <w:rStyle w:val="normaltextrun"/>
+          <w:rFonts w:ascii="Calibri" w:hAnsi="Calibri" w:cs="Calibri"/>
+          <w:b/>
+          <w:bCs/>
+          <w:lang w:val="en-US"/>
+        </w:rPr>
+        <w:t>Stakeholders</w:t>
+      </w:r>
+      <w:r>
+        <w:rPr>
+          <w:rStyle w:val="normaltextrun"/>
+          <w:rFonts w:ascii="Calibri" w:hAnsi="Calibri" w:cs="Calibri"/>
+        </w:rPr>
+        <w:t> </w:t>
+      </w:r>
+    </w:p>
+    <w:p>
+      <w:pPr>
+        <w:pStyle w:val="paragraph"/>
+        <w:spacing w:before="0" w:beforeAutospacing="0" w:after="0" w:afterAutospacing="0"/>
+        <w:ind w:left="720"/>
+        <w:textAlignment w:val="baseline"/>
+        <w:rPr>
+          <w:rFonts w:ascii="Segoe UI" w:hAnsi="Segoe UI" w:cs="Segoe UI"/>
+          <w:sz w:val="18"/>
+          <w:szCs w:val="18"/>
+        </w:rPr>
+      </w:pPr>
+      <w:r>
+        <w:rPr>
+          <w:rStyle w:val="normaltextrun"/>
+          <w:rFonts w:ascii="Calibri" w:hAnsi="Calibri" w:cs="Calibri"/>
+        </w:rPr>
+        <w:t> </w:t>
+      </w:r>
+    </w:p>
+    <w:p>
+      <w:pPr>
+        <w:pStyle w:val="paragraph"/>
+        <w:spacing w:before="0" w:beforeAutospacing="0" w:after="0" w:afterAutospacing="0"/>
+        <w:ind w:left="720"/>
+        <w:textAlignment w:val="baseline"/>
+        <w:rPr>
+          <w:rFonts w:ascii="Segoe UI" w:hAnsi="Segoe UI" w:cs="Segoe UI"/>
+          <w:sz w:val="18"/>
+          <w:szCs w:val="18"/>
+        </w:rPr>
+      </w:pPr>
+      <w:r>
+        <w:rPr>
+          <w:rStyle w:val="normaltextrun"/>
+          <w:rFonts w:ascii="Calibri" w:hAnsi="Calibri" w:cs="Calibri"/>
+          <w:lang w:val="en-US"/>
+        </w:rPr>
+        <w:t>Stakeholders are responsible for providing input on the project's scope, including requirements and expectations. They are also responsible for accepting the project deliverables as defined by the project's scope. It is important for the Project Manager to communicate regularly with stakeholders to ensure that the project remains aligned with their needs and expectations.</w:t>
+      </w:r>
+      <w:r>
+        <w:rPr>
+          <w:rStyle w:val="normaltextrun"/>
+          <w:rFonts w:ascii="Calibri" w:hAnsi="Calibri" w:cs="Calibri"/>
+        </w:rPr>
+        <w:t> </w:t>
+      </w:r>
+    </w:p>
+    <w:p>
+      <w:pPr>
+        <w:pStyle w:val="paragraph"/>
+        <w:spacing w:before="0" w:beforeAutospacing="0" w:after="0" w:afterAutospacing="0"/>
+        <w:ind w:left="720"/>
+        <w:textAlignment w:val="baseline"/>
+        <w:rPr>
+          <w:rFonts w:ascii="Segoe UI" w:hAnsi="Segoe UI" w:cs="Segoe UI"/>
+          <w:sz w:val="18"/>
+          <w:szCs w:val="18"/>
+        </w:rPr>
+      </w:pPr>
+      <w:r>
+        <w:rPr>
+          <w:rStyle w:val="normaltextrun"/>
+          <w:rFonts w:ascii="Calibri" w:hAnsi="Calibri" w:cs="Calibri"/>
+        </w:rPr>
+        <w:t> </w:t>
+      </w:r>
+    </w:p>
+    <w:p>
+      <w:pPr>
+        <w:pStyle w:val="paragraph"/>
+        <w:numPr>
+          <w:ilvl w:val="0"/>
+          <w:numId w:val="13"/>
+        </w:numPr>
+        <w:spacing w:before="0" w:beforeAutospacing="0" w:after="0" w:afterAutospacing="0"/>
+        <w:ind w:left="0" w:firstLine="360"/>
+        <w:textAlignment w:val="baseline"/>
+        <w:rPr>
+          <w:rFonts w:ascii="Calibri" w:hAnsi="Calibri" w:cs="Calibri"/>
+        </w:rPr>
+      </w:pPr>
+      <w:r>
+        <w:rPr>
+          <w:rStyle w:val="normaltextrun"/>
+          <w:rFonts w:ascii="Calibri" w:hAnsi="Calibri" w:cs="Calibri"/>
+          <w:b/>
+          <w:bCs/>
+          <w:lang w:val="en-US"/>
+        </w:rPr>
+        <w:t>Class Adviser</w:t>
+      </w:r>
+      <w:r>
+        <w:rPr>
+          <w:rStyle w:val="normaltextrun"/>
+          <w:rFonts w:ascii="Calibri" w:hAnsi="Calibri" w:cs="Calibri"/>
+        </w:rPr>
+        <w:t> </w:t>
+      </w:r>
+    </w:p>
+    <w:p>
+      <w:pPr>
+        <w:pStyle w:val="paragraph"/>
+        <w:spacing w:before="0" w:beforeAutospacing="0" w:after="0" w:afterAutospacing="0"/>
+        <w:ind w:left="720"/>
+        <w:textAlignment w:val="baseline"/>
+        <w:rPr>
+          <w:rFonts w:ascii="Segoe UI" w:hAnsi="Segoe UI" w:cs="Segoe UI"/>
+          <w:sz w:val="18"/>
+          <w:szCs w:val="18"/>
+        </w:rPr>
+      </w:pPr>
+      <w:r>
+        <w:rPr>
+          <w:rStyle w:val="normaltextrun"/>
+          <w:rFonts w:ascii="Calibri" w:hAnsi="Calibri" w:cs="Calibri"/>
+        </w:rPr>
+        <w:t> </w:t>
+      </w:r>
+    </w:p>
+    <w:p>
+      <w:pPr>
+        <w:pStyle w:val="paragraph"/>
+        <w:spacing w:before="0" w:beforeAutospacing="0" w:after="0" w:afterAutospacing="0"/>
+        <w:ind w:left="720"/>
+        <w:textAlignment w:val="baseline"/>
+        <w:rPr>
+          <w:rFonts w:ascii="Segoe UI" w:hAnsi="Segoe UI" w:cs="Segoe UI"/>
+          <w:sz w:val="18"/>
+          <w:szCs w:val="18"/>
+        </w:rPr>
+      </w:pPr>
+      <w:r>
+        <w:rPr>
+          <w:rStyle w:val="normaltextrun"/>
+          <w:rFonts w:ascii="Calibri" w:hAnsi="Calibri" w:cs="Calibri"/>
+          <w:lang w:val="en-US"/>
+        </w:rPr>
+        <w:t>The Class Adviser is responsible for providing guidance and support to the Project Manager and team. They should ensure that the project aligns with any relevant academic requirements and provide advice on best practices for managing project scope.</w:t>
+      </w:r>
+      <w:r>
+        <w:rPr>
+          <w:rStyle w:val="normaltextrun"/>
+          <w:rFonts w:ascii="Calibri" w:hAnsi="Calibri" w:cs="Calibri"/>
+        </w:rPr>
+        <w:t> </w:t>
+      </w:r>
+    </w:p>
+    <w:p>
+      <w:pPr>
+        <w:pStyle w:val="paragraph"/>
+        <w:spacing w:before="0" w:beforeAutospacing="0" w:after="0" w:afterAutospacing="0"/>
+        <w:ind w:left="360"/>
+        <w:textAlignment w:val="baseline"/>
+        <w:rPr>
+          <w:rFonts w:ascii="Segoe UI" w:hAnsi="Segoe UI" w:cs="Segoe UI"/>
+          <w:sz w:val="18"/>
+          <w:szCs w:val="18"/>
+        </w:rPr>
+      </w:pPr>
+      <w:r>
+        <w:rPr>
+          <w:rStyle w:val="normaltextrun"/>
+          <w:rFonts w:ascii="Calibri" w:hAnsi="Calibri" w:cs="Calibri"/>
+        </w:rPr>
+        <w:t> </w:t>
+      </w:r>
+    </w:p>
+    <w:p>
+      <w:pPr>
+        <w:pStyle w:val="paragraph"/>
+        <w:numPr>
+          <w:ilvl w:val="0"/>
+          <w:numId w:val="14"/>
+        </w:numPr>
+        <w:spacing w:before="0" w:beforeAutospacing="0" w:after="0" w:afterAutospacing="0"/>
+        <w:ind w:left="0" w:firstLine="360"/>
+        <w:textAlignment w:val="baseline"/>
+        <w:rPr>
+          <w:rFonts w:ascii="Calibri" w:hAnsi="Calibri" w:cs="Calibri"/>
+        </w:rPr>
+      </w:pPr>
+      <w:r>
+        <w:rPr>
+          <w:rStyle w:val="normaltextrun"/>
+          <w:rFonts w:ascii="Calibri" w:hAnsi="Calibri" w:cs="Calibri"/>
+          <w:b/>
+          <w:bCs/>
+          <w:lang w:val="en-US"/>
+        </w:rPr>
+        <w:t>Project Adviser</w:t>
+      </w:r>
+      <w:r>
+        <w:rPr>
+          <w:rStyle w:val="normaltextrun"/>
+          <w:rFonts w:ascii="Calibri" w:hAnsi="Calibri" w:cs="Calibri"/>
+        </w:rPr>
+        <w:t> </w:t>
+      </w:r>
+    </w:p>
+    <w:p>
+      <w:pPr>
+        <w:pStyle w:val="paragraph"/>
+        <w:spacing w:before="0" w:beforeAutospacing="0" w:after="0" w:afterAutospacing="0"/>
+        <w:ind w:left="720"/>
+        <w:textAlignment w:val="baseline"/>
+        <w:rPr>
+          <w:rFonts w:ascii="Segoe UI" w:hAnsi="Segoe UI" w:cs="Segoe UI"/>
+          <w:sz w:val="18"/>
+          <w:szCs w:val="18"/>
+        </w:rPr>
+      </w:pPr>
+      <w:r>
+        <w:rPr>
+          <w:rStyle w:val="normaltextrun"/>
+          <w:rFonts w:ascii="Calibri" w:hAnsi="Calibri" w:cs="Calibri"/>
+        </w:rPr>
+        <w:t> </w:t>
+      </w:r>
+    </w:p>
+    <w:p>
+      <w:pPr>
+        <w:pStyle w:val="paragraph"/>
+        <w:spacing w:before="0" w:beforeAutospacing="0" w:after="0" w:afterAutospacing="0"/>
+        <w:ind w:left="720"/>
+        <w:textAlignment w:val="baseline"/>
+        <w:rPr>
+          <w:rFonts w:ascii="Segoe UI" w:hAnsi="Segoe UI" w:cs="Segoe UI"/>
+          <w:sz w:val="18"/>
+          <w:szCs w:val="18"/>
+        </w:rPr>
+      </w:pPr>
+      <w:r>
+        <w:rPr>
+          <w:rStyle w:val="normaltextrun"/>
+          <w:rFonts w:ascii="Calibri" w:hAnsi="Calibri" w:cs="Calibri"/>
+          <w:lang w:val="en-US"/>
+        </w:rPr>
+        <w:t>The Project Adviser is responsible for providing guidance and support to the Project Manager and team. They should ensure that the project aligns with the overall goals and objectives of the organization and provide advice on best practices for managing project scope.</w:t>
+      </w:r>
+      <w:r>
+        <w:rPr>
+          <w:rStyle w:val="normaltextrun"/>
+          <w:rFonts w:ascii="Calibri" w:hAnsi="Calibri" w:cs="Calibri"/>
+        </w:rPr>
+        <w:t> </w:t>
+      </w:r>
+    </w:p>
+    <w:p/>
+    <w:p>
+      <w:pPr>
+        <w:keepNext/>
+      </w:pPr>
+    </w:p>
+    <w:p>
+      <w:pPr>
+        <w:pStyle w:val="Heading1"/>
+        <w:jc w:val="left"/>
+        <w:rPr>
+          <w:rFonts w:asciiTheme="minorHAnsi" w:hAnsiTheme="minorHAnsi" w:cstheme="minorHAnsi"/>
+          <w:smallCaps/>
+          <w:sz w:val="28"/>
+          <w:szCs w:val="28"/>
+        </w:rPr>
+      </w:pPr>
+      <w:bookmarkStart w:id="2" w:name="_Toc332206934"/>
+      <w:r>
+        <w:rPr>
+          <w:rFonts w:asciiTheme="minorHAnsi" w:hAnsiTheme="minorHAnsi" w:cstheme="minorHAnsi"/>
+          <w:smallCaps/>
+          <w:sz w:val="28"/>
+          <w:szCs w:val="28"/>
+        </w:rPr>
+        <w:t>Project Organizational Charts</w:t>
+      </w:r>
+      <w:bookmarkEnd w:id="2"/>
+      <w:r>
+        <w:rPr>
+          <w:rFonts w:asciiTheme="minorHAnsi" w:hAnsiTheme="minorHAnsi" w:cstheme="minorHAnsi"/>
+          <w:smallCaps/>
+          <w:sz w:val="28"/>
+          <w:szCs w:val="28"/>
+        </w:rPr>
+        <w:t xml:space="preserve"> </w:t>
+      </w:r>
+    </w:p>
+    <w:p/>
+    <w:p>
+      <w:pPr>
         <w:jc w:val="both"/>
         <w:rPr>
           <w:color w:val="000000" w:themeColor="text1"/>
@@ -890,14 +1539,14 @@
         <w:rPr>
           <w:color w:val="000000" w:themeColor="text1"/>
         </w:rPr>
-        <w:t xml:space="preserve">, and the relationship with their client. The Product Sponsor is at the top of the organizational chart which provides resources and support for the project and is responsible for major decisions. Directly under the Project Sponsor is the Project Manager who oversees the project from planning through to closing phase. Under the Project Manager are the Product Owner who is responsible for maximizing the value of the product and managing the product backlog, Scrum Master who is facilitate the agile methodology among the team, removing any obstacles and ensuring the team adheres to its agreed processes, and the documentation manager who in charge of all documentation, ensuring all required information is recorded, organized, and maintained properly. The Scrum Members are attached </w:t>
+        <w:t xml:space="preserve">, and the relationship with their </w:t>
       </w:r>
       <w:r>
         <w:rPr>
           <w:color w:val="000000" w:themeColor="text1"/>
         </w:rPr>
         <w:lastRenderedPageBreak/>
-        <w:t>directly to the Scrum Master who are responsible in developing the product and delivering the value.</w:t>
+        <w:t>client. The Product Sponsor is at the top of the organizational chart which provides resources and support for the project and is responsible for major decisions. Directly under the Project Sponsor is the Project Manager who oversees the project from planning through to closing phase. Under the Project Manager are the Product Owner who is responsible for maximizing the value of the product and managing the product backlog, Scrum Master who is facilitate the agile methodology among the team, removing any obstacles and ensuring the team adheres to its agreed processes, and the documentation manager who in charge of all documentation, ensuring all required information is recorded, organized, and maintained properly. The Scrum Members are attached directly to the Scrum Master who are responsible in developing the product and delivering the value.</w:t>
       </w:r>
     </w:p>
     <w:p>
@@ -987,15 +1636,8 @@
     <w:p/>
     <w:p>
       <w:r>
-        <w:t xml:space="preserve">For the Barangay South Signal Village Web Application, the project staff will be made up solely of internal resources. The project sponsor will </w:t>
-      </w:r>
-      <w:proofErr w:type="gramStart"/>
-      <w:r>
-        <w:t>be in charge of</w:t>
-      </w:r>
-      <w:proofErr w:type="gramEnd"/>
-      <w:r>
-        <w:t xml:space="preserve"> selecting and allocating staff members to specific roles within the barangay in accordance with their qualifications and experience.</w:t>
+        <w:lastRenderedPageBreak/>
+        <w:t>For the Barangay South Signal Village Web Application, the project staff will be made up solely of internal resources. The project sponsor will be in charge of selecting and allocating staff members to specific roles within the barangay in accordance with their qualifications and experience.</w:t>
       </w:r>
     </w:p>
     <w:p/>
@@ -1005,7 +1647,6 @@
     <w:p/>
     <w:p>
       <w:r>
-        <w:lastRenderedPageBreak/>
         <w:t>Training</w:t>
       </w:r>
     </w:p>
@@ -1338,6 +1979,119 @@
 <file path=word/numbering.xml><?xml version="1.0" encoding="utf-8"?>
 <w:numbering xmlns:wpc="http://schemas.microsoft.com/office/word/2010/wordprocessingCanvas" xmlns:cx="http://schemas.microsoft.com/office/drawing/2014/chartex" xmlns:cx1="http://schemas.microsoft.com/office/drawing/2015/9/8/chartex" xmlns:cx2="http://schemas.microsoft.com/office/drawing/2015/10/21/chartex" xmlns:cx3="http://schemas.microsoft.com/office/drawing/2016/5/9/chartex" xmlns:cx4="http://schemas.microsoft.com/office/drawing/2016/5/10/chartex" xmlns:cx5="http://schemas.microsoft.com/office/drawing/2016/5/11/chartex" xmlns:cx6="http://schemas.microsoft.com/office/drawing/2016/5/12/chartex" xmlns:cx7="http://schemas.microsoft.com/office/drawing/2016/5/13/chartex" xmlns:cx8="http://schemas.microsoft.com/office/drawing/2016/5/14/chartex" xmlns:mc="http://schemas.openxmlformats.org/markup-compatibility/2006" xmlns:aink="http://schemas.microsoft.com/office/drawing/2016/ink" xmlns:am3d="http://schemas.microsoft.com/office/drawing/2017/model3d" xmlns:o="urn:schemas-microsoft-com:office:office" xmlns:oel="http://schemas.microsoft.com/office/2019/extlst" xmlns:r="http://schemas.openxmlformats.org/officeDocument/2006/relationships" xmlns:m="http://schemas.openxmlformats.org/officeDocument/2006/math" xmlns:v="urn:schemas-microsoft-com:vml" xmlns:wp14="http://schemas.microsoft.com/office/word/2010/wordprocessingDrawing" xmlns:wp="http://schemas.openxmlformats.org/drawingml/2006/wordprocessingDrawing" xmlns:w10="urn:schemas-microsoft-com:office:word" xmlns:w="http://schemas.openxmlformats.org/wordprocessingml/2006/main" xmlns:w14="http://schemas.microsoft.com/office/word/2010/wordml" xmlns:w15="http://schemas.microsoft.com/office/word/2012/wordml" xmlns:w16cex="http://schemas.microsoft.com/office/word/2018/wordml/cex" xmlns:w16cid="http://schemas.microsoft.com/office/word/2016/wordml/cid" xmlns:w16="http://schemas.microsoft.com/office/word/2018/wordml" xmlns:w16du="http://schemas.microsoft.com/office/word/2023/wordml/word16du" xmlns:w16sdtdh="http://schemas.microsoft.com/office/word/2020/wordml/sdtdatahash" xmlns:w16se="http://schemas.microsoft.com/office/word/2015/wordml/symex" xmlns:wpg="http://schemas.microsoft.com/office/word/2010/wordprocessingGroup" xmlns:wpi="http://schemas.microsoft.com/office/word/2010/wordprocessingInk" xmlns:wne="http://schemas.microsoft.com/office/word/2006/wordml" xmlns:wps="http://schemas.microsoft.com/office/word/2010/wordprocessingShape" mc:Ignorable="w14 w15 w16se w16cid w16 w16cex w16sdtdh wp14">
   <w:abstractNum w:abstractNumId="0" w15:restartNumberingAfterBreak="0">
+    <w:nsid w:val="02F22F07"/>
+    <w:multiLevelType w:val="multilevel"/>
+    <w:tmpl w:val="C6BEDED6"/>
+    <w:lvl w:ilvl="0">
+      <w:start w:val="7"/>
+      <w:numFmt w:val="decimal"/>
+      <w:lvlText w:val="%1."/>
+      <w:lvlJc w:val="left"/>
+      <w:pPr>
+        <w:tabs>
+          <w:tab w:val="num" w:pos="720"/>
+        </w:tabs>
+        <w:ind w:left="720" w:hanging="360"/>
+      </w:pPr>
+    </w:lvl>
+    <w:lvl w:ilvl="1" w:tentative="1">
+      <w:start w:val="1"/>
+      <w:numFmt w:val="decimal"/>
+      <w:lvlText w:val="%2."/>
+      <w:lvlJc w:val="left"/>
+      <w:pPr>
+        <w:tabs>
+          <w:tab w:val="num" w:pos="1440"/>
+        </w:tabs>
+        <w:ind w:left="1440" w:hanging="360"/>
+      </w:pPr>
+    </w:lvl>
+    <w:lvl w:ilvl="2" w:tentative="1">
+      <w:start w:val="1"/>
+      <w:numFmt w:val="decimal"/>
+      <w:lvlText w:val="%3."/>
+      <w:lvlJc w:val="left"/>
+      <w:pPr>
+        <w:tabs>
+          <w:tab w:val="num" w:pos="2160"/>
+        </w:tabs>
+        <w:ind w:left="2160" w:hanging="360"/>
+      </w:pPr>
+    </w:lvl>
+    <w:lvl w:ilvl="3" w:tentative="1">
+      <w:start w:val="1"/>
+      <w:numFmt w:val="decimal"/>
+      <w:lvlText w:val="%4."/>
+      <w:lvlJc w:val="left"/>
+      <w:pPr>
+        <w:tabs>
+          <w:tab w:val="num" w:pos="2880"/>
+        </w:tabs>
+        <w:ind w:left="2880" w:hanging="360"/>
+      </w:pPr>
+    </w:lvl>
+    <w:lvl w:ilvl="4" w:tentative="1">
+      <w:start w:val="1"/>
+      <w:numFmt w:val="decimal"/>
+      <w:lvlText w:val="%5."/>
+      <w:lvlJc w:val="left"/>
+      <w:pPr>
+        <w:tabs>
+          <w:tab w:val="num" w:pos="3600"/>
+        </w:tabs>
+        <w:ind w:left="3600" w:hanging="360"/>
+      </w:pPr>
+    </w:lvl>
+    <w:lvl w:ilvl="5" w:tentative="1">
+      <w:start w:val="1"/>
+      <w:numFmt w:val="decimal"/>
+      <w:lvlText w:val="%6."/>
+      <w:lvlJc w:val="left"/>
+      <w:pPr>
+        <w:tabs>
+          <w:tab w:val="num" w:pos="4320"/>
+        </w:tabs>
+        <w:ind w:left="4320" w:hanging="360"/>
+      </w:pPr>
+    </w:lvl>
+    <w:lvl w:ilvl="6" w:tentative="1">
+      <w:start w:val="1"/>
+      <w:numFmt w:val="decimal"/>
+      <w:lvlText w:val="%7."/>
+      <w:lvlJc w:val="left"/>
+      <w:pPr>
+        <w:tabs>
+          <w:tab w:val="num" w:pos="5040"/>
+        </w:tabs>
+        <w:ind w:left="5040" w:hanging="360"/>
+      </w:pPr>
+    </w:lvl>
+    <w:lvl w:ilvl="7" w:tentative="1">
+      <w:start w:val="1"/>
+      <w:numFmt w:val="decimal"/>
+      <w:lvlText w:val="%8."/>
+      <w:lvlJc w:val="left"/>
+      <w:pPr>
+        <w:tabs>
+          <w:tab w:val="num" w:pos="5760"/>
+        </w:tabs>
+        <w:ind w:left="5760" w:hanging="360"/>
+      </w:pPr>
+    </w:lvl>
+    <w:lvl w:ilvl="8" w:tentative="1">
+      <w:start w:val="1"/>
+      <w:numFmt w:val="decimal"/>
+      <w:lvlText w:val="%9."/>
+      <w:lvlJc w:val="left"/>
+      <w:pPr>
+        <w:tabs>
+          <w:tab w:val="num" w:pos="6480"/>
+        </w:tabs>
+        <w:ind w:left="6480" w:hanging="360"/>
+      </w:pPr>
+    </w:lvl>
+  </w:abstractNum>
+  <w:abstractNum w:abstractNumId="1" w15:restartNumberingAfterBreak="0">
     <w:nsid w:val="100D02F6"/>
     <w:multiLevelType w:val="hybridMultilevel"/>
     <w:tmpl w:val="72441A7A"/>
@@ -1477,7 +2231,7 @@
       </w:rPr>
     </w:lvl>
   </w:abstractNum>
-  <w:abstractNum w:abstractNumId="1" w15:restartNumberingAfterBreak="0">
+  <w:abstractNum w:abstractNumId="2" w15:restartNumberingAfterBreak="0">
     <w:nsid w:val="1C010595"/>
     <w:multiLevelType w:val="hybridMultilevel"/>
     <w:tmpl w:val="BB4E430C"/>
@@ -1617,7 +2371,7 @@
       </w:rPr>
     </w:lvl>
   </w:abstractNum>
-  <w:abstractNum w:abstractNumId="2" w15:restartNumberingAfterBreak="0">
+  <w:abstractNum w:abstractNumId="3" w15:restartNumberingAfterBreak="0">
     <w:nsid w:val="2805130C"/>
     <w:multiLevelType w:val="hybridMultilevel"/>
     <w:tmpl w:val="BC9663EE"/>
@@ -1757,7 +2511,233 @@
       </w:rPr>
     </w:lvl>
   </w:abstractNum>
-  <w:abstractNum w:abstractNumId="3" w15:restartNumberingAfterBreak="0">
+  <w:abstractNum w:abstractNumId="4" w15:restartNumberingAfterBreak="0">
+    <w:nsid w:val="2FA168FC"/>
+    <w:multiLevelType w:val="multilevel"/>
+    <w:tmpl w:val="CF4E9BAA"/>
+    <w:lvl w:ilvl="0">
+      <w:start w:val="2"/>
+      <w:numFmt w:val="decimal"/>
+      <w:lvlText w:val="%1."/>
+      <w:lvlJc w:val="left"/>
+      <w:pPr>
+        <w:tabs>
+          <w:tab w:val="num" w:pos="720"/>
+        </w:tabs>
+        <w:ind w:left="720" w:hanging="360"/>
+      </w:pPr>
+    </w:lvl>
+    <w:lvl w:ilvl="1" w:tentative="1">
+      <w:start w:val="1"/>
+      <w:numFmt w:val="decimal"/>
+      <w:lvlText w:val="%2."/>
+      <w:lvlJc w:val="left"/>
+      <w:pPr>
+        <w:tabs>
+          <w:tab w:val="num" w:pos="1440"/>
+        </w:tabs>
+        <w:ind w:left="1440" w:hanging="360"/>
+      </w:pPr>
+    </w:lvl>
+    <w:lvl w:ilvl="2" w:tentative="1">
+      <w:start w:val="1"/>
+      <w:numFmt w:val="decimal"/>
+      <w:lvlText w:val="%3."/>
+      <w:lvlJc w:val="left"/>
+      <w:pPr>
+        <w:tabs>
+          <w:tab w:val="num" w:pos="2160"/>
+        </w:tabs>
+        <w:ind w:left="2160" w:hanging="360"/>
+      </w:pPr>
+    </w:lvl>
+    <w:lvl w:ilvl="3" w:tentative="1">
+      <w:start w:val="1"/>
+      <w:numFmt w:val="decimal"/>
+      <w:lvlText w:val="%4."/>
+      <w:lvlJc w:val="left"/>
+      <w:pPr>
+        <w:tabs>
+          <w:tab w:val="num" w:pos="2880"/>
+        </w:tabs>
+        <w:ind w:left="2880" w:hanging="360"/>
+      </w:pPr>
+    </w:lvl>
+    <w:lvl w:ilvl="4" w:tentative="1">
+      <w:start w:val="1"/>
+      <w:numFmt w:val="decimal"/>
+      <w:lvlText w:val="%5."/>
+      <w:lvlJc w:val="left"/>
+      <w:pPr>
+        <w:tabs>
+          <w:tab w:val="num" w:pos="3600"/>
+        </w:tabs>
+        <w:ind w:left="3600" w:hanging="360"/>
+      </w:pPr>
+    </w:lvl>
+    <w:lvl w:ilvl="5" w:tentative="1">
+      <w:start w:val="1"/>
+      <w:numFmt w:val="decimal"/>
+      <w:lvlText w:val="%6."/>
+      <w:lvlJc w:val="left"/>
+      <w:pPr>
+        <w:tabs>
+          <w:tab w:val="num" w:pos="4320"/>
+        </w:tabs>
+        <w:ind w:left="4320" w:hanging="360"/>
+      </w:pPr>
+    </w:lvl>
+    <w:lvl w:ilvl="6" w:tentative="1">
+      <w:start w:val="1"/>
+      <w:numFmt w:val="decimal"/>
+      <w:lvlText w:val="%7."/>
+      <w:lvlJc w:val="left"/>
+      <w:pPr>
+        <w:tabs>
+          <w:tab w:val="num" w:pos="5040"/>
+        </w:tabs>
+        <w:ind w:left="5040" w:hanging="360"/>
+      </w:pPr>
+    </w:lvl>
+    <w:lvl w:ilvl="7" w:tentative="1">
+      <w:start w:val="1"/>
+      <w:numFmt w:val="decimal"/>
+      <w:lvlText w:val="%8."/>
+      <w:lvlJc w:val="left"/>
+      <w:pPr>
+        <w:tabs>
+          <w:tab w:val="num" w:pos="5760"/>
+        </w:tabs>
+        <w:ind w:left="5760" w:hanging="360"/>
+      </w:pPr>
+    </w:lvl>
+    <w:lvl w:ilvl="8" w:tentative="1">
+      <w:start w:val="1"/>
+      <w:numFmt w:val="decimal"/>
+      <w:lvlText w:val="%9."/>
+      <w:lvlJc w:val="left"/>
+      <w:pPr>
+        <w:tabs>
+          <w:tab w:val="num" w:pos="6480"/>
+        </w:tabs>
+        <w:ind w:left="6480" w:hanging="360"/>
+      </w:pPr>
+    </w:lvl>
+  </w:abstractNum>
+  <w:abstractNum w:abstractNumId="5" w15:restartNumberingAfterBreak="0">
+    <w:nsid w:val="37686214"/>
+    <w:multiLevelType w:val="multilevel"/>
+    <w:tmpl w:val="D42EA8A0"/>
+    <w:lvl w:ilvl="0">
+      <w:start w:val="8"/>
+      <w:numFmt w:val="decimal"/>
+      <w:lvlText w:val="%1."/>
+      <w:lvlJc w:val="left"/>
+      <w:pPr>
+        <w:tabs>
+          <w:tab w:val="num" w:pos="720"/>
+        </w:tabs>
+        <w:ind w:left="720" w:hanging="360"/>
+      </w:pPr>
+    </w:lvl>
+    <w:lvl w:ilvl="1" w:tentative="1">
+      <w:start w:val="1"/>
+      <w:numFmt w:val="decimal"/>
+      <w:lvlText w:val="%2."/>
+      <w:lvlJc w:val="left"/>
+      <w:pPr>
+        <w:tabs>
+          <w:tab w:val="num" w:pos="1440"/>
+        </w:tabs>
+        <w:ind w:left="1440" w:hanging="360"/>
+      </w:pPr>
+    </w:lvl>
+    <w:lvl w:ilvl="2" w:tentative="1">
+      <w:start w:val="1"/>
+      <w:numFmt w:val="decimal"/>
+      <w:lvlText w:val="%3."/>
+      <w:lvlJc w:val="left"/>
+      <w:pPr>
+        <w:tabs>
+          <w:tab w:val="num" w:pos="2160"/>
+        </w:tabs>
+        <w:ind w:left="2160" w:hanging="360"/>
+      </w:pPr>
+    </w:lvl>
+    <w:lvl w:ilvl="3" w:tentative="1">
+      <w:start w:val="1"/>
+      <w:numFmt w:val="decimal"/>
+      <w:lvlText w:val="%4."/>
+      <w:lvlJc w:val="left"/>
+      <w:pPr>
+        <w:tabs>
+          <w:tab w:val="num" w:pos="2880"/>
+        </w:tabs>
+        <w:ind w:left="2880" w:hanging="360"/>
+      </w:pPr>
+    </w:lvl>
+    <w:lvl w:ilvl="4" w:tentative="1">
+      <w:start w:val="1"/>
+      <w:numFmt w:val="decimal"/>
+      <w:lvlText w:val="%5."/>
+      <w:lvlJc w:val="left"/>
+      <w:pPr>
+        <w:tabs>
+          <w:tab w:val="num" w:pos="3600"/>
+        </w:tabs>
+        <w:ind w:left="3600" w:hanging="360"/>
+      </w:pPr>
+    </w:lvl>
+    <w:lvl w:ilvl="5" w:tentative="1">
+      <w:start w:val="1"/>
+      <w:numFmt w:val="decimal"/>
+      <w:lvlText w:val="%6."/>
+      <w:lvlJc w:val="left"/>
+      <w:pPr>
+        <w:tabs>
+          <w:tab w:val="num" w:pos="4320"/>
+        </w:tabs>
+        <w:ind w:left="4320" w:hanging="360"/>
+      </w:pPr>
+    </w:lvl>
+    <w:lvl w:ilvl="6" w:tentative="1">
+      <w:start w:val="1"/>
+      <w:numFmt w:val="decimal"/>
+      <w:lvlText w:val="%7."/>
+      <w:lvlJc w:val="left"/>
+      <w:pPr>
+        <w:tabs>
+          <w:tab w:val="num" w:pos="5040"/>
+        </w:tabs>
+        <w:ind w:left="5040" w:hanging="360"/>
+      </w:pPr>
+    </w:lvl>
+    <w:lvl w:ilvl="7" w:tentative="1">
+      <w:start w:val="1"/>
+      <w:numFmt w:val="decimal"/>
+      <w:lvlText w:val="%8."/>
+      <w:lvlJc w:val="left"/>
+      <w:pPr>
+        <w:tabs>
+          <w:tab w:val="num" w:pos="5760"/>
+        </w:tabs>
+        <w:ind w:left="5760" w:hanging="360"/>
+      </w:pPr>
+    </w:lvl>
+    <w:lvl w:ilvl="8" w:tentative="1">
+      <w:start w:val="1"/>
+      <w:numFmt w:val="decimal"/>
+      <w:lvlText w:val="%9."/>
+      <w:lvlJc w:val="left"/>
+      <w:pPr>
+        <w:tabs>
+          <w:tab w:val="num" w:pos="6480"/>
+        </w:tabs>
+        <w:ind w:left="6480" w:hanging="360"/>
+      </w:pPr>
+    </w:lvl>
+  </w:abstractNum>
+  <w:abstractNum w:abstractNumId="6" w15:restartNumberingAfterBreak="0">
     <w:nsid w:val="3A8E1359"/>
     <w:multiLevelType w:val="hybridMultilevel"/>
     <w:tmpl w:val="E2F0CA64"/>
@@ -1897,7 +2877,7 @@
       </w:rPr>
     </w:lvl>
   </w:abstractNum>
-  <w:abstractNum w:abstractNumId="4" w15:restartNumberingAfterBreak="0">
+  <w:abstractNum w:abstractNumId="7" w15:restartNumberingAfterBreak="0">
     <w:nsid w:val="3C2D450C"/>
     <w:multiLevelType w:val="hybridMultilevel"/>
     <w:tmpl w:val="4AC4D364"/>
@@ -2013,7 +2993,233 @@
       </w:pPr>
     </w:lvl>
   </w:abstractNum>
-  <w:abstractNum w:abstractNumId="5" w15:restartNumberingAfterBreak="0">
+  <w:abstractNum w:abstractNumId="8" w15:restartNumberingAfterBreak="0">
+    <w:nsid w:val="4757251E"/>
+    <w:multiLevelType w:val="multilevel"/>
+    <w:tmpl w:val="4668773A"/>
+    <w:lvl w:ilvl="0">
+      <w:start w:val="3"/>
+      <w:numFmt w:val="decimal"/>
+      <w:lvlText w:val="%1."/>
+      <w:lvlJc w:val="left"/>
+      <w:pPr>
+        <w:tabs>
+          <w:tab w:val="num" w:pos="720"/>
+        </w:tabs>
+        <w:ind w:left="720" w:hanging="360"/>
+      </w:pPr>
+    </w:lvl>
+    <w:lvl w:ilvl="1" w:tentative="1">
+      <w:start w:val="1"/>
+      <w:numFmt w:val="decimal"/>
+      <w:lvlText w:val="%2."/>
+      <w:lvlJc w:val="left"/>
+      <w:pPr>
+        <w:tabs>
+          <w:tab w:val="num" w:pos="1440"/>
+        </w:tabs>
+        <w:ind w:left="1440" w:hanging="360"/>
+      </w:pPr>
+    </w:lvl>
+    <w:lvl w:ilvl="2" w:tentative="1">
+      <w:start w:val="1"/>
+      <w:numFmt w:val="decimal"/>
+      <w:lvlText w:val="%3."/>
+      <w:lvlJc w:val="left"/>
+      <w:pPr>
+        <w:tabs>
+          <w:tab w:val="num" w:pos="2160"/>
+        </w:tabs>
+        <w:ind w:left="2160" w:hanging="360"/>
+      </w:pPr>
+    </w:lvl>
+    <w:lvl w:ilvl="3" w:tentative="1">
+      <w:start w:val="1"/>
+      <w:numFmt w:val="decimal"/>
+      <w:lvlText w:val="%4."/>
+      <w:lvlJc w:val="left"/>
+      <w:pPr>
+        <w:tabs>
+          <w:tab w:val="num" w:pos="2880"/>
+        </w:tabs>
+        <w:ind w:left="2880" w:hanging="360"/>
+      </w:pPr>
+    </w:lvl>
+    <w:lvl w:ilvl="4" w:tentative="1">
+      <w:start w:val="1"/>
+      <w:numFmt w:val="decimal"/>
+      <w:lvlText w:val="%5."/>
+      <w:lvlJc w:val="left"/>
+      <w:pPr>
+        <w:tabs>
+          <w:tab w:val="num" w:pos="3600"/>
+        </w:tabs>
+        <w:ind w:left="3600" w:hanging="360"/>
+      </w:pPr>
+    </w:lvl>
+    <w:lvl w:ilvl="5" w:tentative="1">
+      <w:start w:val="1"/>
+      <w:numFmt w:val="decimal"/>
+      <w:lvlText w:val="%6."/>
+      <w:lvlJc w:val="left"/>
+      <w:pPr>
+        <w:tabs>
+          <w:tab w:val="num" w:pos="4320"/>
+        </w:tabs>
+        <w:ind w:left="4320" w:hanging="360"/>
+      </w:pPr>
+    </w:lvl>
+    <w:lvl w:ilvl="6" w:tentative="1">
+      <w:start w:val="1"/>
+      <w:numFmt w:val="decimal"/>
+      <w:lvlText w:val="%7."/>
+      <w:lvlJc w:val="left"/>
+      <w:pPr>
+        <w:tabs>
+          <w:tab w:val="num" w:pos="5040"/>
+        </w:tabs>
+        <w:ind w:left="5040" w:hanging="360"/>
+      </w:pPr>
+    </w:lvl>
+    <w:lvl w:ilvl="7" w:tentative="1">
+      <w:start w:val="1"/>
+      <w:numFmt w:val="decimal"/>
+      <w:lvlText w:val="%8."/>
+      <w:lvlJc w:val="left"/>
+      <w:pPr>
+        <w:tabs>
+          <w:tab w:val="num" w:pos="5760"/>
+        </w:tabs>
+        <w:ind w:left="5760" w:hanging="360"/>
+      </w:pPr>
+    </w:lvl>
+    <w:lvl w:ilvl="8" w:tentative="1">
+      <w:start w:val="1"/>
+      <w:numFmt w:val="decimal"/>
+      <w:lvlText w:val="%9."/>
+      <w:lvlJc w:val="left"/>
+      <w:pPr>
+        <w:tabs>
+          <w:tab w:val="num" w:pos="6480"/>
+        </w:tabs>
+        <w:ind w:left="6480" w:hanging="360"/>
+      </w:pPr>
+    </w:lvl>
+  </w:abstractNum>
+  <w:abstractNum w:abstractNumId="9" w15:restartNumberingAfterBreak="0">
+    <w:nsid w:val="4A7A6832"/>
+    <w:multiLevelType w:val="multilevel"/>
+    <w:tmpl w:val="0B0AF66A"/>
+    <w:lvl w:ilvl="0">
+      <w:start w:val="1"/>
+      <w:numFmt w:val="decimal"/>
+      <w:lvlText w:val="%1."/>
+      <w:lvlJc w:val="left"/>
+      <w:pPr>
+        <w:tabs>
+          <w:tab w:val="num" w:pos="720"/>
+        </w:tabs>
+        <w:ind w:left="720" w:hanging="360"/>
+      </w:pPr>
+    </w:lvl>
+    <w:lvl w:ilvl="1" w:tentative="1">
+      <w:start w:val="1"/>
+      <w:numFmt w:val="decimal"/>
+      <w:lvlText w:val="%2."/>
+      <w:lvlJc w:val="left"/>
+      <w:pPr>
+        <w:tabs>
+          <w:tab w:val="num" w:pos="1440"/>
+        </w:tabs>
+        <w:ind w:left="1440" w:hanging="360"/>
+      </w:pPr>
+    </w:lvl>
+    <w:lvl w:ilvl="2" w:tentative="1">
+      <w:start w:val="1"/>
+      <w:numFmt w:val="decimal"/>
+      <w:lvlText w:val="%3."/>
+      <w:lvlJc w:val="left"/>
+      <w:pPr>
+        <w:tabs>
+          <w:tab w:val="num" w:pos="2160"/>
+        </w:tabs>
+        <w:ind w:left="2160" w:hanging="360"/>
+      </w:pPr>
+    </w:lvl>
+    <w:lvl w:ilvl="3" w:tentative="1">
+      <w:start w:val="1"/>
+      <w:numFmt w:val="decimal"/>
+      <w:lvlText w:val="%4."/>
+      <w:lvlJc w:val="left"/>
+      <w:pPr>
+        <w:tabs>
+          <w:tab w:val="num" w:pos="2880"/>
+        </w:tabs>
+        <w:ind w:left="2880" w:hanging="360"/>
+      </w:pPr>
+    </w:lvl>
+    <w:lvl w:ilvl="4" w:tentative="1">
+      <w:start w:val="1"/>
+      <w:numFmt w:val="decimal"/>
+      <w:lvlText w:val="%5."/>
+      <w:lvlJc w:val="left"/>
+      <w:pPr>
+        <w:tabs>
+          <w:tab w:val="num" w:pos="3600"/>
+        </w:tabs>
+        <w:ind w:left="3600" w:hanging="360"/>
+      </w:pPr>
+    </w:lvl>
+    <w:lvl w:ilvl="5" w:tentative="1">
+      <w:start w:val="1"/>
+      <w:numFmt w:val="decimal"/>
+      <w:lvlText w:val="%6."/>
+      <w:lvlJc w:val="left"/>
+      <w:pPr>
+        <w:tabs>
+          <w:tab w:val="num" w:pos="4320"/>
+        </w:tabs>
+        <w:ind w:left="4320" w:hanging="360"/>
+      </w:pPr>
+    </w:lvl>
+    <w:lvl w:ilvl="6" w:tentative="1">
+      <w:start w:val="1"/>
+      <w:numFmt w:val="decimal"/>
+      <w:lvlText w:val="%7."/>
+      <w:lvlJc w:val="left"/>
+      <w:pPr>
+        <w:tabs>
+          <w:tab w:val="num" w:pos="5040"/>
+        </w:tabs>
+        <w:ind w:left="5040" w:hanging="360"/>
+      </w:pPr>
+    </w:lvl>
+    <w:lvl w:ilvl="7" w:tentative="1">
+      <w:start w:val="1"/>
+      <w:numFmt w:val="decimal"/>
+      <w:lvlText w:val="%8."/>
+      <w:lvlJc w:val="left"/>
+      <w:pPr>
+        <w:tabs>
+          <w:tab w:val="num" w:pos="5760"/>
+        </w:tabs>
+        <w:ind w:left="5760" w:hanging="360"/>
+      </w:pPr>
+    </w:lvl>
+    <w:lvl w:ilvl="8" w:tentative="1">
+      <w:start w:val="1"/>
+      <w:numFmt w:val="decimal"/>
+      <w:lvlText w:val="%9."/>
+      <w:lvlJc w:val="left"/>
+      <w:pPr>
+        <w:tabs>
+          <w:tab w:val="num" w:pos="6480"/>
+        </w:tabs>
+        <w:ind w:left="6480" w:hanging="360"/>
+      </w:pPr>
+    </w:lvl>
+  </w:abstractNum>
+  <w:abstractNum w:abstractNumId="10" w15:restartNumberingAfterBreak="0">
     <w:nsid w:val="57B750AC"/>
     <w:multiLevelType w:val="hybridMultilevel"/>
     <w:tmpl w:val="3B6CF1C0"/>
@@ -2153,23 +3359,386 @@
       </w:rPr>
     </w:lvl>
   </w:abstractNum>
+  <w:abstractNum w:abstractNumId="11" w15:restartNumberingAfterBreak="0">
+    <w:nsid w:val="60D8133B"/>
+    <w:multiLevelType w:val="multilevel"/>
+    <w:tmpl w:val="007E228C"/>
+    <w:lvl w:ilvl="0">
+      <w:start w:val="6"/>
+      <w:numFmt w:val="decimal"/>
+      <w:lvlText w:val="%1."/>
+      <w:lvlJc w:val="left"/>
+      <w:pPr>
+        <w:tabs>
+          <w:tab w:val="num" w:pos="720"/>
+        </w:tabs>
+        <w:ind w:left="720" w:hanging="360"/>
+      </w:pPr>
+    </w:lvl>
+    <w:lvl w:ilvl="1" w:tentative="1">
+      <w:start w:val="1"/>
+      <w:numFmt w:val="decimal"/>
+      <w:lvlText w:val="%2."/>
+      <w:lvlJc w:val="left"/>
+      <w:pPr>
+        <w:tabs>
+          <w:tab w:val="num" w:pos="1440"/>
+        </w:tabs>
+        <w:ind w:left="1440" w:hanging="360"/>
+      </w:pPr>
+    </w:lvl>
+    <w:lvl w:ilvl="2" w:tentative="1">
+      <w:start w:val="1"/>
+      <w:numFmt w:val="decimal"/>
+      <w:lvlText w:val="%3."/>
+      <w:lvlJc w:val="left"/>
+      <w:pPr>
+        <w:tabs>
+          <w:tab w:val="num" w:pos="2160"/>
+        </w:tabs>
+        <w:ind w:left="2160" w:hanging="360"/>
+      </w:pPr>
+    </w:lvl>
+    <w:lvl w:ilvl="3" w:tentative="1">
+      <w:start w:val="1"/>
+      <w:numFmt w:val="decimal"/>
+      <w:lvlText w:val="%4."/>
+      <w:lvlJc w:val="left"/>
+      <w:pPr>
+        <w:tabs>
+          <w:tab w:val="num" w:pos="2880"/>
+        </w:tabs>
+        <w:ind w:left="2880" w:hanging="360"/>
+      </w:pPr>
+    </w:lvl>
+    <w:lvl w:ilvl="4" w:tentative="1">
+      <w:start w:val="1"/>
+      <w:numFmt w:val="decimal"/>
+      <w:lvlText w:val="%5."/>
+      <w:lvlJc w:val="left"/>
+      <w:pPr>
+        <w:tabs>
+          <w:tab w:val="num" w:pos="3600"/>
+        </w:tabs>
+        <w:ind w:left="3600" w:hanging="360"/>
+      </w:pPr>
+    </w:lvl>
+    <w:lvl w:ilvl="5" w:tentative="1">
+      <w:start w:val="1"/>
+      <w:numFmt w:val="decimal"/>
+      <w:lvlText w:val="%6."/>
+      <w:lvlJc w:val="left"/>
+      <w:pPr>
+        <w:tabs>
+          <w:tab w:val="num" w:pos="4320"/>
+        </w:tabs>
+        <w:ind w:left="4320" w:hanging="360"/>
+      </w:pPr>
+    </w:lvl>
+    <w:lvl w:ilvl="6" w:tentative="1">
+      <w:start w:val="1"/>
+      <w:numFmt w:val="decimal"/>
+      <w:lvlText w:val="%7."/>
+      <w:lvlJc w:val="left"/>
+      <w:pPr>
+        <w:tabs>
+          <w:tab w:val="num" w:pos="5040"/>
+        </w:tabs>
+        <w:ind w:left="5040" w:hanging="360"/>
+      </w:pPr>
+    </w:lvl>
+    <w:lvl w:ilvl="7" w:tentative="1">
+      <w:start w:val="1"/>
+      <w:numFmt w:val="decimal"/>
+      <w:lvlText w:val="%8."/>
+      <w:lvlJc w:val="left"/>
+      <w:pPr>
+        <w:tabs>
+          <w:tab w:val="num" w:pos="5760"/>
+        </w:tabs>
+        <w:ind w:left="5760" w:hanging="360"/>
+      </w:pPr>
+    </w:lvl>
+    <w:lvl w:ilvl="8" w:tentative="1">
+      <w:start w:val="1"/>
+      <w:numFmt w:val="decimal"/>
+      <w:lvlText w:val="%9."/>
+      <w:lvlJc w:val="left"/>
+      <w:pPr>
+        <w:tabs>
+          <w:tab w:val="num" w:pos="6480"/>
+        </w:tabs>
+        <w:ind w:left="6480" w:hanging="360"/>
+      </w:pPr>
+    </w:lvl>
+  </w:abstractNum>
+  <w:abstractNum w:abstractNumId="12" w15:restartNumberingAfterBreak="0">
+    <w:nsid w:val="6D9841C1"/>
+    <w:multiLevelType w:val="multilevel"/>
+    <w:tmpl w:val="85E6414A"/>
+    <w:lvl w:ilvl="0">
+      <w:start w:val="4"/>
+      <w:numFmt w:val="decimal"/>
+      <w:lvlText w:val="%1."/>
+      <w:lvlJc w:val="left"/>
+      <w:pPr>
+        <w:tabs>
+          <w:tab w:val="num" w:pos="720"/>
+        </w:tabs>
+        <w:ind w:left="720" w:hanging="360"/>
+      </w:pPr>
+    </w:lvl>
+    <w:lvl w:ilvl="1" w:tentative="1">
+      <w:start w:val="1"/>
+      <w:numFmt w:val="decimal"/>
+      <w:lvlText w:val="%2."/>
+      <w:lvlJc w:val="left"/>
+      <w:pPr>
+        <w:tabs>
+          <w:tab w:val="num" w:pos="1440"/>
+        </w:tabs>
+        <w:ind w:left="1440" w:hanging="360"/>
+      </w:pPr>
+    </w:lvl>
+    <w:lvl w:ilvl="2" w:tentative="1">
+      <w:start w:val="1"/>
+      <w:numFmt w:val="decimal"/>
+      <w:lvlText w:val="%3."/>
+      <w:lvlJc w:val="left"/>
+      <w:pPr>
+        <w:tabs>
+          <w:tab w:val="num" w:pos="2160"/>
+        </w:tabs>
+        <w:ind w:left="2160" w:hanging="360"/>
+      </w:pPr>
+    </w:lvl>
+    <w:lvl w:ilvl="3" w:tentative="1">
+      <w:start w:val="1"/>
+      <w:numFmt w:val="decimal"/>
+      <w:lvlText w:val="%4."/>
+      <w:lvlJc w:val="left"/>
+      <w:pPr>
+        <w:tabs>
+          <w:tab w:val="num" w:pos="2880"/>
+        </w:tabs>
+        <w:ind w:left="2880" w:hanging="360"/>
+      </w:pPr>
+    </w:lvl>
+    <w:lvl w:ilvl="4" w:tentative="1">
+      <w:start w:val="1"/>
+      <w:numFmt w:val="decimal"/>
+      <w:lvlText w:val="%5."/>
+      <w:lvlJc w:val="left"/>
+      <w:pPr>
+        <w:tabs>
+          <w:tab w:val="num" w:pos="3600"/>
+        </w:tabs>
+        <w:ind w:left="3600" w:hanging="360"/>
+      </w:pPr>
+    </w:lvl>
+    <w:lvl w:ilvl="5" w:tentative="1">
+      <w:start w:val="1"/>
+      <w:numFmt w:val="decimal"/>
+      <w:lvlText w:val="%6."/>
+      <w:lvlJc w:val="left"/>
+      <w:pPr>
+        <w:tabs>
+          <w:tab w:val="num" w:pos="4320"/>
+        </w:tabs>
+        <w:ind w:left="4320" w:hanging="360"/>
+      </w:pPr>
+    </w:lvl>
+    <w:lvl w:ilvl="6" w:tentative="1">
+      <w:start w:val="1"/>
+      <w:numFmt w:val="decimal"/>
+      <w:lvlText w:val="%7."/>
+      <w:lvlJc w:val="left"/>
+      <w:pPr>
+        <w:tabs>
+          <w:tab w:val="num" w:pos="5040"/>
+        </w:tabs>
+        <w:ind w:left="5040" w:hanging="360"/>
+      </w:pPr>
+    </w:lvl>
+    <w:lvl w:ilvl="7" w:tentative="1">
+      <w:start w:val="1"/>
+      <w:numFmt w:val="decimal"/>
+      <w:lvlText w:val="%8."/>
+      <w:lvlJc w:val="left"/>
+      <w:pPr>
+        <w:tabs>
+          <w:tab w:val="num" w:pos="5760"/>
+        </w:tabs>
+        <w:ind w:left="5760" w:hanging="360"/>
+      </w:pPr>
+    </w:lvl>
+    <w:lvl w:ilvl="8" w:tentative="1">
+      <w:start w:val="1"/>
+      <w:numFmt w:val="decimal"/>
+      <w:lvlText w:val="%9."/>
+      <w:lvlJc w:val="left"/>
+      <w:pPr>
+        <w:tabs>
+          <w:tab w:val="num" w:pos="6480"/>
+        </w:tabs>
+        <w:ind w:left="6480" w:hanging="360"/>
+      </w:pPr>
+    </w:lvl>
+  </w:abstractNum>
+  <w:abstractNum w:abstractNumId="13" w15:restartNumberingAfterBreak="0">
+    <w:nsid w:val="77BB207C"/>
+    <w:multiLevelType w:val="multilevel"/>
+    <w:tmpl w:val="C468728A"/>
+    <w:lvl w:ilvl="0">
+      <w:start w:val="5"/>
+      <w:numFmt w:val="decimal"/>
+      <w:lvlText w:val="%1."/>
+      <w:lvlJc w:val="left"/>
+      <w:pPr>
+        <w:tabs>
+          <w:tab w:val="num" w:pos="720"/>
+        </w:tabs>
+        <w:ind w:left="720" w:hanging="360"/>
+      </w:pPr>
+    </w:lvl>
+    <w:lvl w:ilvl="1" w:tentative="1">
+      <w:start w:val="1"/>
+      <w:numFmt w:val="decimal"/>
+      <w:lvlText w:val="%2."/>
+      <w:lvlJc w:val="left"/>
+      <w:pPr>
+        <w:tabs>
+          <w:tab w:val="num" w:pos="1440"/>
+        </w:tabs>
+        <w:ind w:left="1440" w:hanging="360"/>
+      </w:pPr>
+    </w:lvl>
+    <w:lvl w:ilvl="2" w:tentative="1">
+      <w:start w:val="1"/>
+      <w:numFmt w:val="decimal"/>
+      <w:lvlText w:val="%3."/>
+      <w:lvlJc w:val="left"/>
+      <w:pPr>
+        <w:tabs>
+          <w:tab w:val="num" w:pos="2160"/>
+        </w:tabs>
+        <w:ind w:left="2160" w:hanging="360"/>
+      </w:pPr>
+    </w:lvl>
+    <w:lvl w:ilvl="3" w:tentative="1">
+      <w:start w:val="1"/>
+      <w:numFmt w:val="decimal"/>
+      <w:lvlText w:val="%4."/>
+      <w:lvlJc w:val="left"/>
+      <w:pPr>
+        <w:tabs>
+          <w:tab w:val="num" w:pos="2880"/>
+        </w:tabs>
+        <w:ind w:left="2880" w:hanging="360"/>
+      </w:pPr>
+    </w:lvl>
+    <w:lvl w:ilvl="4" w:tentative="1">
+      <w:start w:val="1"/>
+      <w:numFmt w:val="decimal"/>
+      <w:lvlText w:val="%5."/>
+      <w:lvlJc w:val="left"/>
+      <w:pPr>
+        <w:tabs>
+          <w:tab w:val="num" w:pos="3600"/>
+        </w:tabs>
+        <w:ind w:left="3600" w:hanging="360"/>
+      </w:pPr>
+    </w:lvl>
+    <w:lvl w:ilvl="5" w:tentative="1">
+      <w:start w:val="1"/>
+      <w:numFmt w:val="decimal"/>
+      <w:lvlText w:val="%6."/>
+      <w:lvlJc w:val="left"/>
+      <w:pPr>
+        <w:tabs>
+          <w:tab w:val="num" w:pos="4320"/>
+        </w:tabs>
+        <w:ind w:left="4320" w:hanging="360"/>
+      </w:pPr>
+    </w:lvl>
+    <w:lvl w:ilvl="6" w:tentative="1">
+      <w:start w:val="1"/>
+      <w:numFmt w:val="decimal"/>
+      <w:lvlText w:val="%7."/>
+      <w:lvlJc w:val="left"/>
+      <w:pPr>
+        <w:tabs>
+          <w:tab w:val="num" w:pos="5040"/>
+        </w:tabs>
+        <w:ind w:left="5040" w:hanging="360"/>
+      </w:pPr>
+    </w:lvl>
+    <w:lvl w:ilvl="7" w:tentative="1">
+      <w:start w:val="1"/>
+      <w:numFmt w:val="decimal"/>
+      <w:lvlText w:val="%8."/>
+      <w:lvlJc w:val="left"/>
+      <w:pPr>
+        <w:tabs>
+          <w:tab w:val="num" w:pos="5760"/>
+        </w:tabs>
+        <w:ind w:left="5760" w:hanging="360"/>
+      </w:pPr>
+    </w:lvl>
+    <w:lvl w:ilvl="8" w:tentative="1">
+      <w:start w:val="1"/>
+      <w:numFmt w:val="decimal"/>
+      <w:lvlText w:val="%9."/>
+      <w:lvlJc w:val="left"/>
+      <w:pPr>
+        <w:tabs>
+          <w:tab w:val="num" w:pos="6480"/>
+        </w:tabs>
+        <w:ind w:left="6480" w:hanging="360"/>
+      </w:pPr>
+    </w:lvl>
+  </w:abstractNum>
   <w:num w:numId="1" w16cid:durableId="2093113148">
+    <w:abstractNumId w:val="1"/>
+  </w:num>
+  <w:num w:numId="2" w16cid:durableId="26176519">
+    <w:abstractNumId w:val="10"/>
+  </w:num>
+  <w:num w:numId="3" w16cid:durableId="1623266014">
+    <w:abstractNumId w:val="2"/>
+  </w:num>
+  <w:num w:numId="4" w16cid:durableId="745033884">
+    <w:abstractNumId w:val="7"/>
+  </w:num>
+  <w:num w:numId="5" w16cid:durableId="1303777115">
+    <w:abstractNumId w:val="3"/>
+  </w:num>
+  <w:num w:numId="6" w16cid:durableId="539898876">
+    <w:abstractNumId w:val="6"/>
+  </w:num>
+  <w:num w:numId="7" w16cid:durableId="1481188067">
+    <w:abstractNumId w:val="9"/>
+  </w:num>
+  <w:num w:numId="8" w16cid:durableId="311760917">
+    <w:abstractNumId w:val="4"/>
+  </w:num>
+  <w:num w:numId="9" w16cid:durableId="44910887">
+    <w:abstractNumId w:val="8"/>
+  </w:num>
+  <w:num w:numId="10" w16cid:durableId="490102322">
+    <w:abstractNumId w:val="12"/>
+  </w:num>
+  <w:num w:numId="11" w16cid:durableId="1848010361">
+    <w:abstractNumId w:val="13"/>
+  </w:num>
+  <w:num w:numId="12" w16cid:durableId="2096045545">
+    <w:abstractNumId w:val="11"/>
+  </w:num>
+  <w:num w:numId="13" w16cid:durableId="700516630">
     <w:abstractNumId w:val="0"/>
   </w:num>
-  <w:num w:numId="2" w16cid:durableId="26176519">
+  <w:num w:numId="14" w16cid:durableId="1280796570">
     <w:abstractNumId w:val="5"/>
-  </w:num>
-  <w:num w:numId="3" w16cid:durableId="1623266014">
-    <w:abstractNumId w:val="1"/>
-  </w:num>
-  <w:num w:numId="4" w16cid:durableId="745033884">
-    <w:abstractNumId w:val="4"/>
-  </w:num>
-  <w:num w:numId="5" w16cid:durableId="1303777115">
-    <w:abstractNumId w:val="2"/>
-  </w:num>
-  <w:num w:numId="6" w16cid:durableId="539898876">
-    <w:abstractNumId w:val="3"/>
   </w:num>
 </w:numbering>
 </file>
@@ -2726,6 +4295,28 @@
     <w:name w:val="page number"/>
     <w:basedOn w:val="DefaultParagraphFont"/>
     <w:rsid w:val="00240492"/>
+  </w:style>
+  <w:style w:type="paragraph" w:customStyle="1" w:styleId="paragraph">
+    <w:name w:val="paragraph"/>
+    <w:basedOn w:val="Normal"/>
+    <w:rsid w:val="00FE0A57"/>
+    <w:pPr>
+      <w:spacing w:before="100" w:beforeAutospacing="1" w:after="100" w:afterAutospacing="1"/>
+    </w:pPr>
+    <w:rPr>
+      <w:rFonts w:ascii="Times New Roman" w:eastAsia="Times New Roman" w:hAnsi="Times New Roman" w:cs="Times New Roman"/>
+      <w:lang w:val="en-GB" w:eastAsia="en-GB"/>
+    </w:rPr>
+  </w:style>
+  <w:style w:type="character" w:customStyle="1" w:styleId="normaltextrun">
+    <w:name w:val="normaltextrun"/>
+    <w:basedOn w:val="DefaultParagraphFont"/>
+    <w:rsid w:val="00FE0A57"/>
+  </w:style>
+  <w:style w:type="character" w:customStyle="1" w:styleId="eop">
+    <w:name w:val="eop"/>
+    <w:basedOn w:val="DefaultParagraphFont"/>
+    <w:rsid w:val="00FE0A57"/>
   </w:style>
 </w:styles>
 </file>
@@ -7494,6 +9085,15 @@
 </file>
 
 <file path=customXml/item1.xml><?xml version="1.0" encoding="utf-8"?>
+<?mso-contentType ?>
+<FormTemplates xmlns="http://schemas.microsoft.com/sharepoint/v3/contenttype/forms">
+  <Display>DocumentLibraryForm</Display>
+  <Edit>DocumentLibraryForm</Edit>
+  <New>DocumentLibraryForm</New>
+</FormTemplates>
+</file>
+
+<file path=customXml/item2.xml><?xml version="1.0" encoding="utf-8"?>
 <ct:contentTypeSchema xmlns:ct="http://schemas.microsoft.com/office/2006/metadata/contentType" xmlns:ma="http://schemas.microsoft.com/office/2006/metadata/properties/metaAttributes" ct:_="" ma:_="" ma:contentTypeName="Document" ma:contentTypeID="0x01010078E5C03F786D684AB79627F2BAF5AB3A" ma:contentTypeVersion="12" ma:contentTypeDescription="Create a new document." ma:contentTypeScope="" ma:versionID="6753d19c26ced2570449d2cfe2fd38cd">
   <xsd:schema xmlns:xsd="http://www.w3.org/2001/XMLSchema" xmlns:xs="http://www.w3.org/2001/XMLSchema" xmlns:p="http://schemas.microsoft.com/office/2006/metadata/properties" xmlns:ns2="31aac78f-6ed8-4134-ac7e-47c186d487c3" xmlns:ns3="0d803109-e11b-45d4-a4e8-5bf0740163af" targetNamespace="http://schemas.microsoft.com/office/2006/metadata/properties" ma:root="true" ma:fieldsID="59531f12ec9f3761682ad3919ac9365f" ns2:_="" ns3:_="">
     <xsd:import namespace="31aac78f-6ed8-4134-ac7e-47c186d487c3"/>
@@ -7710,15 +9310,6 @@
 </ct:contentTypeSchema>
 </file>
 
-<file path=customXml/item2.xml><?xml version="1.0" encoding="utf-8"?>
-<?mso-contentType ?>
-<FormTemplates xmlns="http://schemas.microsoft.com/sharepoint/v3/contenttype/forms">
-  <Display>DocumentLibraryForm</Display>
-  <Edit>DocumentLibraryForm</Edit>
-  <New>DocumentLibraryForm</New>
-</FormTemplates>
-</file>
-
 <file path=customXml/item3.xml><?xml version="1.0" encoding="utf-8"?>
 <p:properties xmlns:p="http://schemas.microsoft.com/office/2006/metadata/properties" xmlns:xsi="http://www.w3.org/2001/XMLSchema-instance" xmlns:pc="http://schemas.microsoft.com/office/infopath/2007/PartnerControls">
   <documentManagement>
@@ -7731,6 +9322,14 @@
 </file>
 
 <file path=customXml/itemProps1.xml><?xml version="1.0" encoding="utf-8"?>
+<ds:datastoreItem xmlns:ds="http://schemas.openxmlformats.org/officeDocument/2006/customXml" ds:itemID="{788CB3F3-D520-45F9-A45C-EFEDC320DAA8}">
+  <ds:schemaRefs>
+    <ds:schemaRef ds:uri="http://schemas.microsoft.com/sharepoint/v3/contenttype/forms"/>
+  </ds:schemaRefs>
+</ds:datastoreItem>
+</file>
+
+<file path=customXml/itemProps2.xml><?xml version="1.0" encoding="utf-8"?>
 <ds:datastoreItem xmlns:ds="http://schemas.openxmlformats.org/officeDocument/2006/customXml" ds:itemID="{73A96FA7-53CF-4343-AA14-A1B0CB613ECA}">
   <ds:schemaRefs>
     <ds:schemaRef ds:uri="http://schemas.microsoft.com/office/2006/metadata/contentType"/>
@@ -7749,14 +9348,6 @@
 </ds:datastoreItem>
 </file>
 
-<file path=customXml/itemProps2.xml><?xml version="1.0" encoding="utf-8"?>
-<ds:datastoreItem xmlns:ds="http://schemas.openxmlformats.org/officeDocument/2006/customXml" ds:itemID="{788CB3F3-D520-45F9-A45C-EFEDC320DAA8}">
-  <ds:schemaRefs>
-    <ds:schemaRef ds:uri="http://schemas.microsoft.com/sharepoint/v3/contenttype/forms"/>
-  </ds:schemaRefs>
-</ds:datastoreItem>
-</file>
-
 <file path=customXml/itemProps3.xml><?xml version="1.0" encoding="utf-8"?>
 <ds:datastoreItem xmlns:ds="http://schemas.openxmlformats.org/officeDocument/2006/customXml" ds:itemID="{6EF60449-3C03-47C4-B66D-731FE34993BD}">
   <ds:schemaRefs>

</xml_diff>

<commit_message>
Updated documentation/projman/After midterm deliverables/09 HR MANAGEMENT PLAN - DEVELOPMENTALITY.docx
</commit_message>
<xml_diff>
--- a/documentation/projman/After midterm deliverables/09 HR MANAGEMENT PLAN - DEVELOPMENTALITY.docx
+++ b/documentation/projman/After midterm deliverables/09 HR MANAGEMENT PLAN - DEVELOPMENTALITY.docx
@@ -699,10 +699,11 @@
         <w:pStyle w:val="paragraph"/>
         <w:numPr>
           <w:ilvl w:val="0"/>
-          <w:numId w:val="7"/>
+          <w:numId w:val="16"/>
         </w:numPr>
         <w:spacing w:before="0" w:beforeAutospacing="0" w:after="0" w:afterAutospacing="0"/>
-        <w:ind w:left="0" w:firstLine="360"/>
+        <w:ind w:left="1080" w:firstLine="0"/>
+        <w:jc w:val="both"/>
         <w:textAlignment w:val="baseline"/>
         <w:rPr>
           <w:rFonts w:ascii="Calibri" w:hAnsi="Calibri" w:cs="Calibri"/>
@@ -720,30 +721,10 @@
       </w:r>
       <w:r>
         <w:rPr>
-          <w:rStyle w:val="normaltextrun"/>
+          <w:rStyle w:val="eop"/>
           <w:rFonts w:ascii="Calibri" w:hAnsi="Calibri" w:cs="Calibri"/>
         </w:rPr>
-        <w:t> </w:t>
-      </w:r>
-    </w:p>
-    <w:p>
-      <w:pPr>
-        <w:pStyle w:val="paragraph"/>
-        <w:spacing w:before="0" w:beforeAutospacing="0" w:after="0" w:afterAutospacing="0"/>
-        <w:ind w:left="720"/>
-        <w:textAlignment w:val="baseline"/>
-        <w:rPr>
-          <w:rFonts w:ascii="Segoe UI" w:hAnsi="Segoe UI" w:cs="Segoe UI"/>
-          <w:sz w:val="18"/>
-          <w:szCs w:val="18"/>
-        </w:rPr>
-      </w:pPr>
-      <w:r>
-        <w:rPr>
-          <w:rStyle w:val="normaltextrun"/>
-          <w:rFonts w:ascii="Calibri" w:hAnsi="Calibri" w:cs="Calibri"/>
-        </w:rPr>
-        <w:t> </w:t>
+        <w:t> </w:t>
       </w:r>
     </w:p>
     <w:p>
@@ -761,6 +742,27 @@
       </w:pPr>
       <w:r>
         <w:rPr>
+          <w:rStyle w:val="eop"/>
+          <w:rFonts w:ascii="Calibri" w:hAnsi="Calibri" w:cs="Calibri"/>
+        </w:rPr>
+        <w:t> </w:t>
+      </w:r>
+    </w:p>
+    <w:p>
+      <w:pPr>
+        <w:pStyle w:val="paragraph"/>
+        <w:spacing w:before="0" w:beforeAutospacing="0" w:after="0" w:afterAutospacing="0"/>
+        <w:ind w:left="720"/>
+        <w:jc w:val="both"/>
+        <w:textAlignment w:val="baseline"/>
+        <w:rPr>
+          <w:rFonts w:ascii="Segoe UI" w:hAnsi="Segoe UI" w:cs="Segoe UI"/>
+          <w:sz w:val="18"/>
+          <w:szCs w:val="18"/>
+        </w:rPr>
+      </w:pPr>
+      <w:r>
+        <w:rPr>
           <w:rStyle w:val="normaltextrun"/>
           <w:rFonts w:ascii="Calibri" w:hAnsi="Calibri" w:cs="Calibri"/>
           <w:lang w:val="en-US"/>
@@ -769,10 +771,10 @@
       </w:r>
       <w:r>
         <w:rPr>
-          <w:rStyle w:val="normaltextrun"/>
+          <w:rStyle w:val="eop"/>
           <w:rFonts w:ascii="Calibri" w:hAnsi="Calibri" w:cs="Calibri"/>
         </w:rPr>
-        <w:t> </w:t>
+        <w:t> </w:t>
       </w:r>
     </w:p>
     <w:p>
@@ -780,6 +782,7 @@
         <w:pStyle w:val="paragraph"/>
         <w:spacing w:before="0" w:beforeAutospacing="0" w:after="0" w:afterAutospacing="0"/>
         <w:ind w:left="720"/>
+        <w:jc w:val="both"/>
         <w:textAlignment w:val="baseline"/>
         <w:rPr>
           <w:rFonts w:ascii="Segoe UI" w:hAnsi="Segoe UI" w:cs="Segoe UI"/>
@@ -789,10 +792,10 @@
       </w:pPr>
       <w:r>
         <w:rPr>
-          <w:rStyle w:val="normaltextrun"/>
+          <w:rStyle w:val="eop"/>
           <w:rFonts w:ascii="Calibri" w:hAnsi="Calibri" w:cs="Calibri"/>
         </w:rPr>
-        <w:t> </w:t>
+        <w:t> </w:t>
       </w:r>
     </w:p>
     <w:p>
@@ -800,10 +803,11 @@
         <w:pStyle w:val="paragraph"/>
         <w:numPr>
           <w:ilvl w:val="0"/>
-          <w:numId w:val="8"/>
+          <w:numId w:val="17"/>
         </w:numPr>
         <w:spacing w:before="0" w:beforeAutospacing="0" w:after="0" w:afterAutospacing="0"/>
-        <w:ind w:left="0" w:firstLine="360"/>
+        <w:ind w:left="1080" w:firstLine="0"/>
+        <w:jc w:val="both"/>
         <w:textAlignment w:val="baseline"/>
         <w:rPr>
           <w:rFonts w:ascii="Calibri" w:hAnsi="Calibri" w:cs="Calibri"/>
@@ -821,30 +825,10 @@
       </w:r>
       <w:r>
         <w:rPr>
-          <w:rStyle w:val="normaltextrun"/>
+          <w:rStyle w:val="eop"/>
           <w:rFonts w:ascii="Calibri" w:hAnsi="Calibri" w:cs="Calibri"/>
         </w:rPr>
-        <w:t> </w:t>
-      </w:r>
-    </w:p>
-    <w:p>
-      <w:pPr>
-        <w:pStyle w:val="paragraph"/>
-        <w:spacing w:before="0" w:beforeAutospacing="0" w:after="0" w:afterAutospacing="0"/>
-        <w:ind w:left="720"/>
-        <w:textAlignment w:val="baseline"/>
-        <w:rPr>
-          <w:rFonts w:ascii="Segoe UI" w:hAnsi="Segoe UI" w:cs="Segoe UI"/>
-          <w:sz w:val="18"/>
-          <w:szCs w:val="18"/>
-        </w:rPr>
-      </w:pPr>
-      <w:r>
-        <w:rPr>
-          <w:rStyle w:val="normaltextrun"/>
-          <w:rFonts w:ascii="Calibri" w:hAnsi="Calibri" w:cs="Calibri"/>
-        </w:rPr>
-        <w:t> </w:t>
+        <w:t> </w:t>
       </w:r>
     </w:p>
     <w:p>
@@ -862,18 +846,10 @@
       </w:pPr>
       <w:r>
         <w:rPr>
-          <w:rStyle w:val="normaltextrun"/>
+          <w:rStyle w:val="eop"/>
           <w:rFonts w:ascii="Calibri" w:hAnsi="Calibri" w:cs="Calibri"/>
-          <w:lang w:val="en-US"/>
-        </w:rPr>
-        <w:t>The Product Owner is responsible for defining and prioritizing the project requirements and ensuring that the final product meets the needs of the stakeholders. They work closely with the Project Manager and Scrum Team to ensure that the project deliverables align with the scope.</w:t>
-      </w:r>
-      <w:r>
-        <w:rPr>
-          <w:rStyle w:val="normaltextrun"/>
-          <w:rFonts w:ascii="Calibri" w:hAnsi="Calibri" w:cs="Calibri"/>
-        </w:rPr>
-        <w:t> </w:t>
+        </w:rPr>
+        <w:t> </w:t>
       </w:r>
     </w:p>
     <w:p>
@@ -893,19 +869,49 @@
         <w:rPr>
           <w:rStyle w:val="normaltextrun"/>
           <w:rFonts w:ascii="Calibri" w:hAnsi="Calibri" w:cs="Calibri"/>
-        </w:rPr>
-        <w:t> </w:t>
+          <w:lang w:val="en-US"/>
+        </w:rPr>
+        <w:t>The Product Owner is responsible for defining and prioritizing the project requirements and ensuring that the final product meets the needs of the Project Sponsor. They work closely with the Project Manager and Scrum Team to ensure that the project deliverables align with the scope.</w:t>
+      </w:r>
+      <w:r>
+        <w:rPr>
+          <w:rStyle w:val="eop"/>
+          <w:rFonts w:ascii="Calibri" w:hAnsi="Calibri" w:cs="Calibri"/>
+        </w:rPr>
+        <w:t> </w:t>
       </w:r>
     </w:p>
     <w:p>
       <w:pPr>
         <w:pStyle w:val="paragraph"/>
+        <w:spacing w:before="0" w:beforeAutospacing="0" w:after="0" w:afterAutospacing="0"/>
+        <w:ind w:left="720"/>
+        <w:jc w:val="both"/>
+        <w:textAlignment w:val="baseline"/>
+        <w:rPr>
+          <w:rFonts w:ascii="Segoe UI" w:hAnsi="Segoe UI" w:cs="Segoe UI"/>
+          <w:sz w:val="18"/>
+          <w:szCs w:val="18"/>
+        </w:rPr>
+      </w:pPr>
+      <w:r>
+        <w:rPr>
+          <w:rStyle w:val="eop"/>
+          <w:rFonts w:ascii="Calibri" w:hAnsi="Calibri" w:cs="Calibri"/>
+        </w:rPr>
+        <w:t> </w:t>
+      </w:r>
+    </w:p>
+    <w:p>
+      <w:pPr>
+        <w:pStyle w:val="paragraph"/>
         <w:numPr>
           <w:ilvl w:val="0"/>
-          <w:numId w:val="9"/>
+          <w:numId w:val="18"/>
         </w:numPr>
         <w:spacing w:before="0" w:beforeAutospacing="0" w:after="0" w:afterAutospacing="0"/>
-        <w:ind w:left="0" w:firstLine="360"/>
+        <w:ind w:left="1080" w:firstLine="0"/>
+        <w:jc w:val="both"/>
         <w:textAlignment w:val="baseline"/>
         <w:rPr>
           <w:rFonts w:ascii="Calibri" w:hAnsi="Calibri" w:cs="Calibri"/>
@@ -923,30 +929,10 @@
       </w:r>
       <w:r>
         <w:rPr>
-          <w:rStyle w:val="normaltextrun"/>
+          <w:rStyle w:val="eop"/>
           <w:rFonts w:ascii="Calibri" w:hAnsi="Calibri" w:cs="Calibri"/>
         </w:rPr>
-        <w:t> </w:t>
-      </w:r>
-    </w:p>
-    <w:p>
-      <w:pPr>
-        <w:pStyle w:val="paragraph"/>
-        <w:spacing w:before="0" w:beforeAutospacing="0" w:after="0" w:afterAutospacing="0"/>
-        <w:ind w:left="720"/>
-        <w:textAlignment w:val="baseline"/>
-        <w:rPr>
-          <w:rFonts w:ascii="Segoe UI" w:hAnsi="Segoe UI" w:cs="Segoe UI"/>
-          <w:sz w:val="18"/>
-          <w:szCs w:val="18"/>
-        </w:rPr>
-      </w:pPr>
-      <w:r>
-        <w:rPr>
-          <w:rStyle w:val="normaltextrun"/>
-          <w:rFonts w:ascii="Calibri" w:hAnsi="Calibri" w:cs="Calibri"/>
-        </w:rPr>
-        <w:t> </w:t>
+        <w:t> </w:t>
       </w:r>
     </w:p>
     <w:p>
@@ -964,18 +950,10 @@
       </w:pPr>
       <w:r>
         <w:rPr>
-          <w:rStyle w:val="normaltextrun"/>
+          <w:rStyle w:val="eop"/>
           <w:rFonts w:ascii="Calibri" w:hAnsi="Calibri" w:cs="Calibri"/>
-          <w:lang w:val="en-US"/>
-        </w:rPr>
-        <w:t>The Scrum Master is responsible for facilitating the agile development process and ensuring that the team is following the Scrum framework. They work closely with the Project Manager and Product Owner to ensure that the project is progressing according to the defined scope. The Scrum Master is also responsible for identifying and managing any scope-related risks or issues.</w:t>
-      </w:r>
-      <w:r>
-        <w:rPr>
-          <w:rStyle w:val="normaltextrun"/>
-          <w:rFonts w:ascii="Calibri" w:hAnsi="Calibri" w:cs="Calibri"/>
-        </w:rPr>
-        <w:t> </w:t>
+        </w:rPr>
+        <w:t> </w:t>
       </w:r>
     </w:p>
     <w:p>
@@ -995,19 +973,49 @@
         <w:rPr>
           <w:rStyle w:val="normaltextrun"/>
           <w:rFonts w:ascii="Calibri" w:hAnsi="Calibri" w:cs="Calibri"/>
-        </w:rPr>
-        <w:t> </w:t>
+          <w:lang w:val="en-US"/>
+        </w:rPr>
+        <w:t>The Scrum Master is responsible for facilitating the agile development process and ensuring that the team is following the Scrum framework. They work closely with the Project Manager and Product Owner to ensure that the project is progressing according to the defined scope. The Scrum Master is also responsible for identifying and managing any scope-related risks or issues.</w:t>
+      </w:r>
+      <w:r>
+        <w:rPr>
+          <w:rStyle w:val="eop"/>
+          <w:rFonts w:ascii="Calibri" w:hAnsi="Calibri" w:cs="Calibri"/>
+        </w:rPr>
+        <w:t> </w:t>
       </w:r>
     </w:p>
     <w:p>
       <w:pPr>
         <w:pStyle w:val="paragraph"/>
+        <w:spacing w:before="0" w:beforeAutospacing="0" w:after="0" w:afterAutospacing="0"/>
+        <w:ind w:left="720"/>
+        <w:jc w:val="both"/>
+        <w:textAlignment w:val="baseline"/>
+        <w:rPr>
+          <w:rFonts w:ascii="Segoe UI" w:hAnsi="Segoe UI" w:cs="Segoe UI"/>
+          <w:sz w:val="18"/>
+          <w:szCs w:val="18"/>
+        </w:rPr>
+      </w:pPr>
+      <w:r>
+        <w:rPr>
+          <w:rStyle w:val="eop"/>
+          <w:rFonts w:ascii="Calibri" w:hAnsi="Calibri" w:cs="Calibri"/>
+        </w:rPr>
+        <w:t> </w:t>
+      </w:r>
+    </w:p>
+    <w:p>
+      <w:pPr>
+        <w:pStyle w:val="paragraph"/>
         <w:numPr>
           <w:ilvl w:val="0"/>
-          <w:numId w:val="10"/>
+          <w:numId w:val="19"/>
         </w:numPr>
         <w:spacing w:before="0" w:beforeAutospacing="0" w:after="0" w:afterAutospacing="0"/>
-        <w:ind w:left="0" w:firstLine="360"/>
+        <w:ind w:left="1080" w:firstLine="0"/>
+        <w:jc w:val="both"/>
         <w:textAlignment w:val="baseline"/>
         <w:rPr>
           <w:rFonts w:ascii="Calibri" w:hAnsi="Calibri" w:cs="Calibri"/>
@@ -1026,30 +1034,10 @@
       </w:r>
       <w:r>
         <w:rPr>
-          <w:rStyle w:val="normaltextrun"/>
+          <w:rStyle w:val="eop"/>
           <w:rFonts w:ascii="Calibri" w:hAnsi="Calibri" w:cs="Calibri"/>
         </w:rPr>
-        <w:t> </w:t>
-      </w:r>
-    </w:p>
-    <w:p>
-      <w:pPr>
-        <w:pStyle w:val="paragraph"/>
-        <w:spacing w:before="0" w:beforeAutospacing="0" w:after="0" w:afterAutospacing="0"/>
-        <w:ind w:left="720"/>
-        <w:textAlignment w:val="baseline"/>
-        <w:rPr>
-          <w:rFonts w:ascii="Segoe UI" w:hAnsi="Segoe UI" w:cs="Segoe UI"/>
-          <w:sz w:val="18"/>
-          <w:szCs w:val="18"/>
-        </w:rPr>
-      </w:pPr>
-      <w:r>
-        <w:rPr>
-          <w:rStyle w:val="normaltextrun"/>
-          <w:rFonts w:ascii="Calibri" w:hAnsi="Calibri" w:cs="Calibri"/>
-        </w:rPr>
-        <w:t> </w:t>
+        <w:t> </w:t>
       </w:r>
     </w:p>
     <w:p>
@@ -1067,6 +1055,27 @@
       </w:pPr>
       <w:r>
         <w:rPr>
+          <w:rStyle w:val="eop"/>
+          <w:rFonts w:ascii="Calibri" w:hAnsi="Calibri" w:cs="Calibri"/>
+        </w:rPr>
+        <w:t> </w:t>
+      </w:r>
+    </w:p>
+    <w:p>
+      <w:pPr>
+        <w:pStyle w:val="paragraph"/>
+        <w:spacing w:before="0" w:beforeAutospacing="0" w:after="0" w:afterAutospacing="0"/>
+        <w:ind w:left="720"/>
+        <w:jc w:val="both"/>
+        <w:textAlignment w:val="baseline"/>
+        <w:rPr>
+          <w:rFonts w:ascii="Segoe UI" w:hAnsi="Segoe UI" w:cs="Segoe UI"/>
+          <w:sz w:val="18"/>
+          <w:szCs w:val="18"/>
+        </w:rPr>
+      </w:pPr>
+      <w:r>
+        <w:rPr>
           <w:rStyle w:val="normaltextrun"/>
           <w:rFonts w:ascii="Calibri" w:hAnsi="Calibri" w:cs="Calibri"/>
           <w:lang w:val="en-US"/>
@@ -1075,10 +1084,10 @@
       </w:r>
       <w:r>
         <w:rPr>
-          <w:rStyle w:val="normaltextrun"/>
+          <w:rStyle w:val="eop"/>
           <w:rFonts w:ascii="Calibri" w:hAnsi="Calibri" w:cs="Calibri"/>
         </w:rPr>
-        <w:t> </w:t>
+        <w:t> </w:t>
       </w:r>
     </w:p>
     <w:p>
@@ -1086,6 +1095,7 @@
         <w:pStyle w:val="paragraph"/>
         <w:spacing w:before="0" w:beforeAutospacing="0" w:after="0" w:afterAutospacing="0"/>
         <w:ind w:left="720"/>
+        <w:jc w:val="both"/>
         <w:textAlignment w:val="baseline"/>
         <w:rPr>
           <w:rFonts w:ascii="Segoe UI" w:hAnsi="Segoe UI" w:cs="Segoe UI"/>
@@ -1095,10 +1105,10 @@
       </w:pPr>
       <w:r>
         <w:rPr>
-          <w:rStyle w:val="normaltextrun"/>
+          <w:rStyle w:val="eop"/>
           <w:rFonts w:ascii="Calibri" w:hAnsi="Calibri" w:cs="Calibri"/>
         </w:rPr>
-        <w:t> </w:t>
+        <w:t> </w:t>
       </w:r>
     </w:p>
     <w:p>
@@ -1106,10 +1116,11 @@
         <w:pStyle w:val="paragraph"/>
         <w:numPr>
           <w:ilvl w:val="0"/>
-          <w:numId w:val="11"/>
+          <w:numId w:val="20"/>
         </w:numPr>
         <w:spacing w:before="0" w:beforeAutospacing="0" w:after="0" w:afterAutospacing="0"/>
-        <w:ind w:left="0" w:firstLine="360"/>
+        <w:ind w:left="1080" w:firstLine="0"/>
+        <w:jc w:val="both"/>
         <w:textAlignment w:val="baseline"/>
         <w:rPr>
           <w:rFonts w:ascii="Calibri" w:hAnsi="Calibri" w:cs="Calibri"/>
@@ -1127,30 +1138,10 @@
       </w:r>
       <w:r>
         <w:rPr>
-          <w:rStyle w:val="normaltextrun"/>
+          <w:rStyle w:val="eop"/>
           <w:rFonts w:ascii="Calibri" w:hAnsi="Calibri" w:cs="Calibri"/>
         </w:rPr>
-        <w:t> </w:t>
-      </w:r>
-    </w:p>
-    <w:p>
-      <w:pPr>
-        <w:pStyle w:val="paragraph"/>
-        <w:spacing w:before="0" w:beforeAutospacing="0" w:after="0" w:afterAutospacing="0"/>
-        <w:ind w:left="720"/>
-        <w:textAlignment w:val="baseline"/>
-        <w:rPr>
-          <w:rFonts w:ascii="Segoe UI" w:hAnsi="Segoe UI" w:cs="Segoe UI"/>
-          <w:sz w:val="18"/>
-          <w:szCs w:val="18"/>
-        </w:rPr>
-      </w:pPr>
-      <w:r>
-        <w:rPr>
-          <w:rStyle w:val="normaltextrun"/>
-          <w:rFonts w:ascii="Calibri" w:hAnsi="Calibri" w:cs="Calibri"/>
-        </w:rPr>
-        <w:t> </w:t>
+        <w:t> </w:t>
       </w:r>
     </w:p>
     <w:p>
@@ -1168,18 +1159,39 @@
       </w:pPr>
       <w:r>
         <w:rPr>
+          <w:rStyle w:val="eop"/>
+          <w:rFonts w:ascii="Calibri" w:hAnsi="Calibri" w:cs="Calibri"/>
+        </w:rPr>
+        <w:t> </w:t>
+      </w:r>
+    </w:p>
+    <w:p>
+      <w:pPr>
+        <w:pStyle w:val="paragraph"/>
+        <w:spacing w:before="0" w:beforeAutospacing="0" w:after="0" w:afterAutospacing="0"/>
+        <w:ind w:left="720"/>
+        <w:jc w:val="both"/>
+        <w:textAlignment w:val="baseline"/>
+        <w:rPr>
+          <w:rFonts w:ascii="Segoe UI" w:hAnsi="Segoe UI" w:cs="Segoe UI"/>
+          <w:sz w:val="18"/>
+          <w:szCs w:val="18"/>
+        </w:rPr>
+      </w:pPr>
+      <w:r>
+        <w:rPr>
           <w:rStyle w:val="normaltextrun"/>
           <w:rFonts w:ascii="Calibri" w:hAnsi="Calibri" w:cs="Calibri"/>
           <w:lang w:val="en-US"/>
         </w:rPr>
-        <w:t>The Documentation Manager is responsible for managing the project documentation and ensuring that it is complete and accurate. They work closely with the Project Manager and team to ensure that all project documentation aligns with the scope.</w:t>
+        <w:t>The Documentation Manager is responsible for managing the project documentation and ensuring it is complete and accurate. They work closely with the Project Manager and team to ensure that all project documentation aligns with the scope.</w:t>
       </w:r>
       <w:r>
         <w:rPr>
-          <w:rStyle w:val="normaltextrun"/>
+          <w:rStyle w:val="eop"/>
           <w:rFonts w:ascii="Calibri" w:hAnsi="Calibri" w:cs="Calibri"/>
         </w:rPr>
-        <w:t> </w:t>
+        <w:t> </w:t>
       </w:r>
     </w:p>
     <w:p>
@@ -1187,6 +1199,7 @@
         <w:pStyle w:val="paragraph"/>
         <w:spacing w:before="0" w:beforeAutospacing="0" w:after="0" w:afterAutospacing="0"/>
         <w:ind w:left="720"/>
+        <w:jc w:val="both"/>
         <w:textAlignment w:val="baseline"/>
         <w:rPr>
           <w:rFonts w:ascii="Segoe UI" w:hAnsi="Segoe UI" w:cs="Segoe UI"/>
@@ -1196,10 +1209,10 @@
       </w:pPr>
       <w:r>
         <w:rPr>
-          <w:rStyle w:val="normaltextrun"/>
+          <w:rStyle w:val="eop"/>
           <w:rFonts w:ascii="Calibri" w:hAnsi="Calibri" w:cs="Calibri"/>
         </w:rPr>
-        <w:t> </w:t>
+        <w:t> </w:t>
       </w:r>
     </w:p>
     <w:p>
@@ -1207,10 +1220,11 @@
         <w:pStyle w:val="paragraph"/>
         <w:numPr>
           <w:ilvl w:val="0"/>
-          <w:numId w:val="12"/>
+          <w:numId w:val="21"/>
         </w:numPr>
         <w:spacing w:before="0" w:beforeAutospacing="0" w:after="0" w:afterAutospacing="0"/>
-        <w:ind w:left="0" w:firstLine="360"/>
+        <w:ind w:left="1080" w:firstLine="0"/>
+        <w:jc w:val="both"/>
         <w:textAlignment w:val="baseline"/>
         <w:rPr>
           <w:rFonts w:ascii="Calibri" w:hAnsi="Calibri" w:cs="Calibri"/>
@@ -1224,34 +1238,14 @@
           <w:bCs/>
           <w:lang w:val="en-US"/>
         </w:rPr>
-        <w:t>Stakeholders</w:t>
+        <w:t>Project Sponsor</w:t>
       </w:r>
       <w:r>
         <w:rPr>
-          <w:rStyle w:val="normaltextrun"/>
+          <w:rStyle w:val="eop"/>
           <w:rFonts w:ascii="Calibri" w:hAnsi="Calibri" w:cs="Calibri"/>
         </w:rPr>
-        <w:t> </w:t>
-      </w:r>
-    </w:p>
-    <w:p>
-      <w:pPr>
-        <w:pStyle w:val="paragraph"/>
-        <w:spacing w:before="0" w:beforeAutospacing="0" w:after="0" w:afterAutospacing="0"/>
-        <w:ind w:left="720"/>
-        <w:textAlignment w:val="baseline"/>
-        <w:rPr>
-          <w:rFonts w:ascii="Segoe UI" w:hAnsi="Segoe UI" w:cs="Segoe UI"/>
-          <w:sz w:val="18"/>
-          <w:szCs w:val="18"/>
-        </w:rPr>
-      </w:pPr>
-      <w:r>
-        <w:rPr>
-          <w:rStyle w:val="normaltextrun"/>
-          <w:rFonts w:ascii="Calibri" w:hAnsi="Calibri" w:cs="Calibri"/>
-        </w:rPr>
-        <w:t> </w:t>
+        <w:t> </w:t>
       </w:r>
     </w:p>
     <w:p>
@@ -1269,90 +1263,10 @@
       </w:pPr>
       <w:r>
         <w:rPr>
-          <w:rStyle w:val="normaltextrun"/>
+          <w:rStyle w:val="eop"/>
           <w:rFonts w:ascii="Calibri" w:hAnsi="Calibri" w:cs="Calibri"/>
-          <w:lang w:val="en-US"/>
-        </w:rPr>
-        <w:t>Stakeholders are responsible for providing input on the project's scope, including requirements and expectations. They are also responsible for accepting the project deliverables as defined by the project's scope. It is important for the Project Manager to communicate regularly with stakeholders to ensure that the project remains aligned with their needs and expectations.</w:t>
-      </w:r>
-      <w:r>
-        <w:rPr>
-          <w:rStyle w:val="normaltextrun"/>
-          <w:rFonts w:ascii="Calibri" w:hAnsi="Calibri" w:cs="Calibri"/>
-        </w:rPr>
-        <w:t> </w:t>
-      </w:r>
-    </w:p>
-    <w:p>
-      <w:pPr>
-        <w:pStyle w:val="paragraph"/>
-        <w:spacing w:before="0" w:beforeAutospacing="0" w:after="0" w:afterAutospacing="0"/>
-        <w:ind w:left="720"/>
-        <w:textAlignment w:val="baseline"/>
-        <w:rPr>
-          <w:rFonts w:ascii="Segoe UI" w:hAnsi="Segoe UI" w:cs="Segoe UI"/>
-          <w:sz w:val="18"/>
-          <w:szCs w:val="18"/>
-        </w:rPr>
-      </w:pPr>
-      <w:r>
-        <w:rPr>
-          <w:rStyle w:val="normaltextrun"/>
-          <w:rFonts w:ascii="Calibri" w:hAnsi="Calibri" w:cs="Calibri"/>
-        </w:rPr>
-        <w:t> </w:t>
-      </w:r>
-    </w:p>
-    <w:p>
-      <w:pPr>
-        <w:pStyle w:val="paragraph"/>
-        <w:numPr>
-          <w:ilvl w:val="0"/>
-          <w:numId w:val="13"/>
-        </w:numPr>
-        <w:spacing w:before="0" w:beforeAutospacing="0" w:after="0" w:afterAutospacing="0"/>
-        <w:ind w:left="0" w:firstLine="360"/>
-        <w:textAlignment w:val="baseline"/>
-        <w:rPr>
-          <w:rFonts w:ascii="Calibri" w:hAnsi="Calibri" w:cs="Calibri"/>
-        </w:rPr>
-      </w:pPr>
-      <w:r>
-        <w:rPr>
-          <w:rStyle w:val="normaltextrun"/>
-          <w:rFonts w:ascii="Calibri" w:hAnsi="Calibri" w:cs="Calibri"/>
-          <w:b/>
-          <w:bCs/>
-          <w:lang w:val="en-US"/>
-        </w:rPr>
-        <w:t>Class Adviser</w:t>
-      </w:r>
-      <w:r>
-        <w:rPr>
-          <w:rStyle w:val="normaltextrun"/>
-          <w:rFonts w:ascii="Calibri" w:hAnsi="Calibri" w:cs="Calibri"/>
-        </w:rPr>
-        <w:t> </w:t>
-      </w:r>
-    </w:p>
-    <w:p>
-      <w:pPr>
-        <w:pStyle w:val="paragraph"/>
-        <w:spacing w:before="0" w:beforeAutospacing="0" w:after="0" w:afterAutospacing="0"/>
-        <w:ind w:left="720"/>
-        <w:textAlignment w:val="baseline"/>
-        <w:rPr>
-          <w:rFonts w:ascii="Segoe UI" w:hAnsi="Segoe UI" w:cs="Segoe UI"/>
-          <w:sz w:val="18"/>
-          <w:szCs w:val="18"/>
-        </w:rPr>
-      </w:pPr>
-      <w:r>
-        <w:rPr>
-          <w:rStyle w:val="normaltextrun"/>
-          <w:rFonts w:ascii="Calibri" w:hAnsi="Calibri" w:cs="Calibri"/>
-        </w:rPr>
-        <w:t> </w:t>
+        </w:rPr>
+        <w:t> </w:t>
       </w:r>
     </w:p>
     <w:p>
@@ -1374,118 +1288,16 @@
           <w:rFonts w:ascii="Calibri" w:hAnsi="Calibri" w:cs="Calibri"/>
           <w:lang w:val="en-US"/>
         </w:rPr>
-        <w:t>The Class Adviser is responsible for providing guidance and support to the Project Manager and team. They should ensure that the project aligns with any relevant academic requirements and provide advice on best practices for managing project scope.</w:t>
+        <w:t>The Project Sponsor is responsible for providing input on the project's scope, including requirements and expectations. Also, responsible for accepting the project deliverables defined by the project's scope. It is important for the Project Manager to communicate regularly with Project Sponsor to ensure that the project remains aligned with their needs and expectations.</w:t>
       </w:r>
       <w:r>
         <w:rPr>
-          <w:rStyle w:val="normaltextrun"/>
+          <w:rStyle w:val="eop"/>
           <w:rFonts w:ascii="Calibri" w:hAnsi="Calibri" w:cs="Calibri"/>
         </w:rPr>
-        <w:t> </w:t>
+        <w:t> </w:t>
       </w:r>
     </w:p>
-    <w:p>
-      <w:pPr>
-        <w:pStyle w:val="paragraph"/>
-        <w:spacing w:before="0" w:beforeAutospacing="0" w:after="0" w:afterAutospacing="0"/>
-        <w:ind w:left="360"/>
-        <w:textAlignment w:val="baseline"/>
-        <w:rPr>
-          <w:rFonts w:ascii="Segoe UI" w:hAnsi="Segoe UI" w:cs="Segoe UI"/>
-          <w:sz w:val="18"/>
-          <w:szCs w:val="18"/>
-        </w:rPr>
-      </w:pPr>
-      <w:r>
-        <w:rPr>
-          <w:rStyle w:val="normaltextrun"/>
-          <w:rFonts w:ascii="Calibri" w:hAnsi="Calibri" w:cs="Calibri"/>
-        </w:rPr>
-        <w:t> </w:t>
-      </w:r>
-    </w:p>
-    <w:p>
-      <w:pPr>
-        <w:pStyle w:val="paragraph"/>
-        <w:numPr>
-          <w:ilvl w:val="0"/>
-          <w:numId w:val="14"/>
-        </w:numPr>
-        <w:spacing w:before="0" w:beforeAutospacing="0" w:after="0" w:afterAutospacing="0"/>
-        <w:ind w:left="0" w:firstLine="360"/>
-        <w:textAlignment w:val="baseline"/>
-        <w:rPr>
-          <w:rFonts w:ascii="Calibri" w:hAnsi="Calibri" w:cs="Calibri"/>
-        </w:rPr>
-      </w:pPr>
-      <w:r>
-        <w:rPr>
-          <w:rStyle w:val="normaltextrun"/>
-          <w:rFonts w:ascii="Calibri" w:hAnsi="Calibri" w:cs="Calibri"/>
-          <w:b/>
-          <w:bCs/>
-          <w:lang w:val="en-US"/>
-        </w:rPr>
-        <w:t>Project Adviser</w:t>
-      </w:r>
-      <w:r>
-        <w:rPr>
-          <w:rStyle w:val="normaltextrun"/>
-          <w:rFonts w:ascii="Calibri" w:hAnsi="Calibri" w:cs="Calibri"/>
-        </w:rPr>
-        <w:t> </w:t>
-      </w:r>
-    </w:p>
-    <w:p>
-      <w:pPr>
-        <w:pStyle w:val="paragraph"/>
-        <w:spacing w:before="0" w:beforeAutospacing="0" w:after="0" w:afterAutospacing="0"/>
-        <w:ind w:left="720"/>
-        <w:textAlignment w:val="baseline"/>
-        <w:rPr>
-          <w:rFonts w:ascii="Segoe UI" w:hAnsi="Segoe UI" w:cs="Segoe UI"/>
-          <w:sz w:val="18"/>
-          <w:szCs w:val="18"/>
-        </w:rPr>
-      </w:pPr>
-      <w:r>
-        <w:rPr>
-          <w:rStyle w:val="normaltextrun"/>
-          <w:rFonts w:ascii="Calibri" w:hAnsi="Calibri" w:cs="Calibri"/>
-        </w:rPr>
-        <w:t> </w:t>
-      </w:r>
-    </w:p>
-    <w:p>
-      <w:pPr>
-        <w:pStyle w:val="paragraph"/>
-        <w:spacing w:before="0" w:beforeAutospacing="0" w:after="0" w:afterAutospacing="0"/>
-        <w:ind w:left="720"/>
-        <w:jc w:val="both"/>
-        <w:textAlignment w:val="baseline"/>
-        <w:rPr>
-          <w:rFonts w:ascii="Segoe UI" w:hAnsi="Segoe UI" w:cs="Segoe UI"/>
-          <w:sz w:val="18"/>
-          <w:szCs w:val="18"/>
-        </w:rPr>
-      </w:pPr>
-      <w:r>
-        <w:rPr>
-          <w:rStyle w:val="normaltextrun"/>
-          <w:rFonts w:ascii="Calibri" w:hAnsi="Calibri" w:cs="Calibri"/>
-          <w:lang w:val="en-US"/>
-        </w:rPr>
-        <w:t>The Project Adviser is responsible for providing guidance and support to the Project Manager and team. They should ensure that the project aligns with the overall goals and objectives of the organization and provide advice on best practices for managing project scope.</w:t>
-      </w:r>
-      <w:r>
-        <w:rPr>
-          <w:rStyle w:val="normaltextrun"/>
-          <w:rFonts w:ascii="Calibri" w:hAnsi="Calibri" w:cs="Calibri"/>
-        </w:rPr>
-        <w:t> </w:t>
-      </w:r>
-    </w:p>
-    <w:p/>
     <w:p>
       <w:pPr>
         <w:keepNext/>
@@ -1535,28 +1347,7 @@
         <w:rPr>
           <w:color w:val="000000" w:themeColor="text1"/>
         </w:rPr>
-        <w:t xml:space="preserve">Project organizational chart of the Barangay South Signal Village Web Application provides a visual presentation of the project team, Team </w:t>
-      </w:r>
-      <w:proofErr w:type="spellStart"/>
-      <w:r>
-        <w:rPr>
-          <w:color w:val="000000" w:themeColor="text1"/>
-        </w:rPr>
-        <w:t>Developmentality</w:t>
-      </w:r>
-      <w:proofErr w:type="spellEnd"/>
-      <w:r>
-        <w:rPr>
-          <w:color w:val="000000" w:themeColor="text1"/>
-        </w:rPr>
-        <w:t xml:space="preserve">, and the relationship with their client. The Product Sponsor is at the top of the organizational chart which provides resources and </w:t>
-      </w:r>
-      <w:r>
-        <w:rPr>
-          <w:color w:val="000000" w:themeColor="text1"/>
-        </w:rPr>
-        <w:lastRenderedPageBreak/>
-        <w:t>support for the project and is responsible for major decisions. Directly under the Project Sponsor is the Project Manager who oversees the project from planning through to closing phase. Under the Project Manager are the Product Owner who is responsible for maximizing the value of the product and managing the product backlog, Scrum Master who is facilitate the agile methodology among the team, removing any obstacles and ensuring the team adheres to its agreed processes, and the documentation manager who in charge of all documentation, ensuring all required information is recorded, organized, and maintained properly. The Scrum Members are attached directly to the Scrum Master who are responsible in developing the product and delivering the value.</w:t>
+        <w:t>Project organizational chart of the Barangay South Signal Village Web Application provides a visual presentation of the project team, Team Developmentality, and the relationship with their client. The Product Sponsor is at the top of the organizational chart which provides resources and support for the project and is responsible for major decisions. Directly under the Project Sponsor is the Project Manager who oversees the project from planning through to closing phase. Under the Project Manager are the Product Owner who is responsible for maximizing the value of the product and managing the product backlog, Scrum Master who is facilitate the agile methodology among the team, removing any obstacles and ensuring the team adheres to its agreed processes, and the documentation manager who in charge of all documentation, ensuring all required information is recorded, organized, and maintained properly. The Scrum Members are attached directly to the Scrum Master who are responsible in developing the product and delivering the value.</w:t>
       </w:r>
     </w:p>
     <w:p>
@@ -1577,6 +1368,7 @@
           <w:noProof/>
           <w:color w:val="008000"/>
         </w:rPr>
+        <w:lastRenderedPageBreak/>
         <w:drawing>
           <wp:inline distT="0" distB="0" distL="0" distR="0" wp14:anchorId="589EF353" wp14:editId="02DBF1A4">
             <wp:extent cx="6457950" cy="3448050"/>
@@ -1633,13 +1425,7 @@
     <w:p/>
     <w:p>
       <w:r>
-        <w:t xml:space="preserve">The Barangay South Signal Village Web App </w:t>
-      </w:r>
-      <w:r>
-        <w:t>Team’s</w:t>
-      </w:r>
-      <w:r>
-        <w:t xml:space="preserve"> Staffing Management Plan will be extensively examined and monitored since it is crucial to the project's successful deployment. It consists of the </w:t>
+        <w:t xml:space="preserve">The Barangay South Signal Village Web App Team’s Staffing Management Plan will be extensively examined and monitored since it is crucial to the project's successful deployment. It consists of the </w:t>
       </w:r>
       <w:r>
         <w:t>techniques</w:t>
@@ -1669,17 +1455,7 @@
         </w:numPr>
       </w:pPr>
       <w:r>
-        <w:t xml:space="preserve">The project sponsor will secure the required personnel for the project. This will guarantee that the roles will be filled with the necessary skills and responsibilities. </w:t>
-      </w:r>
-      <w:r>
-        <w:lastRenderedPageBreak/>
-        <w:t xml:space="preserve">Internal resources will make up </w:t>
-      </w:r>
-      <w:r>
-        <w:t>most of</w:t>
-      </w:r>
-      <w:r>
-        <w:t xml:space="preserve"> the workforce responsible for managing the web application's use and maintenance.</w:t>
+        <w:t>The project sponsor will secure the required personnel for the project. This will guarantee that the roles will be filled with the necessary skills and responsibilities. Internal resources will make up most of the workforce responsible for managing the web application's use and maintenance.</w:t>
       </w:r>
     </w:p>
     <w:p>
@@ -1718,13 +1494,7 @@
         <w:t>requirements, scope, and objectives</w:t>
       </w:r>
       <w:r>
-        <w:t xml:space="preserve"> to see if any new information needs to be included </w:t>
-      </w:r>
-      <w:r>
-        <w:t>in</w:t>
-      </w:r>
-      <w:r>
-        <w:t xml:space="preserve"> the </w:t>
+        <w:t xml:space="preserve"> to see if any new information needs to be included in the </w:t>
       </w:r>
       <w:r>
         <w:t>staffing</w:t>
@@ -1733,7 +1503,11 @@
         <w:t xml:space="preserve"> management plan.</w:t>
       </w:r>
       <w:r>
-        <w:t xml:space="preserve"> It is important to review the project’s scope since it will determine if other items will be included in the staffing management plan such as government regulations. Government regulations may be a consideration since the project is for a barangay. These regulations primarily involve data privacy and security and the requirements and specifications for a government owned web-application.</w:t>
+        <w:t xml:space="preserve"> It is </w:t>
+      </w:r>
+      <w:r>
+        <w:lastRenderedPageBreak/>
+        <w:t>important to review the project’s scope since it will determine if other items will be included in the staffing management plan such as government regulations. Government regulations may be a consideration since the project is for a barangay. These regulations primarily involve data privacy and security and the requirements and specifications for a government owned web-application.</w:t>
       </w:r>
     </w:p>
     <w:p/>
@@ -2172,6 +1946,119 @@
     </w:lvl>
   </w:abstractNum>
   <w:abstractNum w:abstractNumId="1" w15:restartNumberingAfterBreak="0">
+    <w:nsid w:val="0E562CB4"/>
+    <w:multiLevelType w:val="multilevel"/>
+    <w:tmpl w:val="5A1AF084"/>
+    <w:lvl w:ilvl="0">
+      <w:start w:val="5"/>
+      <w:numFmt w:val="decimal"/>
+      <w:lvlText w:val="%1."/>
+      <w:lvlJc w:val="left"/>
+      <w:pPr>
+        <w:tabs>
+          <w:tab w:val="num" w:pos="720"/>
+        </w:tabs>
+        <w:ind w:left="720" w:hanging="360"/>
+      </w:pPr>
+    </w:lvl>
+    <w:lvl w:ilvl="1" w:tentative="1">
+      <w:start w:val="1"/>
+      <w:numFmt w:val="decimal"/>
+      <w:lvlText w:val="%2."/>
+      <w:lvlJc w:val="left"/>
+      <w:pPr>
+        <w:tabs>
+          <w:tab w:val="num" w:pos="1440"/>
+        </w:tabs>
+        <w:ind w:left="1440" w:hanging="360"/>
+      </w:pPr>
+    </w:lvl>
+    <w:lvl w:ilvl="2" w:tentative="1">
+      <w:start w:val="1"/>
+      <w:numFmt w:val="decimal"/>
+      <w:lvlText w:val="%3."/>
+      <w:lvlJc w:val="left"/>
+      <w:pPr>
+        <w:tabs>
+          <w:tab w:val="num" w:pos="2160"/>
+        </w:tabs>
+        <w:ind w:left="2160" w:hanging="360"/>
+      </w:pPr>
+    </w:lvl>
+    <w:lvl w:ilvl="3" w:tentative="1">
+      <w:start w:val="1"/>
+      <w:numFmt w:val="decimal"/>
+      <w:lvlText w:val="%4."/>
+      <w:lvlJc w:val="left"/>
+      <w:pPr>
+        <w:tabs>
+          <w:tab w:val="num" w:pos="2880"/>
+        </w:tabs>
+        <w:ind w:left="2880" w:hanging="360"/>
+      </w:pPr>
+    </w:lvl>
+    <w:lvl w:ilvl="4" w:tentative="1">
+      <w:start w:val="1"/>
+      <w:numFmt w:val="decimal"/>
+      <w:lvlText w:val="%5."/>
+      <w:lvlJc w:val="left"/>
+      <w:pPr>
+        <w:tabs>
+          <w:tab w:val="num" w:pos="3600"/>
+        </w:tabs>
+        <w:ind w:left="3600" w:hanging="360"/>
+      </w:pPr>
+    </w:lvl>
+    <w:lvl w:ilvl="5" w:tentative="1">
+      <w:start w:val="1"/>
+      <w:numFmt w:val="decimal"/>
+      <w:lvlText w:val="%6."/>
+      <w:lvlJc w:val="left"/>
+      <w:pPr>
+        <w:tabs>
+          <w:tab w:val="num" w:pos="4320"/>
+        </w:tabs>
+        <w:ind w:left="4320" w:hanging="360"/>
+      </w:pPr>
+    </w:lvl>
+    <w:lvl w:ilvl="6" w:tentative="1">
+      <w:start w:val="1"/>
+      <w:numFmt w:val="decimal"/>
+      <w:lvlText w:val="%7."/>
+      <w:lvlJc w:val="left"/>
+      <w:pPr>
+        <w:tabs>
+          <w:tab w:val="num" w:pos="5040"/>
+        </w:tabs>
+        <w:ind w:left="5040" w:hanging="360"/>
+      </w:pPr>
+    </w:lvl>
+    <w:lvl w:ilvl="7" w:tentative="1">
+      <w:start w:val="1"/>
+      <w:numFmt w:val="decimal"/>
+      <w:lvlText w:val="%8."/>
+      <w:lvlJc w:val="left"/>
+      <w:pPr>
+        <w:tabs>
+          <w:tab w:val="num" w:pos="5760"/>
+        </w:tabs>
+        <w:ind w:left="5760" w:hanging="360"/>
+      </w:pPr>
+    </w:lvl>
+    <w:lvl w:ilvl="8" w:tentative="1">
+      <w:start w:val="1"/>
+      <w:numFmt w:val="decimal"/>
+      <w:lvlText w:val="%9."/>
+      <w:lvlJc w:val="left"/>
+      <w:pPr>
+        <w:tabs>
+          <w:tab w:val="num" w:pos="6480"/>
+        </w:tabs>
+        <w:ind w:left="6480" w:hanging="360"/>
+      </w:pPr>
+    </w:lvl>
+  </w:abstractNum>
+  <w:abstractNum w:abstractNumId="2" w15:restartNumberingAfterBreak="0">
     <w:nsid w:val="100D02F6"/>
     <w:multiLevelType w:val="hybridMultilevel"/>
     <w:tmpl w:val="72441A7A"/>
@@ -2311,7 +2198,7 @@
       </w:rPr>
     </w:lvl>
   </w:abstractNum>
-  <w:abstractNum w:abstractNumId="2" w15:restartNumberingAfterBreak="0">
+  <w:abstractNum w:abstractNumId="3" w15:restartNumberingAfterBreak="0">
     <w:nsid w:val="1C010595"/>
     <w:multiLevelType w:val="hybridMultilevel"/>
     <w:tmpl w:val="BB4E430C"/>
@@ -2451,7 +2338,7 @@
       </w:rPr>
     </w:lvl>
   </w:abstractNum>
-  <w:abstractNum w:abstractNumId="3" w15:restartNumberingAfterBreak="0">
+  <w:abstractNum w:abstractNumId="4" w15:restartNumberingAfterBreak="0">
     <w:nsid w:val="2805130C"/>
     <w:multiLevelType w:val="hybridMultilevel"/>
     <w:tmpl w:val="BC9663EE"/>
@@ -2591,7 +2478,7 @@
       </w:rPr>
     </w:lvl>
   </w:abstractNum>
-  <w:abstractNum w:abstractNumId="4" w15:restartNumberingAfterBreak="0">
+  <w:abstractNum w:abstractNumId="5" w15:restartNumberingAfterBreak="0">
     <w:nsid w:val="2FA168FC"/>
     <w:multiLevelType w:val="multilevel"/>
     <w:tmpl w:val="CF4E9BAA"/>
@@ -2704,7 +2591,7 @@
       </w:pPr>
     </w:lvl>
   </w:abstractNum>
-  <w:abstractNum w:abstractNumId="5" w15:restartNumberingAfterBreak="0">
+  <w:abstractNum w:abstractNumId="6" w15:restartNumberingAfterBreak="0">
     <w:nsid w:val="37686214"/>
     <w:multiLevelType w:val="multilevel"/>
     <w:tmpl w:val="D42EA8A0"/>
@@ -2817,7 +2704,7 @@
       </w:pPr>
     </w:lvl>
   </w:abstractNum>
-  <w:abstractNum w:abstractNumId="6" w15:restartNumberingAfterBreak="0">
+  <w:abstractNum w:abstractNumId="7" w15:restartNumberingAfterBreak="0">
     <w:nsid w:val="3A8E1359"/>
     <w:multiLevelType w:val="hybridMultilevel"/>
     <w:tmpl w:val="E2F0CA64"/>
@@ -2957,7 +2844,7 @@
       </w:rPr>
     </w:lvl>
   </w:abstractNum>
-  <w:abstractNum w:abstractNumId="7" w15:restartNumberingAfterBreak="0">
+  <w:abstractNum w:abstractNumId="8" w15:restartNumberingAfterBreak="0">
     <w:nsid w:val="3C2D450C"/>
     <w:multiLevelType w:val="hybridMultilevel"/>
     <w:tmpl w:val="4AC4D364"/>
@@ -3073,7 +2960,233 @@
       </w:pPr>
     </w:lvl>
   </w:abstractNum>
-  <w:abstractNum w:abstractNumId="8" w15:restartNumberingAfterBreak="0">
+  <w:abstractNum w:abstractNumId="9" w15:restartNumberingAfterBreak="0">
+    <w:nsid w:val="446519CF"/>
+    <w:multiLevelType w:val="multilevel"/>
+    <w:tmpl w:val="7B445ED0"/>
+    <w:lvl w:ilvl="0">
+      <w:start w:val="4"/>
+      <w:numFmt w:val="decimal"/>
+      <w:lvlText w:val="%1."/>
+      <w:lvlJc w:val="left"/>
+      <w:pPr>
+        <w:tabs>
+          <w:tab w:val="num" w:pos="720"/>
+        </w:tabs>
+        <w:ind w:left="720" w:hanging="360"/>
+      </w:pPr>
+    </w:lvl>
+    <w:lvl w:ilvl="1" w:tentative="1">
+      <w:start w:val="1"/>
+      <w:numFmt w:val="decimal"/>
+      <w:lvlText w:val="%2."/>
+      <w:lvlJc w:val="left"/>
+      <w:pPr>
+        <w:tabs>
+          <w:tab w:val="num" w:pos="1440"/>
+        </w:tabs>
+        <w:ind w:left="1440" w:hanging="360"/>
+      </w:pPr>
+    </w:lvl>
+    <w:lvl w:ilvl="2" w:tentative="1">
+      <w:start w:val="1"/>
+      <w:numFmt w:val="decimal"/>
+      <w:lvlText w:val="%3."/>
+      <w:lvlJc w:val="left"/>
+      <w:pPr>
+        <w:tabs>
+          <w:tab w:val="num" w:pos="2160"/>
+        </w:tabs>
+        <w:ind w:left="2160" w:hanging="360"/>
+      </w:pPr>
+    </w:lvl>
+    <w:lvl w:ilvl="3" w:tentative="1">
+      <w:start w:val="1"/>
+      <w:numFmt w:val="decimal"/>
+      <w:lvlText w:val="%4."/>
+      <w:lvlJc w:val="left"/>
+      <w:pPr>
+        <w:tabs>
+          <w:tab w:val="num" w:pos="2880"/>
+        </w:tabs>
+        <w:ind w:left="2880" w:hanging="360"/>
+      </w:pPr>
+    </w:lvl>
+    <w:lvl w:ilvl="4" w:tentative="1">
+      <w:start w:val="1"/>
+      <w:numFmt w:val="decimal"/>
+      <w:lvlText w:val="%5."/>
+      <w:lvlJc w:val="left"/>
+      <w:pPr>
+        <w:tabs>
+          <w:tab w:val="num" w:pos="3600"/>
+        </w:tabs>
+        <w:ind w:left="3600" w:hanging="360"/>
+      </w:pPr>
+    </w:lvl>
+    <w:lvl w:ilvl="5" w:tentative="1">
+      <w:start w:val="1"/>
+      <w:numFmt w:val="decimal"/>
+      <w:lvlText w:val="%6."/>
+      <w:lvlJc w:val="left"/>
+      <w:pPr>
+        <w:tabs>
+          <w:tab w:val="num" w:pos="4320"/>
+        </w:tabs>
+        <w:ind w:left="4320" w:hanging="360"/>
+      </w:pPr>
+    </w:lvl>
+    <w:lvl w:ilvl="6" w:tentative="1">
+      <w:start w:val="1"/>
+      <w:numFmt w:val="decimal"/>
+      <w:lvlText w:val="%7."/>
+      <w:lvlJc w:val="left"/>
+      <w:pPr>
+        <w:tabs>
+          <w:tab w:val="num" w:pos="5040"/>
+        </w:tabs>
+        <w:ind w:left="5040" w:hanging="360"/>
+      </w:pPr>
+    </w:lvl>
+    <w:lvl w:ilvl="7" w:tentative="1">
+      <w:start w:val="1"/>
+      <w:numFmt w:val="decimal"/>
+      <w:lvlText w:val="%8."/>
+      <w:lvlJc w:val="left"/>
+      <w:pPr>
+        <w:tabs>
+          <w:tab w:val="num" w:pos="5760"/>
+        </w:tabs>
+        <w:ind w:left="5760" w:hanging="360"/>
+      </w:pPr>
+    </w:lvl>
+    <w:lvl w:ilvl="8" w:tentative="1">
+      <w:start w:val="1"/>
+      <w:numFmt w:val="decimal"/>
+      <w:lvlText w:val="%9."/>
+      <w:lvlJc w:val="left"/>
+      <w:pPr>
+        <w:tabs>
+          <w:tab w:val="num" w:pos="6480"/>
+        </w:tabs>
+        <w:ind w:left="6480" w:hanging="360"/>
+      </w:pPr>
+    </w:lvl>
+  </w:abstractNum>
+  <w:abstractNum w:abstractNumId="10" w15:restartNumberingAfterBreak="0">
+    <w:nsid w:val="473B571E"/>
+    <w:multiLevelType w:val="multilevel"/>
+    <w:tmpl w:val="D040CCE6"/>
+    <w:lvl w:ilvl="0">
+      <w:start w:val="6"/>
+      <w:numFmt w:val="decimal"/>
+      <w:lvlText w:val="%1."/>
+      <w:lvlJc w:val="left"/>
+      <w:pPr>
+        <w:tabs>
+          <w:tab w:val="num" w:pos="720"/>
+        </w:tabs>
+        <w:ind w:left="720" w:hanging="360"/>
+      </w:pPr>
+    </w:lvl>
+    <w:lvl w:ilvl="1" w:tentative="1">
+      <w:start w:val="1"/>
+      <w:numFmt w:val="decimal"/>
+      <w:lvlText w:val="%2."/>
+      <w:lvlJc w:val="left"/>
+      <w:pPr>
+        <w:tabs>
+          <w:tab w:val="num" w:pos="1440"/>
+        </w:tabs>
+        <w:ind w:left="1440" w:hanging="360"/>
+      </w:pPr>
+    </w:lvl>
+    <w:lvl w:ilvl="2" w:tentative="1">
+      <w:start w:val="1"/>
+      <w:numFmt w:val="decimal"/>
+      <w:lvlText w:val="%3."/>
+      <w:lvlJc w:val="left"/>
+      <w:pPr>
+        <w:tabs>
+          <w:tab w:val="num" w:pos="2160"/>
+        </w:tabs>
+        <w:ind w:left="2160" w:hanging="360"/>
+      </w:pPr>
+    </w:lvl>
+    <w:lvl w:ilvl="3" w:tentative="1">
+      <w:start w:val="1"/>
+      <w:numFmt w:val="decimal"/>
+      <w:lvlText w:val="%4."/>
+      <w:lvlJc w:val="left"/>
+      <w:pPr>
+        <w:tabs>
+          <w:tab w:val="num" w:pos="2880"/>
+        </w:tabs>
+        <w:ind w:left="2880" w:hanging="360"/>
+      </w:pPr>
+    </w:lvl>
+    <w:lvl w:ilvl="4" w:tentative="1">
+      <w:start w:val="1"/>
+      <w:numFmt w:val="decimal"/>
+      <w:lvlText w:val="%5."/>
+      <w:lvlJc w:val="left"/>
+      <w:pPr>
+        <w:tabs>
+          <w:tab w:val="num" w:pos="3600"/>
+        </w:tabs>
+        <w:ind w:left="3600" w:hanging="360"/>
+      </w:pPr>
+    </w:lvl>
+    <w:lvl w:ilvl="5" w:tentative="1">
+      <w:start w:val="1"/>
+      <w:numFmt w:val="decimal"/>
+      <w:lvlText w:val="%6."/>
+      <w:lvlJc w:val="left"/>
+      <w:pPr>
+        <w:tabs>
+          <w:tab w:val="num" w:pos="4320"/>
+        </w:tabs>
+        <w:ind w:left="4320" w:hanging="360"/>
+      </w:pPr>
+    </w:lvl>
+    <w:lvl w:ilvl="6" w:tentative="1">
+      <w:start w:val="1"/>
+      <w:numFmt w:val="decimal"/>
+      <w:lvlText w:val="%7."/>
+      <w:lvlJc w:val="left"/>
+      <w:pPr>
+        <w:tabs>
+          <w:tab w:val="num" w:pos="5040"/>
+        </w:tabs>
+        <w:ind w:left="5040" w:hanging="360"/>
+      </w:pPr>
+    </w:lvl>
+    <w:lvl w:ilvl="7" w:tentative="1">
+      <w:start w:val="1"/>
+      <w:numFmt w:val="decimal"/>
+      <w:lvlText w:val="%8."/>
+      <w:lvlJc w:val="left"/>
+      <w:pPr>
+        <w:tabs>
+          <w:tab w:val="num" w:pos="5760"/>
+        </w:tabs>
+        <w:ind w:left="5760" w:hanging="360"/>
+      </w:pPr>
+    </w:lvl>
+    <w:lvl w:ilvl="8" w:tentative="1">
+      <w:start w:val="1"/>
+      <w:numFmt w:val="decimal"/>
+      <w:lvlText w:val="%9."/>
+      <w:lvlJc w:val="left"/>
+      <w:pPr>
+        <w:tabs>
+          <w:tab w:val="num" w:pos="6480"/>
+        </w:tabs>
+        <w:ind w:left="6480" w:hanging="360"/>
+      </w:pPr>
+    </w:lvl>
+  </w:abstractNum>
+  <w:abstractNum w:abstractNumId="11" w15:restartNumberingAfterBreak="0">
     <w:nsid w:val="4757251E"/>
     <w:multiLevelType w:val="multilevel"/>
     <w:tmpl w:val="4668773A"/>
@@ -3186,7 +3299,7 @@
       </w:pPr>
     </w:lvl>
   </w:abstractNum>
-  <w:abstractNum w:abstractNumId="9" w15:restartNumberingAfterBreak="0">
+  <w:abstractNum w:abstractNumId="12" w15:restartNumberingAfterBreak="0">
     <w:nsid w:val="4A7A6832"/>
     <w:multiLevelType w:val="multilevel"/>
     <w:tmpl w:val="0B0AF66A"/>
@@ -3299,7 +3412,120 @@
       </w:pPr>
     </w:lvl>
   </w:abstractNum>
-  <w:abstractNum w:abstractNumId="10" w15:restartNumberingAfterBreak="0">
+  <w:abstractNum w:abstractNumId="13" w15:restartNumberingAfterBreak="0">
+    <w:nsid w:val="5454596C"/>
+    <w:multiLevelType w:val="multilevel"/>
+    <w:tmpl w:val="B010D0DC"/>
+    <w:lvl w:ilvl="0">
+      <w:start w:val="1"/>
+      <w:numFmt w:val="decimal"/>
+      <w:lvlText w:val="%1."/>
+      <w:lvlJc w:val="left"/>
+      <w:pPr>
+        <w:tabs>
+          <w:tab w:val="num" w:pos="720"/>
+        </w:tabs>
+        <w:ind w:left="720" w:hanging="360"/>
+      </w:pPr>
+    </w:lvl>
+    <w:lvl w:ilvl="1" w:tentative="1">
+      <w:start w:val="1"/>
+      <w:numFmt w:val="decimal"/>
+      <w:lvlText w:val="%2."/>
+      <w:lvlJc w:val="left"/>
+      <w:pPr>
+        <w:tabs>
+          <w:tab w:val="num" w:pos="1440"/>
+        </w:tabs>
+        <w:ind w:left="1440" w:hanging="360"/>
+      </w:pPr>
+    </w:lvl>
+    <w:lvl w:ilvl="2" w:tentative="1">
+      <w:start w:val="1"/>
+      <w:numFmt w:val="decimal"/>
+      <w:lvlText w:val="%3."/>
+      <w:lvlJc w:val="left"/>
+      <w:pPr>
+        <w:tabs>
+          <w:tab w:val="num" w:pos="2160"/>
+        </w:tabs>
+        <w:ind w:left="2160" w:hanging="360"/>
+      </w:pPr>
+    </w:lvl>
+    <w:lvl w:ilvl="3" w:tentative="1">
+      <w:start w:val="1"/>
+      <w:numFmt w:val="decimal"/>
+      <w:lvlText w:val="%4."/>
+      <w:lvlJc w:val="left"/>
+      <w:pPr>
+        <w:tabs>
+          <w:tab w:val="num" w:pos="2880"/>
+        </w:tabs>
+        <w:ind w:left="2880" w:hanging="360"/>
+      </w:pPr>
+    </w:lvl>
+    <w:lvl w:ilvl="4" w:tentative="1">
+      <w:start w:val="1"/>
+      <w:numFmt w:val="decimal"/>
+      <w:lvlText w:val="%5."/>
+      <w:lvlJc w:val="left"/>
+      <w:pPr>
+        <w:tabs>
+          <w:tab w:val="num" w:pos="3600"/>
+        </w:tabs>
+        <w:ind w:left="3600" w:hanging="360"/>
+      </w:pPr>
+    </w:lvl>
+    <w:lvl w:ilvl="5" w:tentative="1">
+      <w:start w:val="1"/>
+      <w:numFmt w:val="decimal"/>
+      <w:lvlText w:val="%6."/>
+      <w:lvlJc w:val="left"/>
+      <w:pPr>
+        <w:tabs>
+          <w:tab w:val="num" w:pos="4320"/>
+        </w:tabs>
+        <w:ind w:left="4320" w:hanging="360"/>
+      </w:pPr>
+    </w:lvl>
+    <w:lvl w:ilvl="6" w:tentative="1">
+      <w:start w:val="1"/>
+      <w:numFmt w:val="decimal"/>
+      <w:lvlText w:val="%7."/>
+      <w:lvlJc w:val="left"/>
+      <w:pPr>
+        <w:tabs>
+          <w:tab w:val="num" w:pos="5040"/>
+        </w:tabs>
+        <w:ind w:left="5040" w:hanging="360"/>
+      </w:pPr>
+    </w:lvl>
+    <w:lvl w:ilvl="7" w:tentative="1">
+      <w:start w:val="1"/>
+      <w:numFmt w:val="decimal"/>
+      <w:lvlText w:val="%8."/>
+      <w:lvlJc w:val="left"/>
+      <w:pPr>
+        <w:tabs>
+          <w:tab w:val="num" w:pos="5760"/>
+        </w:tabs>
+        <w:ind w:left="5760" w:hanging="360"/>
+      </w:pPr>
+    </w:lvl>
+    <w:lvl w:ilvl="8" w:tentative="1">
+      <w:start w:val="1"/>
+      <w:numFmt w:val="decimal"/>
+      <w:lvlText w:val="%9."/>
+      <w:lvlJc w:val="left"/>
+      <w:pPr>
+        <w:tabs>
+          <w:tab w:val="num" w:pos="6480"/>
+        </w:tabs>
+        <w:ind w:left="6480" w:hanging="360"/>
+      </w:pPr>
+    </w:lvl>
+  </w:abstractNum>
+  <w:abstractNum w:abstractNumId="14" w15:restartNumberingAfterBreak="0">
     <w:nsid w:val="57495099"/>
     <w:multiLevelType w:val="hybridMultilevel"/>
     <w:tmpl w:val="5F7237CE"/>
@@ -3412,7 +3638,7 @@
       </w:rPr>
     </w:lvl>
   </w:abstractNum>
-  <w:abstractNum w:abstractNumId="11" w15:restartNumberingAfterBreak="0">
+  <w:abstractNum w:abstractNumId="15" w15:restartNumberingAfterBreak="0">
     <w:nsid w:val="57B750AC"/>
     <w:multiLevelType w:val="hybridMultilevel"/>
     <w:tmpl w:val="3B6CF1C0"/>
@@ -3552,7 +3778,7 @@
       </w:rPr>
     </w:lvl>
   </w:abstractNum>
-  <w:abstractNum w:abstractNumId="12" w15:restartNumberingAfterBreak="0">
+  <w:abstractNum w:abstractNumId="16" w15:restartNumberingAfterBreak="0">
     <w:nsid w:val="60D8133B"/>
     <w:multiLevelType w:val="multilevel"/>
     <w:tmpl w:val="007E228C"/>
@@ -3665,7 +3891,120 @@
       </w:pPr>
     </w:lvl>
   </w:abstractNum>
-  <w:abstractNum w:abstractNumId="13" w15:restartNumberingAfterBreak="0">
+  <w:abstractNum w:abstractNumId="17" w15:restartNumberingAfterBreak="0">
+    <w:nsid w:val="6D0A6897"/>
+    <w:multiLevelType w:val="multilevel"/>
+    <w:tmpl w:val="8098AE7A"/>
+    <w:lvl w:ilvl="0">
+      <w:start w:val="2"/>
+      <w:numFmt w:val="decimal"/>
+      <w:lvlText w:val="%1."/>
+      <w:lvlJc w:val="left"/>
+      <w:pPr>
+        <w:tabs>
+          <w:tab w:val="num" w:pos="720"/>
+        </w:tabs>
+        <w:ind w:left="720" w:hanging="360"/>
+      </w:pPr>
+    </w:lvl>
+    <w:lvl w:ilvl="1" w:tentative="1">
+      <w:start w:val="1"/>
+      <w:numFmt w:val="decimal"/>
+      <w:lvlText w:val="%2."/>
+      <w:lvlJc w:val="left"/>
+      <w:pPr>
+        <w:tabs>
+          <w:tab w:val="num" w:pos="1440"/>
+        </w:tabs>
+        <w:ind w:left="1440" w:hanging="360"/>
+      </w:pPr>
+    </w:lvl>
+    <w:lvl w:ilvl="2" w:tentative="1">
+      <w:start w:val="1"/>
+      <w:numFmt w:val="decimal"/>
+      <w:lvlText w:val="%3."/>
+      <w:lvlJc w:val="left"/>
+      <w:pPr>
+        <w:tabs>
+          <w:tab w:val="num" w:pos="2160"/>
+        </w:tabs>
+        <w:ind w:left="2160" w:hanging="360"/>
+      </w:pPr>
+    </w:lvl>
+    <w:lvl w:ilvl="3" w:tentative="1">
+      <w:start w:val="1"/>
+      <w:numFmt w:val="decimal"/>
+      <w:lvlText w:val="%4."/>
+      <w:lvlJc w:val="left"/>
+      <w:pPr>
+        <w:tabs>
+          <w:tab w:val="num" w:pos="2880"/>
+        </w:tabs>
+        <w:ind w:left="2880" w:hanging="360"/>
+      </w:pPr>
+    </w:lvl>
+    <w:lvl w:ilvl="4" w:tentative="1">
+      <w:start w:val="1"/>
+      <w:numFmt w:val="decimal"/>
+      <w:lvlText w:val="%5."/>
+      <w:lvlJc w:val="left"/>
+      <w:pPr>
+        <w:tabs>
+          <w:tab w:val="num" w:pos="3600"/>
+        </w:tabs>
+        <w:ind w:left="3600" w:hanging="360"/>
+      </w:pPr>
+    </w:lvl>
+    <w:lvl w:ilvl="5" w:tentative="1">
+      <w:start w:val="1"/>
+      <w:numFmt w:val="decimal"/>
+      <w:lvlText w:val="%6."/>
+      <w:lvlJc w:val="left"/>
+      <w:pPr>
+        <w:tabs>
+          <w:tab w:val="num" w:pos="4320"/>
+        </w:tabs>
+        <w:ind w:left="4320" w:hanging="360"/>
+      </w:pPr>
+    </w:lvl>
+    <w:lvl w:ilvl="6" w:tentative="1">
+      <w:start w:val="1"/>
+      <w:numFmt w:val="decimal"/>
+      <w:lvlText w:val="%7."/>
+      <w:lvlJc w:val="left"/>
+      <w:pPr>
+        <w:tabs>
+          <w:tab w:val="num" w:pos="5040"/>
+        </w:tabs>
+        <w:ind w:left="5040" w:hanging="360"/>
+      </w:pPr>
+    </w:lvl>
+    <w:lvl w:ilvl="7" w:tentative="1">
+      <w:start w:val="1"/>
+      <w:numFmt w:val="decimal"/>
+      <w:lvlText w:val="%8."/>
+      <w:lvlJc w:val="left"/>
+      <w:pPr>
+        <w:tabs>
+          <w:tab w:val="num" w:pos="5760"/>
+        </w:tabs>
+        <w:ind w:left="5760" w:hanging="360"/>
+      </w:pPr>
+    </w:lvl>
+    <w:lvl w:ilvl="8" w:tentative="1">
+      <w:start w:val="1"/>
+      <w:numFmt w:val="decimal"/>
+      <w:lvlText w:val="%9."/>
+      <w:lvlJc w:val="left"/>
+      <w:pPr>
+        <w:tabs>
+          <w:tab w:val="num" w:pos="6480"/>
+        </w:tabs>
+        <w:ind w:left="6480" w:hanging="360"/>
+      </w:pPr>
+    </w:lvl>
+  </w:abstractNum>
+  <w:abstractNum w:abstractNumId="18" w15:restartNumberingAfterBreak="0">
     <w:nsid w:val="6D9841C1"/>
     <w:multiLevelType w:val="multilevel"/>
     <w:tmpl w:val="85E6414A"/>
@@ -3778,7 +4117,120 @@
       </w:pPr>
     </w:lvl>
   </w:abstractNum>
-  <w:abstractNum w:abstractNumId="14" w15:restartNumberingAfterBreak="0">
+  <w:abstractNum w:abstractNumId="19" w15:restartNumberingAfterBreak="0">
+    <w:nsid w:val="75E352FE"/>
+    <w:multiLevelType w:val="multilevel"/>
+    <w:tmpl w:val="287EB5BE"/>
+    <w:lvl w:ilvl="0">
+      <w:start w:val="3"/>
+      <w:numFmt w:val="decimal"/>
+      <w:lvlText w:val="%1."/>
+      <w:lvlJc w:val="left"/>
+      <w:pPr>
+        <w:tabs>
+          <w:tab w:val="num" w:pos="720"/>
+        </w:tabs>
+        <w:ind w:left="720" w:hanging="360"/>
+      </w:pPr>
+    </w:lvl>
+    <w:lvl w:ilvl="1" w:tentative="1">
+      <w:start w:val="1"/>
+      <w:numFmt w:val="decimal"/>
+      <w:lvlText w:val="%2."/>
+      <w:lvlJc w:val="left"/>
+      <w:pPr>
+        <w:tabs>
+          <w:tab w:val="num" w:pos="1440"/>
+        </w:tabs>
+        <w:ind w:left="1440" w:hanging="360"/>
+      </w:pPr>
+    </w:lvl>
+    <w:lvl w:ilvl="2" w:tentative="1">
+      <w:start w:val="1"/>
+      <w:numFmt w:val="decimal"/>
+      <w:lvlText w:val="%3."/>
+      <w:lvlJc w:val="left"/>
+      <w:pPr>
+        <w:tabs>
+          <w:tab w:val="num" w:pos="2160"/>
+        </w:tabs>
+        <w:ind w:left="2160" w:hanging="360"/>
+      </w:pPr>
+    </w:lvl>
+    <w:lvl w:ilvl="3" w:tentative="1">
+      <w:start w:val="1"/>
+      <w:numFmt w:val="decimal"/>
+      <w:lvlText w:val="%4."/>
+      <w:lvlJc w:val="left"/>
+      <w:pPr>
+        <w:tabs>
+          <w:tab w:val="num" w:pos="2880"/>
+        </w:tabs>
+        <w:ind w:left="2880" w:hanging="360"/>
+      </w:pPr>
+    </w:lvl>
+    <w:lvl w:ilvl="4" w:tentative="1">
+      <w:start w:val="1"/>
+      <w:numFmt w:val="decimal"/>
+      <w:lvlText w:val="%5."/>
+      <w:lvlJc w:val="left"/>
+      <w:pPr>
+        <w:tabs>
+          <w:tab w:val="num" w:pos="3600"/>
+        </w:tabs>
+        <w:ind w:left="3600" w:hanging="360"/>
+      </w:pPr>
+    </w:lvl>
+    <w:lvl w:ilvl="5" w:tentative="1">
+      <w:start w:val="1"/>
+      <w:numFmt w:val="decimal"/>
+      <w:lvlText w:val="%6."/>
+      <w:lvlJc w:val="left"/>
+      <w:pPr>
+        <w:tabs>
+          <w:tab w:val="num" w:pos="4320"/>
+        </w:tabs>
+        <w:ind w:left="4320" w:hanging="360"/>
+      </w:pPr>
+    </w:lvl>
+    <w:lvl w:ilvl="6" w:tentative="1">
+      <w:start w:val="1"/>
+      <w:numFmt w:val="decimal"/>
+      <w:lvlText w:val="%7."/>
+      <w:lvlJc w:val="left"/>
+      <w:pPr>
+        <w:tabs>
+          <w:tab w:val="num" w:pos="5040"/>
+        </w:tabs>
+        <w:ind w:left="5040" w:hanging="360"/>
+      </w:pPr>
+    </w:lvl>
+    <w:lvl w:ilvl="7" w:tentative="1">
+      <w:start w:val="1"/>
+      <w:numFmt w:val="decimal"/>
+      <w:lvlText w:val="%8."/>
+      <w:lvlJc w:val="left"/>
+      <w:pPr>
+        <w:tabs>
+          <w:tab w:val="num" w:pos="5760"/>
+        </w:tabs>
+        <w:ind w:left="5760" w:hanging="360"/>
+      </w:pPr>
+    </w:lvl>
+    <w:lvl w:ilvl="8" w:tentative="1">
+      <w:start w:val="1"/>
+      <w:numFmt w:val="decimal"/>
+      <w:lvlText w:val="%9."/>
+      <w:lvlJc w:val="left"/>
+      <w:pPr>
+        <w:tabs>
+          <w:tab w:val="num" w:pos="6480"/>
+        </w:tabs>
+        <w:ind w:left="6480" w:hanging="360"/>
+      </w:pPr>
+    </w:lvl>
+  </w:abstractNum>
+  <w:abstractNum w:abstractNumId="20" w15:restartNumberingAfterBreak="0">
     <w:nsid w:val="77BB207C"/>
     <w:multiLevelType w:val="multilevel"/>
     <w:tmpl w:val="C468728A"/>
@@ -3892,48 +4344,66 @@
     </w:lvl>
   </w:abstractNum>
   <w:num w:numId="1" w16cid:durableId="2093113148">
-    <w:abstractNumId w:val="1"/>
+    <w:abstractNumId w:val="2"/>
   </w:num>
   <w:num w:numId="2" w16cid:durableId="26176519">
+    <w:abstractNumId w:val="15"/>
+  </w:num>
+  <w:num w:numId="3" w16cid:durableId="1623266014">
+    <w:abstractNumId w:val="3"/>
+  </w:num>
+  <w:num w:numId="4" w16cid:durableId="745033884">
+    <w:abstractNumId w:val="8"/>
+  </w:num>
+  <w:num w:numId="5" w16cid:durableId="1303777115">
+    <w:abstractNumId w:val="4"/>
+  </w:num>
+  <w:num w:numId="6" w16cid:durableId="539898876">
+    <w:abstractNumId w:val="7"/>
+  </w:num>
+  <w:num w:numId="7" w16cid:durableId="1481188067">
+    <w:abstractNumId w:val="12"/>
+  </w:num>
+  <w:num w:numId="8" w16cid:durableId="311760917">
+    <w:abstractNumId w:val="5"/>
+  </w:num>
+  <w:num w:numId="9" w16cid:durableId="44910887">
     <w:abstractNumId w:val="11"/>
   </w:num>
-  <w:num w:numId="3" w16cid:durableId="1623266014">
-    <w:abstractNumId w:val="2"/>
-  </w:num>
-  <w:num w:numId="4" w16cid:durableId="745033884">
-    <w:abstractNumId w:val="7"/>
-  </w:num>
-  <w:num w:numId="5" w16cid:durableId="1303777115">
-    <w:abstractNumId w:val="3"/>
-  </w:num>
-  <w:num w:numId="6" w16cid:durableId="539898876">
-    <w:abstractNumId w:val="6"/>
-  </w:num>
-  <w:num w:numId="7" w16cid:durableId="1481188067">
-    <w:abstractNumId w:val="9"/>
-  </w:num>
-  <w:num w:numId="8" w16cid:durableId="311760917">
-    <w:abstractNumId w:val="4"/>
-  </w:num>
-  <w:num w:numId="9" w16cid:durableId="44910887">
-    <w:abstractNumId w:val="8"/>
-  </w:num>
   <w:num w:numId="10" w16cid:durableId="490102322">
-    <w:abstractNumId w:val="13"/>
+    <w:abstractNumId w:val="18"/>
   </w:num>
   <w:num w:numId="11" w16cid:durableId="1848010361">
-    <w:abstractNumId w:val="14"/>
+    <w:abstractNumId w:val="20"/>
   </w:num>
   <w:num w:numId="12" w16cid:durableId="2096045545">
-    <w:abstractNumId w:val="12"/>
+    <w:abstractNumId w:val="16"/>
   </w:num>
   <w:num w:numId="13" w16cid:durableId="700516630">
     <w:abstractNumId w:val="0"/>
   </w:num>
   <w:num w:numId="14" w16cid:durableId="1280796570">
-    <w:abstractNumId w:val="5"/>
+    <w:abstractNumId w:val="6"/>
   </w:num>
   <w:num w:numId="15" w16cid:durableId="483472239">
+    <w:abstractNumId w:val="14"/>
+  </w:num>
+  <w:num w:numId="16" w16cid:durableId="2047824641">
+    <w:abstractNumId w:val="13"/>
+  </w:num>
+  <w:num w:numId="17" w16cid:durableId="459694207">
+    <w:abstractNumId w:val="17"/>
+  </w:num>
+  <w:num w:numId="18" w16cid:durableId="941381312">
+    <w:abstractNumId w:val="19"/>
+  </w:num>
+  <w:num w:numId="19" w16cid:durableId="1063721133">
+    <w:abstractNumId w:val="9"/>
+  </w:num>
+  <w:num w:numId="20" w16cid:durableId="1401517256">
+    <w:abstractNumId w:val="1"/>
+  </w:num>
+  <w:num w:numId="21" w16cid:durableId="2126072826">
     <w:abstractNumId w:val="10"/>
   </w:num>
 </w:numbering>
@@ -9292,6 +9762,26 @@
 </file>
 
 <file path=customXml/item1.xml><?xml version="1.0" encoding="utf-8"?>
+<?mso-contentType ?>
+<FormTemplates xmlns="http://schemas.microsoft.com/sharepoint/v3/contenttype/forms">
+  <Display>DocumentLibraryForm</Display>
+  <Edit>DocumentLibraryForm</Edit>
+  <New>DocumentLibraryForm</New>
+</FormTemplates>
+</file>
+
+<file path=customXml/item2.xml><?xml version="1.0" encoding="utf-8"?>
+<p:properties xmlns:p="http://schemas.microsoft.com/office/2006/metadata/properties" xmlns:xsi="http://www.w3.org/2001/XMLSchema-instance" xmlns:pc="http://schemas.microsoft.com/office/infopath/2007/PartnerControls">
+  <documentManagement>
+    <TaxCatchAll xmlns="0d803109-e11b-45d4-a4e8-5bf0740163af" xsi:nil="true"/>
+    <lcf76f155ced4ddcb4097134ff3c332f xmlns="31aac78f-6ed8-4134-ac7e-47c186d487c3">
+      <Terms xmlns="http://schemas.microsoft.com/office/infopath/2007/PartnerControls"/>
+    </lcf76f155ced4ddcb4097134ff3c332f>
+  </documentManagement>
+</p:properties>
+</file>
+
+<file path=customXml/item3.xml><?xml version="1.0" encoding="utf-8"?>
 <ct:contentTypeSchema xmlns:ct="http://schemas.microsoft.com/office/2006/metadata/contentType" xmlns:ma="http://schemas.microsoft.com/office/2006/metadata/properties/metaAttributes" ct:_="" ma:_="" ma:contentTypeName="Document" ma:contentTypeID="0x01010078E5C03F786D684AB79627F2BAF5AB3A" ma:contentTypeVersion="12" ma:contentTypeDescription="Create a new document." ma:contentTypeScope="" ma:versionID="6753d19c26ced2570449d2cfe2fd38cd">
   <xsd:schema xmlns:xsd="http://www.w3.org/2001/XMLSchema" xmlns:xs="http://www.w3.org/2001/XMLSchema" xmlns:p="http://schemas.microsoft.com/office/2006/metadata/properties" xmlns:ns2="31aac78f-6ed8-4134-ac7e-47c186d487c3" xmlns:ns3="0d803109-e11b-45d4-a4e8-5bf0740163af" targetNamespace="http://schemas.microsoft.com/office/2006/metadata/properties" ma:root="true" ma:fieldsID="59531f12ec9f3761682ad3919ac9365f" ns2:_="" ns3:_="">
     <xsd:import namespace="31aac78f-6ed8-4134-ac7e-47c186d487c3"/>
@@ -9508,27 +9998,26 @@
 </ct:contentTypeSchema>
 </file>
 
-<file path=customXml/item2.xml><?xml version="1.0" encoding="utf-8"?>
-<p:properties xmlns:p="http://schemas.microsoft.com/office/2006/metadata/properties" xmlns:xsi="http://www.w3.org/2001/XMLSchema-instance" xmlns:pc="http://schemas.microsoft.com/office/infopath/2007/PartnerControls">
-  <documentManagement>
-    <TaxCatchAll xmlns="0d803109-e11b-45d4-a4e8-5bf0740163af" xsi:nil="true"/>
-    <lcf76f155ced4ddcb4097134ff3c332f xmlns="31aac78f-6ed8-4134-ac7e-47c186d487c3">
-      <Terms xmlns="http://schemas.microsoft.com/office/infopath/2007/PartnerControls"/>
-    </lcf76f155ced4ddcb4097134ff3c332f>
-  </documentManagement>
-</p:properties>
+<file path=customXml/itemProps1.xml><?xml version="1.0" encoding="utf-8"?>
+<ds:datastoreItem xmlns:ds="http://schemas.openxmlformats.org/officeDocument/2006/customXml" ds:itemID="{788CB3F3-D520-45F9-A45C-EFEDC320DAA8}">
+  <ds:schemaRefs>
+    <ds:schemaRef ds:uri="http://schemas.microsoft.com/sharepoint/v3/contenttype/forms"/>
+  </ds:schemaRefs>
+</ds:datastoreItem>
 </file>
 
-<file path=customXml/item3.xml><?xml version="1.0" encoding="utf-8"?>
-<?mso-contentType ?>
-<FormTemplates xmlns="http://schemas.microsoft.com/sharepoint/v3/contenttype/forms">
-  <Display>DocumentLibraryForm</Display>
-  <Edit>DocumentLibraryForm</Edit>
-  <New>DocumentLibraryForm</New>
-</FormTemplates>
+<file path=customXml/itemProps2.xml><?xml version="1.0" encoding="utf-8"?>
+<ds:datastoreItem xmlns:ds="http://schemas.openxmlformats.org/officeDocument/2006/customXml" ds:itemID="{6EF60449-3C03-47C4-B66D-731FE34993BD}">
+  <ds:schemaRefs>
+    <ds:schemaRef ds:uri="http://schemas.microsoft.com/office/2006/metadata/properties"/>
+    <ds:schemaRef ds:uri="http://schemas.microsoft.com/office/infopath/2007/PartnerControls"/>
+    <ds:schemaRef ds:uri="0d803109-e11b-45d4-a4e8-5bf0740163af"/>
+    <ds:schemaRef ds:uri="31aac78f-6ed8-4134-ac7e-47c186d487c3"/>
+  </ds:schemaRefs>
+</ds:datastoreItem>
 </file>
 
-<file path=customXml/itemProps1.xml><?xml version="1.0" encoding="utf-8"?>
+<file path=customXml/itemProps3.xml><?xml version="1.0" encoding="utf-8"?>
 <ds:datastoreItem xmlns:ds="http://schemas.openxmlformats.org/officeDocument/2006/customXml" ds:itemID="{73A96FA7-53CF-4343-AA14-A1B0CB613ECA}">
   <ds:schemaRefs>
     <ds:schemaRef ds:uri="http://schemas.microsoft.com/office/2006/metadata/contentType"/>
@@ -9545,23 +10034,4 @@
     <ds:schemaRef ds:uri="http://schemas.microsoft.com/internal/obd"/>
   </ds:schemaRefs>
 </ds:datastoreItem>
-</file>
-
-<file path=customXml/itemProps2.xml><?xml version="1.0" encoding="utf-8"?>
-<ds:datastoreItem xmlns:ds="http://schemas.openxmlformats.org/officeDocument/2006/customXml" ds:itemID="{6EF60449-3C03-47C4-B66D-731FE34993BD}">
-  <ds:schemaRefs>
-    <ds:schemaRef ds:uri="http://schemas.microsoft.com/office/2006/metadata/properties"/>
-    <ds:schemaRef ds:uri="http://schemas.microsoft.com/office/infopath/2007/PartnerControls"/>
-    <ds:schemaRef ds:uri="0d803109-e11b-45d4-a4e8-5bf0740163af"/>
-    <ds:schemaRef ds:uri="31aac78f-6ed8-4134-ac7e-47c186d487c3"/>
-  </ds:schemaRefs>
-</ds:datastoreItem>
-</file>
-
-<file path=customXml/itemProps3.xml><?xml version="1.0" encoding="utf-8"?>
-<ds:datastoreItem xmlns:ds="http://schemas.openxmlformats.org/officeDocument/2006/customXml" ds:itemID="{788CB3F3-D520-45F9-A45C-EFEDC320DAA8}">
-  <ds:schemaRefs>
-    <ds:schemaRef ds:uri="http://schemas.microsoft.com/sharepoint/v3/contenttype/forms"/>
-  </ds:schemaRefs>
-</ds:datastoreItem>
 </file>
</xml_diff>

<commit_message>
Update documentation/projman/After midterm deliverables/09 HR MANAGEMENT PLAN - DEVELOPMENTALITY.docx
</commit_message>
<xml_diff>
--- a/documentation/projman/After midterm deliverables/09 HR MANAGEMENT PLAN - DEVELOPMENTALITY.docx
+++ b/documentation/projman/After midterm deliverables/09 HR MANAGEMENT PLAN - DEVELOPMENTALITY.docx
@@ -1025,6 +1025,16 @@
           <w:bCs/>
           <w:lang w:val="en-US"/>
         </w:rPr>
+        <w:t>Stakeholder/</w:t>
+      </w:r>
+      <w:r>
+        <w:rPr>
+          <w:rStyle w:val="normaltextrun"/>
+          <w:rFonts w:ascii="Calibri" w:hAnsi="Calibri" w:cs="Calibri"/>
+          <w:b/>
+          <w:bCs/>
+          <w:lang w:val="en-US"/>
+        </w:rPr>
         <w:t>Project Sponsor</w:t>
       </w:r>
       <w:r>
@@ -1149,7 +1159,7 @@
           <w:color w:val="008000"/>
         </w:rPr>
         <w:drawing>
-          <wp:inline distT="0" distB="0" distL="0" distR="0" wp14:anchorId="589EF353" wp14:editId="42B5E2E4">
+          <wp:inline distT="0" distB="0" distL="0" distR="0" wp14:anchorId="589EF353" wp14:editId="7A7E0766">
             <wp:extent cx="5810250" cy="2438400"/>
             <wp:effectExtent l="0" t="0" r="0" b="38100"/>
             <wp:docPr id="1596753381" name="Diagram 1"/>
@@ -5894,7 +5904,7 @@
           <a:pPr algn="ctr"/>
           <a:r>
             <a:rPr lang="en-PH" b="1"/>
-            <a:t>Project Sponsor</a:t>
+            <a:t>Stakeholder/Project Sponsor</a:t>
           </a:r>
         </a:p>
       </dgm:t>
@@ -6861,7 +6871,7 @@
           </a:pPr>
           <a:r>
             <a:rPr lang="en-PH" sz="800" b="1" kern="1200"/>
-            <a:t>Project Sponsor</a:t>
+            <a:t>Stakeholder/Project Sponsor</a:t>
           </a:r>
         </a:p>
       </dsp:txBody>
@@ -9819,26 +9829,6 @@
 </file>
 
 <file path=customXml/item1.xml><?xml version="1.0" encoding="utf-8"?>
-<?mso-contentType ?>
-<FormTemplates xmlns="http://schemas.microsoft.com/sharepoint/v3/contenttype/forms">
-  <Display>DocumentLibraryForm</Display>
-  <Edit>DocumentLibraryForm</Edit>
-  <New>DocumentLibraryForm</New>
-</FormTemplates>
-</file>
-
-<file path=customXml/item2.xml><?xml version="1.0" encoding="utf-8"?>
-<p:properties xmlns:p="http://schemas.microsoft.com/office/2006/metadata/properties" xmlns:xsi="http://www.w3.org/2001/XMLSchema-instance" xmlns:pc="http://schemas.microsoft.com/office/infopath/2007/PartnerControls">
-  <documentManagement>
-    <TaxCatchAll xmlns="0d803109-e11b-45d4-a4e8-5bf0740163af" xsi:nil="true"/>
-    <lcf76f155ced4ddcb4097134ff3c332f xmlns="31aac78f-6ed8-4134-ac7e-47c186d487c3">
-      <Terms xmlns="http://schemas.microsoft.com/office/infopath/2007/PartnerControls"/>
-    </lcf76f155ced4ddcb4097134ff3c332f>
-  </documentManagement>
-</p:properties>
-</file>
-
-<file path=customXml/item3.xml><?xml version="1.0" encoding="utf-8"?>
 <ct:contentTypeSchema xmlns:ct="http://schemas.microsoft.com/office/2006/metadata/contentType" xmlns:ma="http://schemas.microsoft.com/office/2006/metadata/properties/metaAttributes" ct:_="" ma:_="" ma:contentTypeName="Document" ma:contentTypeID="0x01010078E5C03F786D684AB79627F2BAF5AB3A" ma:contentTypeVersion="12" ma:contentTypeDescription="Create a new document." ma:contentTypeScope="" ma:versionID="6753d19c26ced2570449d2cfe2fd38cd">
   <xsd:schema xmlns:xsd="http://www.w3.org/2001/XMLSchema" xmlns:xs="http://www.w3.org/2001/XMLSchema" xmlns:p="http://schemas.microsoft.com/office/2006/metadata/properties" xmlns:ns2="31aac78f-6ed8-4134-ac7e-47c186d487c3" xmlns:ns3="0d803109-e11b-45d4-a4e8-5bf0740163af" targetNamespace="http://schemas.microsoft.com/office/2006/metadata/properties" ma:root="true" ma:fieldsID="59531f12ec9f3761682ad3919ac9365f" ns2:_="" ns3:_="">
     <xsd:import namespace="31aac78f-6ed8-4134-ac7e-47c186d487c3"/>
@@ -10055,30 +10045,31 @@
 </ct:contentTypeSchema>
 </file>
 
+<file path=customXml/item2.xml><?xml version="1.0" encoding="utf-8"?>
+<p:properties xmlns:p="http://schemas.microsoft.com/office/2006/metadata/properties" xmlns:xsi="http://www.w3.org/2001/XMLSchema-instance" xmlns:pc="http://schemas.microsoft.com/office/infopath/2007/PartnerControls">
+  <documentManagement>
+    <TaxCatchAll xmlns="0d803109-e11b-45d4-a4e8-5bf0740163af" xsi:nil="true"/>
+    <lcf76f155ced4ddcb4097134ff3c332f xmlns="31aac78f-6ed8-4134-ac7e-47c186d487c3">
+      <Terms xmlns="http://schemas.microsoft.com/office/infopath/2007/PartnerControls"/>
+    </lcf76f155ced4ddcb4097134ff3c332f>
+  </documentManagement>
+</p:properties>
+</file>
+
+<file path=customXml/item3.xml><?xml version="1.0" encoding="utf-8"?>
+<?mso-contentType ?>
+<FormTemplates xmlns="http://schemas.microsoft.com/sharepoint/v3/contenttype/forms">
+  <Display>DocumentLibraryForm</Display>
+  <Edit>DocumentLibraryForm</Edit>
+  <New>DocumentLibraryForm</New>
+</FormTemplates>
+</file>
+
 <file path=customXml/item4.xml><?xml version="1.0" encoding="utf-8"?>
 <b:Sources xmlns:b="http://schemas.openxmlformats.org/officeDocument/2006/bibliography" xmlns="http://schemas.openxmlformats.org/officeDocument/2006/bibliography" SelectedStyle="\APASixthEditionOfficeOnline.xsl" StyleName="APA" Version="6"/>
 </file>
 
 <file path=customXml/itemProps1.xml><?xml version="1.0" encoding="utf-8"?>
-<ds:datastoreItem xmlns:ds="http://schemas.openxmlformats.org/officeDocument/2006/customXml" ds:itemID="{788CB3F3-D520-45F9-A45C-EFEDC320DAA8}">
-  <ds:schemaRefs>
-    <ds:schemaRef ds:uri="http://schemas.microsoft.com/sharepoint/v3/contenttype/forms"/>
-  </ds:schemaRefs>
-</ds:datastoreItem>
-</file>
-
-<file path=customXml/itemProps2.xml><?xml version="1.0" encoding="utf-8"?>
-<ds:datastoreItem xmlns:ds="http://schemas.openxmlformats.org/officeDocument/2006/customXml" ds:itemID="{6EF60449-3C03-47C4-B66D-731FE34993BD}">
-  <ds:schemaRefs>
-    <ds:schemaRef ds:uri="http://schemas.microsoft.com/office/2006/metadata/properties"/>
-    <ds:schemaRef ds:uri="http://schemas.microsoft.com/office/infopath/2007/PartnerControls"/>
-    <ds:schemaRef ds:uri="0d803109-e11b-45d4-a4e8-5bf0740163af"/>
-    <ds:schemaRef ds:uri="31aac78f-6ed8-4134-ac7e-47c186d487c3"/>
-  </ds:schemaRefs>
-</ds:datastoreItem>
-</file>
-
-<file path=customXml/itemProps3.xml><?xml version="1.0" encoding="utf-8"?>
 <ds:datastoreItem xmlns:ds="http://schemas.openxmlformats.org/officeDocument/2006/customXml" ds:itemID="{73A96FA7-53CF-4343-AA14-A1B0CB613ECA}">
   <ds:schemaRefs>
     <ds:schemaRef ds:uri="http://schemas.microsoft.com/office/2006/metadata/contentType"/>
@@ -10097,6 +10088,25 @@
 </ds:datastoreItem>
 </file>
 
+<file path=customXml/itemProps2.xml><?xml version="1.0" encoding="utf-8"?>
+<ds:datastoreItem xmlns:ds="http://schemas.openxmlformats.org/officeDocument/2006/customXml" ds:itemID="{6EF60449-3C03-47C4-B66D-731FE34993BD}">
+  <ds:schemaRefs>
+    <ds:schemaRef ds:uri="http://schemas.microsoft.com/office/2006/metadata/properties"/>
+    <ds:schemaRef ds:uri="http://schemas.microsoft.com/office/infopath/2007/PartnerControls"/>
+    <ds:schemaRef ds:uri="0d803109-e11b-45d4-a4e8-5bf0740163af"/>
+    <ds:schemaRef ds:uri="31aac78f-6ed8-4134-ac7e-47c186d487c3"/>
+  </ds:schemaRefs>
+</ds:datastoreItem>
+</file>
+
+<file path=customXml/itemProps3.xml><?xml version="1.0" encoding="utf-8"?>
+<ds:datastoreItem xmlns:ds="http://schemas.openxmlformats.org/officeDocument/2006/customXml" ds:itemID="{788CB3F3-D520-45F9-A45C-EFEDC320DAA8}">
+  <ds:schemaRefs>
+    <ds:schemaRef ds:uri="http://schemas.microsoft.com/sharepoint/v3/contenttype/forms"/>
+  </ds:schemaRefs>
+</ds:datastoreItem>
+</file>
+
 <file path=customXml/itemProps4.xml><?xml version="1.0" encoding="utf-8"?>
 <ds:datastoreItem xmlns:ds="http://schemas.openxmlformats.org/officeDocument/2006/customXml" ds:itemID="{99EA8FCD-0894-48DC-8835-AF89E2931DEE}">
   <ds:schemaRefs>

</xml_diff>